<commit_message>
TFS 9544 - New Subcoaching Reason for Supervisor Module
git-tfs-id: [https://tfs.omnicloud.local/tfs/cco%20program/]$/eCoaching_V2;C39256
</commit_message>
<xml_diff>
--- a/Unit Test/DB/CCO_eCoaching_Log_DIM_Table_Maintenance_DB_UTD.docx
+++ b/Unit Test/DB/CCO_eCoaching_Log_DIM_Table_Maintenance_DB_UTD.docx
@@ -257,7 +257,7 @@
           <w:sz w:val="18"/>
           <w:szCs w:val="18"/>
         </w:rPr>
-        <w:t>November 28, 2017</w:t>
+        <w:t>December 29, 2017</w:t>
       </w:r>
       <w:r>
         <w:rPr>
@@ -1931,19 +1931,106 @@
           </w:tcPr>
           <w:p>
             <w:r>
-              <w:t xml:space="preserve">TFS 9091 - </w:t>
-            </w:r>
-            <w:r>
-              <w:t>Add new Subcoaching Reason 2</w:t>
-            </w:r>
-            <w:r>
-              <w:t>43 (</w:t>
+              <w:t>TFS 9091 - Add new Subcoaching Reason 243 (</w:t>
             </w:r>
             <w:r>
               <w:rPr>
                 <w:color w:val="000000"/>
               </w:rPr>
               <w:t>Attendance Improvement Discussion</w:t>
+            </w:r>
+            <w:r>
+              <w:t>)</w:t>
+            </w:r>
+          </w:p>
+        </w:tc>
+        <w:tc>
+          <w:tcPr>
+            <w:tcW w:w="0" w:type="auto"/>
+            <w:tcBorders>
+              <w:top w:val="single" w:sz="6" w:space="0" w:color="C0C0C0"/>
+              <w:left w:val="single" w:sz="6" w:space="0" w:color="C0C0C0"/>
+              <w:bottom w:val="single" w:sz="6" w:space="0" w:color="C0C0C0"/>
+              <w:right w:val="single" w:sz="6" w:space="0" w:color="C0C0C0"/>
+            </w:tcBorders>
+          </w:tcPr>
+          <w:p>
+            <w:r>
+              <w:t>Susmitha Palacherla</w:t>
+            </w:r>
+          </w:p>
+        </w:tc>
+      </w:tr>
+      <w:tr>
+        <w:tc>
+          <w:tcPr>
+            <w:tcW w:w="0" w:type="auto"/>
+            <w:tcBorders>
+              <w:top w:val="single" w:sz="6" w:space="0" w:color="C0C0C0"/>
+              <w:left w:val="single" w:sz="6" w:space="0" w:color="C0C0C0"/>
+              <w:bottom w:val="single" w:sz="6" w:space="0" w:color="C0C0C0"/>
+              <w:right w:val="single" w:sz="6" w:space="0" w:color="C0C0C0"/>
+            </w:tcBorders>
+          </w:tcPr>
+          <w:p>
+            <w:r>
+              <w:t>12/29</w:t>
+            </w:r>
+            <w:r>
+              <w:t>/2017</w:t>
+            </w:r>
+          </w:p>
+        </w:tc>
+        <w:tc>
+          <w:tcPr>
+            <w:tcW w:w="0" w:type="auto"/>
+            <w:tcBorders>
+              <w:top w:val="single" w:sz="6" w:space="0" w:color="C0C0C0"/>
+              <w:left w:val="single" w:sz="6" w:space="0" w:color="C0C0C0"/>
+              <w:bottom w:val="single" w:sz="6" w:space="0" w:color="C0C0C0"/>
+              <w:right w:val="single" w:sz="6" w:space="0" w:color="C0C0C0"/>
+            </w:tcBorders>
+          </w:tcPr>
+          <w:p>
+            <w:r>
+              <w:t>2</w:t>
+            </w:r>
+            <w:r>
+              <w:t>3</w:t>
+            </w:r>
+            <w:r>
+              <w:t>.0</w:t>
+            </w:r>
+          </w:p>
+        </w:tc>
+        <w:tc>
+          <w:tcPr>
+            <w:tcW w:w="0" w:type="auto"/>
+            <w:tcBorders>
+              <w:top w:val="single" w:sz="6" w:space="0" w:color="C0C0C0"/>
+              <w:left w:val="single" w:sz="6" w:space="0" w:color="C0C0C0"/>
+              <w:bottom w:val="single" w:sz="6" w:space="0" w:color="C0C0C0"/>
+              <w:right w:val="single" w:sz="6" w:space="0" w:color="C0C0C0"/>
+            </w:tcBorders>
+          </w:tcPr>
+          <w:p>
+            <w:r>
+              <w:t>TFS 9</w:t>
+            </w:r>
+            <w:r>
+              <w:t>544</w:t>
+            </w:r>
+            <w:r>
+              <w:t xml:space="preserve"> - Add new Subcoaching Reason 24</w:t>
+            </w:r>
+            <w:r>
+              <w:t>4</w:t>
+            </w:r>
+            <w:r>
+              <w:t xml:space="preserve"> (</w:t>
+            </w:r>
+            <w:r>
+              <w:t>Supervisor Callback</w:t>
             </w:r>
             <w:r>
               <w:t>)</w:t>
@@ -2040,7 +2127,7 @@
           <w:r>
             <w:fldChar w:fldCharType="separate"/>
           </w:r>
-          <w:hyperlink w:anchor="_Toc499647317" w:history="1">
+          <w:hyperlink w:anchor="_Toc502318047" w:history="1">
             <w:r>
               <w:rPr>
                 <w:rStyle w:val="Hyperlink"/>
@@ -2083,7 +2170,7 @@
                 <w:noProof/>
                 <w:webHidden/>
               </w:rPr>
-              <w:instrText xml:space="preserve"> PAGEREF _Toc499647317 \h </w:instrText>
+              <w:instrText xml:space="preserve"> PAGEREF _Toc502318047 \h </w:instrText>
             </w:r>
             <w:r>
               <w:rPr>
@@ -2128,7 +2215,7 @@
               <w:szCs w:val="22"/>
             </w:rPr>
           </w:pPr>
-          <w:hyperlink w:anchor="_Toc499647318" w:history="1">
+          <w:hyperlink w:anchor="_Toc502318048" w:history="1">
             <w:r>
               <w:rPr>
                 <w:rStyle w:val="Hyperlink"/>
@@ -2171,7 +2258,7 @@
                 <w:noProof/>
                 <w:webHidden/>
               </w:rPr>
-              <w:instrText xml:space="preserve"> PAGEREF _Toc499647318 \h </w:instrText>
+              <w:instrText xml:space="preserve"> PAGEREF _Toc502318048 \h </w:instrText>
             </w:r>
             <w:r>
               <w:rPr>
@@ -2216,7 +2303,7 @@
               <w:szCs w:val="22"/>
             </w:rPr>
           </w:pPr>
-          <w:hyperlink w:anchor="_Toc499647319" w:history="1">
+          <w:hyperlink w:anchor="_Toc502318049" w:history="1">
             <w:r>
               <w:rPr>
                 <w:rStyle w:val="Hyperlink"/>
@@ -2259,7 +2346,7 @@
                 <w:noProof/>
                 <w:webHidden/>
               </w:rPr>
-              <w:instrText xml:space="preserve"> PAGEREF _Toc499647319 \h </w:instrText>
+              <w:instrText xml:space="preserve"> PAGEREF _Toc502318049 \h </w:instrText>
             </w:r>
             <w:r>
               <w:rPr>
@@ -2304,7 +2391,7 @@
               <w:szCs w:val="22"/>
             </w:rPr>
           </w:pPr>
-          <w:hyperlink w:anchor="_Toc499647320" w:history="1">
+          <w:hyperlink w:anchor="_Toc502318050" w:history="1">
             <w:r>
               <w:rPr>
                 <w:rStyle w:val="Hyperlink"/>
@@ -2347,7 +2434,7 @@
                 <w:noProof/>
                 <w:webHidden/>
               </w:rPr>
-              <w:instrText xml:space="preserve"> PAGEREF _Toc499647320 \h </w:instrText>
+              <w:instrText xml:space="preserve"> PAGEREF _Toc502318050 \h </w:instrText>
             </w:r>
             <w:r>
               <w:rPr>
@@ -2392,7 +2479,7 @@
               <w:szCs w:val="22"/>
             </w:rPr>
           </w:pPr>
-          <w:hyperlink w:anchor="_Toc499647321" w:history="1">
+          <w:hyperlink w:anchor="_Toc502318051" w:history="1">
             <w:r>
               <w:rPr>
                 <w:rStyle w:val="Hyperlink"/>
@@ -2435,7 +2522,7 @@
                 <w:noProof/>
                 <w:webHidden/>
               </w:rPr>
-              <w:instrText xml:space="preserve"> PAGEREF _Toc499647321 \h </w:instrText>
+              <w:instrText xml:space="preserve"> PAGEREF _Toc502318051 \h </w:instrText>
             </w:r>
             <w:r>
               <w:rPr>
@@ -2480,7 +2567,7 @@
               <w:szCs w:val="22"/>
             </w:rPr>
           </w:pPr>
-          <w:hyperlink w:anchor="_Toc499647322" w:history="1">
+          <w:hyperlink w:anchor="_Toc502318052" w:history="1">
             <w:r>
               <w:rPr>
                 <w:rStyle w:val="Hyperlink"/>
@@ -2523,7 +2610,7 @@
                 <w:noProof/>
                 <w:webHidden/>
               </w:rPr>
-              <w:instrText xml:space="preserve"> PAGEREF _Toc499647322 \h </w:instrText>
+              <w:instrText xml:space="preserve"> PAGEREF _Toc502318052 \h </w:instrText>
             </w:r>
             <w:r>
               <w:rPr>
@@ -2568,7 +2655,7 @@
               <w:szCs w:val="22"/>
             </w:rPr>
           </w:pPr>
-          <w:hyperlink w:anchor="_Toc499647323" w:history="1">
+          <w:hyperlink w:anchor="_Toc502318053" w:history="1">
             <w:r>
               <w:rPr>
                 <w:rStyle w:val="Hyperlink"/>
@@ -2611,7 +2698,7 @@
                 <w:noProof/>
                 <w:webHidden/>
               </w:rPr>
-              <w:instrText xml:space="preserve"> PAGEREF _Toc499647323 \h </w:instrText>
+              <w:instrText xml:space="preserve"> PAGEREF _Toc502318053 \h </w:instrText>
             </w:r>
             <w:r>
               <w:rPr>
@@ -2656,7 +2743,7 @@
               <w:szCs w:val="22"/>
             </w:rPr>
           </w:pPr>
-          <w:hyperlink w:anchor="_Toc499647324" w:history="1">
+          <w:hyperlink w:anchor="_Toc502318054" w:history="1">
             <w:r>
               <w:rPr>
                 <w:rStyle w:val="Hyperlink"/>
@@ -2699,7 +2786,7 @@
                 <w:noProof/>
                 <w:webHidden/>
               </w:rPr>
-              <w:instrText xml:space="preserve"> PAGEREF _Toc499647324 \h </w:instrText>
+              <w:instrText xml:space="preserve"> PAGEREF _Toc502318054 \h </w:instrText>
             </w:r>
             <w:r>
               <w:rPr>
@@ -2744,7 +2831,7 @@
               <w:szCs w:val="22"/>
             </w:rPr>
           </w:pPr>
-          <w:hyperlink w:anchor="_Toc499647325" w:history="1">
+          <w:hyperlink w:anchor="_Toc502318055" w:history="1">
             <w:r>
               <w:rPr>
                 <w:rStyle w:val="Hyperlink"/>
@@ -2787,7 +2874,7 @@
                 <w:noProof/>
                 <w:webHidden/>
               </w:rPr>
-              <w:instrText xml:space="preserve"> PAGEREF _Toc499647325 \h </w:instrText>
+              <w:instrText xml:space="preserve"> PAGEREF _Toc502318055 \h </w:instrText>
             </w:r>
             <w:r>
               <w:rPr>
@@ -2832,7 +2919,7 @@
               <w:szCs w:val="22"/>
             </w:rPr>
           </w:pPr>
-          <w:hyperlink w:anchor="_Toc499647326" w:history="1">
+          <w:hyperlink w:anchor="_Toc502318056" w:history="1">
             <w:r>
               <w:rPr>
                 <w:rStyle w:val="Hyperlink"/>
@@ -2875,7 +2962,7 @@
                 <w:noProof/>
                 <w:webHidden/>
               </w:rPr>
-              <w:instrText xml:space="preserve"> PAGEREF _Toc499647326 \h </w:instrText>
+              <w:instrText xml:space="preserve"> PAGEREF _Toc502318056 \h </w:instrText>
             </w:r>
             <w:r>
               <w:rPr>
@@ -2920,7 +3007,7 @@
               <w:szCs w:val="22"/>
             </w:rPr>
           </w:pPr>
-          <w:hyperlink w:anchor="_Toc499647327" w:history="1">
+          <w:hyperlink w:anchor="_Toc502318057" w:history="1">
             <w:r>
               <w:rPr>
                 <w:rStyle w:val="Hyperlink"/>
@@ -2963,7 +3050,7 @@
                 <w:noProof/>
                 <w:webHidden/>
               </w:rPr>
-              <w:instrText xml:space="preserve"> PAGEREF _Toc499647327 \h </w:instrText>
+              <w:instrText xml:space="preserve"> PAGEREF _Toc502318057 \h </w:instrText>
             </w:r>
             <w:r>
               <w:rPr>
@@ -3008,7 +3095,7 @@
               <w:szCs w:val="22"/>
             </w:rPr>
           </w:pPr>
-          <w:hyperlink w:anchor="_Toc499647328" w:history="1">
+          <w:hyperlink w:anchor="_Toc502318058" w:history="1">
             <w:r>
               <w:rPr>
                 <w:rStyle w:val="Hyperlink"/>
@@ -3051,7 +3138,7 @@
                 <w:noProof/>
                 <w:webHidden/>
               </w:rPr>
-              <w:instrText xml:space="preserve"> PAGEREF _Toc499647328 \h </w:instrText>
+              <w:instrText xml:space="preserve"> PAGEREF _Toc502318058 \h </w:instrText>
             </w:r>
             <w:r>
               <w:rPr>
@@ -3096,7 +3183,7 @@
               <w:szCs w:val="22"/>
             </w:rPr>
           </w:pPr>
-          <w:hyperlink w:anchor="_Toc499647329" w:history="1">
+          <w:hyperlink w:anchor="_Toc502318059" w:history="1">
             <w:r>
               <w:rPr>
                 <w:rStyle w:val="Hyperlink"/>
@@ -3139,7 +3226,7 @@
                 <w:noProof/>
                 <w:webHidden/>
               </w:rPr>
-              <w:instrText xml:space="preserve"> PAGEREF _Toc499647329 \h </w:instrText>
+              <w:instrText xml:space="preserve"> PAGEREF _Toc502318059 \h </w:instrText>
             </w:r>
             <w:r>
               <w:rPr>
@@ -3184,7 +3271,7 @@
               <w:szCs w:val="22"/>
             </w:rPr>
           </w:pPr>
-          <w:hyperlink w:anchor="_Toc499647330" w:history="1">
+          <w:hyperlink w:anchor="_Toc502318060" w:history="1">
             <w:r>
               <w:rPr>
                 <w:rStyle w:val="Hyperlink"/>
@@ -3227,7 +3314,7 @@
                 <w:noProof/>
                 <w:webHidden/>
               </w:rPr>
-              <w:instrText xml:space="preserve"> PAGEREF _Toc499647330 \h </w:instrText>
+              <w:instrText xml:space="preserve"> PAGEREF _Toc502318060 \h </w:instrText>
             </w:r>
             <w:r>
               <w:rPr>
@@ -3272,7 +3359,7 @@
               <w:szCs w:val="22"/>
             </w:rPr>
           </w:pPr>
-          <w:hyperlink w:anchor="_Toc499647331" w:history="1">
+          <w:hyperlink w:anchor="_Toc502318061" w:history="1">
             <w:r>
               <w:rPr>
                 <w:rStyle w:val="Hyperlink"/>
@@ -3315,7 +3402,7 @@
                 <w:noProof/>
                 <w:webHidden/>
               </w:rPr>
-              <w:instrText xml:space="preserve"> PAGEREF _Toc499647331 \h </w:instrText>
+              <w:instrText xml:space="preserve"> PAGEREF _Toc502318061 \h </w:instrText>
             </w:r>
             <w:r>
               <w:rPr>
@@ -3360,7 +3447,7 @@
               <w:szCs w:val="22"/>
             </w:rPr>
           </w:pPr>
-          <w:hyperlink w:anchor="_Toc499647332" w:history="1">
+          <w:hyperlink w:anchor="_Toc502318062" w:history="1">
             <w:r>
               <w:rPr>
                 <w:rStyle w:val="Hyperlink"/>
@@ -3403,7 +3490,7 @@
                 <w:noProof/>
                 <w:webHidden/>
               </w:rPr>
-              <w:instrText xml:space="preserve"> PAGEREF _Toc499647332 \h </w:instrText>
+              <w:instrText xml:space="preserve"> PAGEREF _Toc502318062 \h </w:instrText>
             </w:r>
             <w:r>
               <w:rPr>
@@ -3448,7 +3535,7 @@
               <w:szCs w:val="22"/>
             </w:rPr>
           </w:pPr>
-          <w:hyperlink w:anchor="_Toc499647333" w:history="1">
+          <w:hyperlink w:anchor="_Toc502318063" w:history="1">
             <w:r>
               <w:rPr>
                 <w:rStyle w:val="Hyperlink"/>
@@ -3491,7 +3578,7 @@
                 <w:noProof/>
                 <w:webHidden/>
               </w:rPr>
-              <w:instrText xml:space="preserve"> PAGEREF _Toc499647333 \h </w:instrText>
+              <w:instrText xml:space="preserve"> PAGEREF _Toc502318063 \h </w:instrText>
             </w:r>
             <w:r>
               <w:rPr>
@@ -3536,7 +3623,7 @@
               <w:szCs w:val="22"/>
             </w:rPr>
           </w:pPr>
-          <w:hyperlink w:anchor="_Toc499647334" w:history="1">
+          <w:hyperlink w:anchor="_Toc502318064" w:history="1">
             <w:r>
               <w:rPr>
                 <w:rStyle w:val="Hyperlink"/>
@@ -3579,7 +3666,7 @@
                 <w:noProof/>
                 <w:webHidden/>
               </w:rPr>
-              <w:instrText xml:space="preserve"> PAGEREF _Toc499647334 \h </w:instrText>
+              <w:instrText xml:space="preserve"> PAGEREF _Toc502318064 \h </w:instrText>
             </w:r>
             <w:r>
               <w:rPr>
@@ -3624,7 +3711,7 @@
               <w:szCs w:val="22"/>
             </w:rPr>
           </w:pPr>
-          <w:hyperlink w:anchor="_Toc499647335" w:history="1">
+          <w:hyperlink w:anchor="_Toc502318065" w:history="1">
             <w:r>
               <w:rPr>
                 <w:rStyle w:val="Hyperlink"/>
@@ -3667,7 +3754,7 @@
                 <w:noProof/>
                 <w:webHidden/>
               </w:rPr>
-              <w:instrText xml:space="preserve"> PAGEREF _Toc499647335 \h </w:instrText>
+              <w:instrText xml:space="preserve"> PAGEREF _Toc502318065 \h </w:instrText>
             </w:r>
             <w:r>
               <w:rPr>
@@ -3712,7 +3799,7 @@
               <w:szCs w:val="22"/>
             </w:rPr>
           </w:pPr>
-          <w:hyperlink w:anchor="_Toc499647336" w:history="1">
+          <w:hyperlink w:anchor="_Toc502318066" w:history="1">
             <w:r>
               <w:rPr>
                 <w:rStyle w:val="Hyperlink"/>
@@ -3755,7 +3842,7 @@
                 <w:noProof/>
                 <w:webHidden/>
               </w:rPr>
-              <w:instrText xml:space="preserve"> PAGEREF _Toc499647336 \h </w:instrText>
+              <w:instrText xml:space="preserve"> PAGEREF _Toc502318066 \h </w:instrText>
             </w:r>
             <w:r>
               <w:rPr>
@@ -3800,7 +3887,7 @@
               <w:szCs w:val="22"/>
             </w:rPr>
           </w:pPr>
-          <w:hyperlink w:anchor="_Toc499647337" w:history="1">
+          <w:hyperlink w:anchor="_Toc502318067" w:history="1">
             <w:r>
               <w:rPr>
                 <w:rStyle w:val="Hyperlink"/>
@@ -3843,7 +3930,7 @@
                 <w:noProof/>
                 <w:webHidden/>
               </w:rPr>
-              <w:instrText xml:space="preserve"> PAGEREF _Toc499647337 \h </w:instrText>
+              <w:instrText xml:space="preserve"> PAGEREF _Toc502318067 \h </w:instrText>
             </w:r>
             <w:r>
               <w:rPr>
@@ -3888,7 +3975,7 @@
               <w:szCs w:val="22"/>
             </w:rPr>
           </w:pPr>
-          <w:hyperlink w:anchor="_Toc499647338" w:history="1">
+          <w:hyperlink w:anchor="_Toc502318068" w:history="1">
             <w:r>
               <w:rPr>
                 <w:rStyle w:val="Hyperlink"/>
@@ -3931,7 +4018,7 @@
                 <w:noProof/>
                 <w:webHidden/>
               </w:rPr>
-              <w:instrText xml:space="preserve"> PAGEREF _Toc499647338 \h </w:instrText>
+              <w:instrText xml:space="preserve"> PAGEREF _Toc502318068 \h </w:instrText>
             </w:r>
             <w:r>
               <w:rPr>
@@ -3952,6 +4039,94 @@
                 <w:webHidden/>
               </w:rPr>
               <w:t>46</w:t>
+            </w:r>
+            <w:r>
+              <w:rPr>
+                <w:noProof/>
+                <w:webHidden/>
+              </w:rPr>
+              <w:fldChar w:fldCharType="end"/>
+            </w:r>
+          </w:hyperlink>
+        </w:p>
+        <w:p>
+          <w:pPr>
+            <w:pStyle w:val="TOC2"/>
+            <w:tabs>
+              <w:tab w:val="left" w:pos="880"/>
+              <w:tab w:val="right" w:leader="dot" w:pos="13670"/>
+            </w:tabs>
+            <w:rPr>
+              <w:rFonts w:asciiTheme="minorHAnsi" w:eastAsiaTheme="minorEastAsia" w:hAnsiTheme="minorHAnsi" w:cstheme="minorBidi"/>
+              <w:noProof/>
+              <w:sz w:val="22"/>
+              <w:szCs w:val="22"/>
+            </w:rPr>
+          </w:pPr>
+          <w:hyperlink w:anchor="_Toc502318069" w:history="1">
+            <w:r>
+              <w:rPr>
+                <w:rStyle w:val="Hyperlink"/>
+                <w:noProof/>
+              </w:rPr>
+              <w:t>23.</w:t>
+            </w:r>
+            <w:r>
+              <w:rPr>
+                <w:rFonts w:asciiTheme="minorHAnsi" w:eastAsiaTheme="minorEastAsia" w:hAnsiTheme="minorHAnsi" w:cstheme="minorBidi"/>
+                <w:noProof/>
+                <w:sz w:val="22"/>
+                <w:szCs w:val="22"/>
+              </w:rPr>
+              <w:tab/>
+            </w:r>
+            <w:r>
+              <w:rPr>
+                <w:rStyle w:val="Hyperlink"/>
+                <w:noProof/>
+              </w:rPr>
+              <w:t>TFS 9544 – Additional Sub Coaching Reason 244 for Sup Module.</w:t>
+            </w:r>
+            <w:r>
+              <w:rPr>
+                <w:noProof/>
+                <w:webHidden/>
+              </w:rPr>
+              <w:tab/>
+            </w:r>
+            <w:r>
+              <w:rPr>
+                <w:noProof/>
+                <w:webHidden/>
+              </w:rPr>
+              <w:fldChar w:fldCharType="begin"/>
+            </w:r>
+            <w:r>
+              <w:rPr>
+                <w:noProof/>
+                <w:webHidden/>
+              </w:rPr>
+              <w:instrText xml:space="preserve"> PAGEREF _Toc502318069 \h </w:instrText>
+            </w:r>
+            <w:r>
+              <w:rPr>
+                <w:noProof/>
+                <w:webHidden/>
+              </w:rPr>
+            </w:r>
+            <w:r>
+              <w:rPr>
+                <w:noProof/>
+                <w:webHidden/>
+              </w:rPr>
+              <w:fldChar w:fldCharType="separate"/>
+            </w:r>
+            <w:r>
+              <w:rPr>
+                <w:noProof/>
+                <w:webHidden/>
+              </w:rPr>
+              <w:t>48</w:t>
             </w:r>
             <w:r>
               <w:rPr>
@@ -3983,10 +4158,7 @@
     </w:p>
     <w:p/>
     <w:p/>
-    <w:p>
-      <w:bookmarkStart w:id="15" w:name="_GoBack"/>
-      <w:bookmarkEnd w:id="15"/>
-    </w:p>
+    <w:p/>
     <w:p/>
     <w:p/>
     <w:p/>
@@ -4027,8 +4199,8 @@
           <w:numId w:val="2"/>
         </w:numPr>
       </w:pPr>
-      <w:bookmarkStart w:id="16" w:name="_Toc391395339"/>
-      <w:bookmarkStart w:id="17" w:name="_Toc499647317"/>
+      <w:bookmarkStart w:id="15" w:name="_Toc391395339"/>
+      <w:bookmarkStart w:id="16" w:name="_Toc502318047"/>
       <w:r>
         <w:t>SCR 1</w:t>
       </w:r>
@@ -4044,9 +4216,9 @@
       <w:r>
         <w:t>ew sub Coaching Reason value</w:t>
       </w:r>
-      <w:bookmarkEnd w:id="17"/>
+      <w:bookmarkEnd w:id="16"/>
     </w:p>
-    <w:bookmarkEnd w:id="16"/>
+    <w:bookmarkEnd w:id="15"/>
     <w:p/>
     <w:tbl>
       <w:tblPr>
@@ -4203,6 +4375,7 @@
           </w:tcPr>
           <w:p>
             <w:r>
+              <w:lastRenderedPageBreak/>
               <w:t>Code doc</w:t>
             </w:r>
           </w:p>
@@ -4225,7 +4398,6 @@
           </w:tcPr>
           <w:p>
             <w:r>
-              <w:lastRenderedPageBreak/>
               <w:t>Notes</w:t>
             </w:r>
           </w:p>
@@ -4898,11 +5070,11 @@
           <w:numId w:val="2"/>
         </w:numPr>
       </w:pPr>
-      <w:bookmarkStart w:id="18" w:name="_Toc499647318"/>
+      <w:bookmarkStart w:id="17" w:name="_Toc502318048"/>
       <w:r>
         <w:t>SCR 13515 Update Receiver values in Email_Notifications table</w:t>
       </w:r>
-      <w:bookmarkEnd w:id="18"/>
+      <w:bookmarkEnd w:id="17"/>
     </w:p>
     <w:p/>
     <w:tbl>
@@ -6788,11 +6960,11 @@
           <w:numId w:val="2"/>
         </w:numPr>
       </w:pPr>
-      <w:bookmarkStart w:id="19" w:name="_Toc499647319"/>
+      <w:bookmarkStart w:id="18" w:name="_Toc502318049"/>
       <w:r>
         <w:t>SCR 13609 Quality Alignment Specialists to receive Coaching Logs</w:t>
       </w:r>
-      <w:bookmarkEnd w:id="19"/>
+      <w:bookmarkEnd w:id="18"/>
     </w:p>
     <w:p/>
     <w:tbl>
@@ -8408,11 +8580,11 @@
           <w:numId w:val="2"/>
         </w:numPr>
       </w:pPr>
-      <w:bookmarkStart w:id="20" w:name="_Toc499647320"/>
+      <w:bookmarkStart w:id="19" w:name="_Toc502318050"/>
       <w:r>
         <w:t>SCR 13653 Changes for supporting LSA Module value</w:t>
       </w:r>
-      <w:bookmarkEnd w:id="20"/>
+      <w:bookmarkEnd w:id="19"/>
     </w:p>
     <w:p/>
     <w:tbl>
@@ -13299,11 +13471,11 @@
           <w:numId w:val="2"/>
         </w:numPr>
       </w:pPr>
-      <w:bookmarkStart w:id="21" w:name="_Toc499647321"/>
+      <w:bookmarkStart w:id="20" w:name="_Toc502318051"/>
       <w:r>
         <w:t>SCR 14512 Changes for supporting Training Module</w:t>
       </w:r>
-      <w:bookmarkEnd w:id="21"/>
+      <w:bookmarkEnd w:id="20"/>
     </w:p>
     <w:p/>
     <w:tbl>
@@ -20092,11 +20264,11 @@
           <w:numId w:val="2"/>
         </w:numPr>
       </w:pPr>
-      <w:bookmarkStart w:id="22" w:name="_Toc499647322"/>
+      <w:bookmarkStart w:id="21" w:name="_Toc502318052"/>
       <w:r>
         <w:t>SCR 15008 Additional job codes for Sup Module submission</w:t>
       </w:r>
-      <w:bookmarkEnd w:id="22"/>
+      <w:bookmarkEnd w:id="21"/>
     </w:p>
     <w:p/>
     <w:tbl>
@@ -21518,11 +21690,11 @@
           <w:numId w:val="2"/>
         </w:numPr>
       </w:pPr>
-      <w:bookmarkStart w:id="23" w:name="_Toc499647323"/>
+      <w:bookmarkStart w:id="22" w:name="_Toc502318053"/>
       <w:r>
         <w:t>SCR 15075 Set Reinforcement to 1 for non CSE subCoaching Reasons for Training Module.</w:t>
       </w:r>
-      <w:bookmarkEnd w:id="23"/>
+      <w:bookmarkEnd w:id="22"/>
     </w:p>
     <w:p/>
     <w:tbl>
@@ -22657,11 +22829,11 @@
           <w:numId w:val="2"/>
         </w:numPr>
       </w:pPr>
-      <w:bookmarkStart w:id="24" w:name="_Toc499647324"/>
+      <w:bookmarkStart w:id="23" w:name="_Toc502318054"/>
       <w:r>
         <w:t>TFS 604 – Additional AHT Sub Coaching Reason for CSR and SUP Modules.</w:t>
       </w:r>
-      <w:bookmarkEnd w:id="24"/>
+      <w:bookmarkEnd w:id="23"/>
     </w:p>
     <w:p/>
     <w:tbl>
@@ -24749,11 +24921,11 @@
           <w:numId w:val="2"/>
         </w:numPr>
       </w:pPr>
-      <w:bookmarkStart w:id="25" w:name="_Toc499647325"/>
+      <w:bookmarkStart w:id="24" w:name="_Toc502318055"/>
       <w:r>
         <w:t>TFS 667- Allow submission to all modules for job code WPOP70</w:t>
       </w:r>
-      <w:bookmarkEnd w:id="25"/>
+      <w:bookmarkEnd w:id="24"/>
     </w:p>
     <w:p/>
     <w:tbl>
@@ -25703,11 +25875,11 @@
           <w:numId w:val="2"/>
         </w:numPr>
       </w:pPr>
-      <w:bookmarkStart w:id="26" w:name="_Toc499647326"/>
+      <w:bookmarkStart w:id="25" w:name="_Toc502318056"/>
       <w:r>
         <w:t>TFS 841- Allow supervisor Module Submissions for WACQ13</w:t>
       </w:r>
-      <w:bookmarkEnd w:id="26"/>
+      <w:bookmarkEnd w:id="25"/>
     </w:p>
     <w:p/>
     <w:tbl>
@@ -26793,11 +26965,11 @@
           <w:numId w:val="2"/>
         </w:numPr>
       </w:pPr>
-      <w:bookmarkStart w:id="27" w:name="_Toc499647327"/>
+      <w:bookmarkStart w:id="26" w:name="_Toc502318057"/>
       <w:r>
         <w:t>TFS 861- Allow Warnings submissions for all Modules</w:t>
       </w:r>
-      <w:bookmarkEnd w:id="27"/>
+      <w:bookmarkEnd w:id="26"/>
     </w:p>
     <w:p/>
     <w:tbl>
@@ -27950,14 +28122,14 @@
           <w:numId w:val="2"/>
         </w:numPr>
       </w:pPr>
-      <w:bookmarkStart w:id="28" w:name="_Toc499647328"/>
+      <w:bookmarkStart w:id="27" w:name="_Toc502318058"/>
       <w:r>
         <w:t xml:space="preserve">TFS 1013 </w:t>
       </w:r>
       <w:r>
         <w:t>Add new Direct Source for Supervisor Module UI Submissions</w:t>
       </w:r>
-      <w:bookmarkEnd w:id="28"/>
+      <w:bookmarkEnd w:id="27"/>
       <w:r>
         <w:rPr>
           <w:rStyle w:val="info-text2"/>
@@ -29504,11 +29676,11 @@
           <w:numId w:val="2"/>
         </w:numPr>
       </w:pPr>
-      <w:bookmarkStart w:id="29" w:name="_Toc499647329"/>
+      <w:bookmarkStart w:id="28" w:name="_Toc502318059"/>
       <w:r>
         <w:t>TFS 1016 – Additional CCI Sub Coaching Reason for CSR Module.</w:t>
       </w:r>
-      <w:bookmarkEnd w:id="29"/>
+      <w:bookmarkEnd w:id="28"/>
     </w:p>
     <w:p/>
     <w:tbl>
@@ -31605,11 +31777,11 @@
           <w:numId w:val="2"/>
         </w:numPr>
       </w:pPr>
-      <w:bookmarkStart w:id="30" w:name="_Toc499647330"/>
+      <w:bookmarkStart w:id="29" w:name="_Toc502318060"/>
       <w:r>
         <w:t>TFS 1555 Additional LSA job codes for Submission and review</w:t>
       </w:r>
-      <w:bookmarkEnd w:id="30"/>
+      <w:bookmarkEnd w:id="29"/>
     </w:p>
     <w:p/>
     <w:tbl>
@@ -33158,14 +33330,14 @@
           <w:numId w:val="2"/>
         </w:numPr>
       </w:pPr>
-      <w:bookmarkStart w:id="31" w:name="_Toc499647331"/>
+      <w:bookmarkStart w:id="30" w:name="_Toc502318061"/>
       <w:r>
         <w:t xml:space="preserve">TFS 2668 </w:t>
       </w:r>
       <w:r>
         <w:t>update sub coaching text for metric</w:t>
       </w:r>
-      <w:bookmarkEnd w:id="31"/>
+      <w:bookmarkEnd w:id="30"/>
     </w:p>
     <w:p/>
     <w:tbl>
@@ -36383,7 +36555,7 @@
           <w:numId w:val="2"/>
         </w:numPr>
       </w:pPr>
-      <w:bookmarkStart w:id="32" w:name="_Toc499647332"/>
+      <w:bookmarkStart w:id="31" w:name="_Toc502318062"/>
       <w:r>
         <w:t xml:space="preserve">TFS 2269 – Additional Sub Coaching Reason </w:t>
       </w:r>
@@ -36393,7 +36565,7 @@
       <w:r>
         <w:t>for CSR Module.</w:t>
       </w:r>
-      <w:bookmarkEnd w:id="32"/>
+      <w:bookmarkEnd w:id="31"/>
     </w:p>
     <w:p/>
     <w:tbl>
@@ -38670,7 +38842,7 @@
           <w:numId w:val="2"/>
         </w:numPr>
       </w:pPr>
-      <w:bookmarkStart w:id="33" w:name="_Toc499647333"/>
+      <w:bookmarkStart w:id="32" w:name="_Toc502318063"/>
       <w:r>
         <w:t xml:space="preserve">TFS 2830 – Additional Sub Coaching Reason </w:t>
       </w:r>
@@ -38680,7 +38852,7 @@
       <w:r>
         <w:t>6 for CSR Module.</w:t>
       </w:r>
-      <w:bookmarkEnd w:id="33"/>
+      <w:bookmarkEnd w:id="32"/>
     </w:p>
     <w:p/>
     <w:tbl>
@@ -40298,11 +40470,11 @@
           <w:numId w:val="2"/>
         </w:numPr>
       </w:pPr>
-      <w:bookmarkStart w:id="34" w:name="_Toc499647334"/>
+      <w:bookmarkStart w:id="33" w:name="_Toc502318064"/>
       <w:r>
         <w:t>TFS 3605 – Additional Sub Coaching Reason 237 for CSR Module.</w:t>
       </w:r>
-      <w:bookmarkEnd w:id="34"/>
+      <w:bookmarkEnd w:id="33"/>
     </w:p>
     <w:p/>
     <w:tbl>
@@ -41885,11 +42057,11 @@
           <w:numId w:val="2"/>
         </w:numPr>
       </w:pPr>
-      <w:bookmarkStart w:id="35" w:name="_Toc499647335"/>
+      <w:bookmarkStart w:id="34" w:name="_Toc502318065"/>
       <w:r>
         <w:t>TFS 3440 – Update job code WISY13 to WISY14 in module submission table</w:t>
       </w:r>
-      <w:bookmarkEnd w:id="35"/>
+      <w:bookmarkEnd w:id="34"/>
       <w:r>
         <w:t xml:space="preserve"> </w:t>
       </w:r>
@@ -43348,11 +43520,11 @@
           <w:numId w:val="2"/>
         </w:numPr>
       </w:pPr>
-      <w:bookmarkStart w:id="36" w:name="_Toc499647336"/>
+      <w:bookmarkStart w:id="35" w:name="_Toc502318066"/>
       <w:r>
         <w:t>TFS 4137 – Add call efficiency as a Coaching Reason for CSR and sup Modules.</w:t>
       </w:r>
-      <w:bookmarkEnd w:id="36"/>
+      <w:bookmarkEnd w:id="35"/>
     </w:p>
     <w:p/>
     <w:tbl>
@@ -45082,7 +45254,7 @@
           <w:numId w:val="2"/>
         </w:numPr>
       </w:pPr>
-      <w:bookmarkStart w:id="37" w:name="_Toc499647337"/>
+      <w:bookmarkStart w:id="36" w:name="_Toc502318067"/>
       <w:r>
         <w:t xml:space="preserve">TFS 6582 – Update record in Email_Notification table to support new workflow for </w:t>
       </w:r>
@@ -45098,7 +45270,7 @@
       <w:r>
         <w:t xml:space="preserve"> Source</w:t>
       </w:r>
-      <w:bookmarkEnd w:id="37"/>
+      <w:bookmarkEnd w:id="36"/>
     </w:p>
     <w:p/>
     <w:tbl>
@@ -46862,32 +47034,11 @@
           <w:numId w:val="2"/>
         </w:numPr>
       </w:pPr>
-      <w:bookmarkStart w:id="38" w:name="_Toc499647338"/>
+      <w:bookmarkStart w:id="37" w:name="_Toc502318068"/>
       <w:r>
-        <w:t>TFS 9091</w:t>
+        <w:t>TFS 9091 – Additional Sub Coaching Reason 243 for CSR and Sup Modules.</w:t>
       </w:r>
-      <w:r>
-        <w:t xml:space="preserve"> – Additional Sub Coaching Reason 2</w:t>
-      </w:r>
-      <w:r>
-        <w:t>43</w:t>
-      </w:r>
-      <w:r>
-        <w:t xml:space="preserve"> for CSR </w:t>
-      </w:r>
-      <w:r>
-        <w:t xml:space="preserve">and Sup </w:t>
-      </w:r>
-      <w:r>
-        <w:t>Module</w:t>
-      </w:r>
-      <w:r>
-        <w:t>s</w:t>
-      </w:r>
-      <w:r>
-        <w:t>.</w:t>
-      </w:r>
-      <w:bookmarkEnd w:id="38"/>
+      <w:bookmarkEnd w:id="37"/>
     </w:p>
     <w:p/>
     <w:tbl>
@@ -46975,16 +47126,7 @@
           </w:tcPr>
           <w:p>
             <w:r>
-              <w:t xml:space="preserve">Additional Sub Coaching Reason for CSR </w:t>
-            </w:r>
-            <w:r>
-              <w:t xml:space="preserve">and sup </w:t>
-            </w:r>
-            <w:r>
-              <w:t>Module</w:t>
-            </w:r>
-            <w:r>
-              <w:t xml:space="preserve"> (</w:t>
+              <w:t>Additional Sub Coaching Reason for CSR and sup Module (</w:t>
             </w:r>
             <w:r>
               <w:rPr>
@@ -47015,7 +47157,7 @@
           </w:tcPr>
           <w:p>
             <w:r>
-              <w:t xml:space="preserve">eCoaching_Dev database on vrivfssdbt02\scord01,1437 </w:t>
+              <w:t>eCoaching_Dev database on f3420-ecldbd01</w:t>
             </w:r>
           </w:p>
         </w:tc>
@@ -47238,14 +47380,7 @@
                 <w:rFonts w:asciiTheme="minorHAnsi" w:hAnsiTheme="minorHAnsi"/>
                 <w:bCs/>
               </w:rPr>
-              <w:t>22.</w:t>
-            </w:r>
-            <w:r>
-              <w:rPr>
-                <w:rFonts w:asciiTheme="minorHAnsi" w:hAnsiTheme="minorHAnsi"/>
-                <w:bCs/>
-              </w:rPr>
-              <w:t>1</w:t>
+              <w:t>22.1</w:t>
             </w:r>
           </w:p>
         </w:tc>
@@ -47508,14 +47643,7 @@
                 <w:rFonts w:asciiTheme="minorHAnsi" w:hAnsiTheme="minorHAnsi"/>
                 <w:bCs/>
               </w:rPr>
-              <w:t>22.</w:t>
-            </w:r>
-            <w:r>
-              <w:rPr>
-                <w:rFonts w:asciiTheme="minorHAnsi" w:hAnsiTheme="minorHAnsi"/>
-                <w:bCs/>
-              </w:rPr>
-              <w:t>2</w:t>
+              <w:t>22.2</w:t>
             </w:r>
           </w:p>
         </w:tc>
@@ -47710,10 +47838,7 @@
           </w:p>
           <w:p>
             <w:r>
-              <w:t>243</w:t>
-            </w:r>
-            <w:r>
-              <w:t>:</w:t>
+              <w:t>243:</w:t>
             </w:r>
             <w:r>
               <w:t xml:space="preserve"> </w:t>
@@ -47724,13 +47849,7 @@
           </w:p>
           <w:p>
             <w:r>
-              <w:t xml:space="preserve">Set to true for CSR </w:t>
-            </w:r>
-            <w:r>
-              <w:t xml:space="preserve">and sup  false </w:t>
-            </w:r>
-            <w:r>
-              <w:t>for other Modules.</w:t>
+              <w:t>Set to true for CSR and sup  false for other Modules.</w:t>
             </w:r>
           </w:p>
           <w:p>
@@ -47807,14 +47926,7 @@
                 <w:rFonts w:asciiTheme="minorHAnsi" w:hAnsiTheme="minorHAnsi"/>
                 <w:bCs/>
               </w:rPr>
-              <w:t>22.</w:t>
-            </w:r>
-            <w:r>
-              <w:rPr>
-                <w:rFonts w:asciiTheme="minorHAnsi" w:hAnsiTheme="minorHAnsi"/>
-                <w:bCs/>
-              </w:rPr>
-              <w:t>3</w:t>
+              <w:t>22.3</w:t>
             </w:r>
           </w:p>
         </w:tc>
@@ -48701,35 +48813,7 @@
                 <w:bCs/>
               </w:rPr>
               <w:lastRenderedPageBreak/>
-              <w:t xml:space="preserve">Subcoaching reason is returned for CSR </w:t>
-            </w:r>
-            <w:r>
-              <w:rPr>
-                <w:rFonts w:asciiTheme="minorHAnsi" w:hAnsiTheme="minorHAnsi"/>
-                <w:bCs/>
-              </w:rPr>
-              <w:t xml:space="preserve">and sup </w:t>
-            </w:r>
-            <w:r>
-              <w:rPr>
-                <w:rFonts w:asciiTheme="minorHAnsi" w:hAnsiTheme="minorHAnsi"/>
-                <w:bCs/>
-              </w:rPr>
-              <w:t>module</w:t>
-            </w:r>
-            <w:r>
-              <w:rPr>
-                <w:rFonts w:asciiTheme="minorHAnsi" w:hAnsiTheme="minorHAnsi"/>
-                <w:bCs/>
-              </w:rPr>
-              <w:t>s</w:t>
-            </w:r>
-            <w:r>
-              <w:rPr>
-                <w:rFonts w:asciiTheme="minorHAnsi" w:hAnsiTheme="minorHAnsi"/>
-                <w:bCs/>
-              </w:rPr>
-              <w:t xml:space="preserve"> and not returned for other Modules.</w:t>
+              <w:t>Subcoaching reason is returned for CSR and sup modules and not returned for other Modules.</w:t>
             </w:r>
           </w:p>
           <w:p>
@@ -48854,6 +48938,1918 @@
         <w:ind w:left="360"/>
       </w:pPr>
     </w:p>
+    <w:p>
+      <w:pPr>
+        <w:pStyle w:val="Heading2"/>
+        <w:numPr>
+          <w:ilvl w:val="0"/>
+          <w:numId w:val="2"/>
+        </w:numPr>
+      </w:pPr>
+      <w:bookmarkStart w:id="38" w:name="_Toc502318069"/>
+      <w:r>
+        <w:t>TFS 9</w:t>
+      </w:r>
+      <w:r>
+        <w:t>544</w:t>
+      </w:r>
+      <w:r>
+        <w:t xml:space="preserve"> – Additional Sub Coaching Reason 24</w:t>
+      </w:r>
+      <w:r>
+        <w:t>4</w:t>
+      </w:r>
+      <w:r>
+        <w:t xml:space="preserve"> for Sup Module.</w:t>
+      </w:r>
+      <w:bookmarkEnd w:id="38"/>
+    </w:p>
+    <w:p/>
+    <w:tbl>
+      <w:tblPr>
+        <w:tblW w:w="0" w:type="auto"/>
+        <w:tblInd w:w="-612" w:type="dxa"/>
+        <w:tblBorders>
+          <w:top w:val="single" w:sz="4" w:space="0" w:color="auto"/>
+          <w:left w:val="single" w:sz="4" w:space="0" w:color="auto"/>
+          <w:bottom w:val="single" w:sz="4" w:space="0" w:color="auto"/>
+          <w:right w:val="single" w:sz="4" w:space="0" w:color="auto"/>
+          <w:insideH w:val="single" w:sz="4" w:space="0" w:color="auto"/>
+          <w:insideV w:val="single" w:sz="4" w:space="0" w:color="auto"/>
+        </w:tblBorders>
+        <w:tblLayout w:type="fixed"/>
+        <w:tblLook w:val="0000" w:firstRow="0" w:lastRow="0" w:firstColumn="0" w:lastColumn="0" w:noHBand="0" w:noVBand="0"/>
+      </w:tblPr>
+      <w:tblGrid>
+        <w:gridCol w:w="2549"/>
+        <w:gridCol w:w="10455"/>
+      </w:tblGrid>
+      <w:tr>
+        <w:trPr>
+          <w:tblHeader/>
+        </w:trPr>
+        <w:tc>
+          <w:tcPr>
+            <w:tcW w:w="2549" w:type="dxa"/>
+            <w:shd w:val="solid" w:color="auto" w:fill="000000"/>
+          </w:tcPr>
+          <w:p>
+            <w:r>
+              <w:t>Item</w:t>
+            </w:r>
+          </w:p>
+        </w:tc>
+        <w:tc>
+          <w:tcPr>
+            <w:tcW w:w="10455" w:type="dxa"/>
+            <w:shd w:val="solid" w:color="auto" w:fill="000000"/>
+          </w:tcPr>
+          <w:p>
+            <w:r>
+              <w:t>Description</w:t>
+            </w:r>
+          </w:p>
+        </w:tc>
+      </w:tr>
+      <w:tr>
+        <w:tc>
+          <w:tcPr>
+            <w:tcW w:w="2549" w:type="dxa"/>
+          </w:tcPr>
+          <w:p>
+            <w:r>
+              <w:t>Change Type</w:t>
+            </w:r>
+          </w:p>
+        </w:tc>
+        <w:tc>
+          <w:tcPr>
+            <w:tcW w:w="10455" w:type="dxa"/>
+          </w:tcPr>
+          <w:p>
+            <w:r>
+              <w:t>Change</w:t>
+            </w:r>
+          </w:p>
+        </w:tc>
+      </w:tr>
+      <w:tr>
+        <w:tc>
+          <w:tcPr>
+            <w:tcW w:w="2549" w:type="dxa"/>
+          </w:tcPr>
+          <w:p>
+            <w:r>
+              <w:t>Change Description</w:t>
+            </w:r>
+          </w:p>
+        </w:tc>
+        <w:tc>
+          <w:tcPr>
+            <w:tcW w:w="10455" w:type="dxa"/>
+          </w:tcPr>
+          <w:p>
+            <w:r>
+              <w:t xml:space="preserve">Additional Sub Coaching Reason for </w:t>
+            </w:r>
+            <w:r>
+              <w:t>S</w:t>
+            </w:r>
+            <w:r>
+              <w:t>up Module (</w:t>
+            </w:r>
+            <w:r>
+              <w:rPr>
+                <w:color w:val="000000"/>
+              </w:rPr>
+              <w:t>Supervisor Callback</w:t>
+            </w:r>
+            <w:r>
+              <w:t>)</w:t>
+            </w:r>
+          </w:p>
+        </w:tc>
+      </w:tr>
+      <w:tr>
+        <w:tc>
+          <w:tcPr>
+            <w:tcW w:w="2549" w:type="dxa"/>
+          </w:tcPr>
+          <w:p>
+            <w:r>
+              <w:t>Test Environment</w:t>
+            </w:r>
+          </w:p>
+        </w:tc>
+        <w:tc>
+          <w:tcPr>
+            <w:tcW w:w="10455" w:type="dxa"/>
+          </w:tcPr>
+          <w:p>
+            <w:r>
+              <w:t xml:space="preserve">eCoaching_Dev database on </w:t>
+            </w:r>
+            <w:r>
+              <w:t>f3420-ecldbd01</w:t>
+            </w:r>
+            <w:r>
+              <w:t xml:space="preserve"> </w:t>
+            </w:r>
+          </w:p>
+        </w:tc>
+      </w:tr>
+      <w:tr>
+        <w:tc>
+          <w:tcPr>
+            <w:tcW w:w="2549" w:type="dxa"/>
+          </w:tcPr>
+          <w:p>
+            <w:r>
+              <w:t>Code Modules created/updated</w:t>
+            </w:r>
+          </w:p>
+        </w:tc>
+        <w:tc>
+          <w:tcPr>
+            <w:tcW w:w="10455" w:type="dxa"/>
+          </w:tcPr>
+          <w:p>
+            <w:r>
+              <w:t xml:space="preserve">Table </w:t>
+            </w:r>
+            <w:r>
+              <w:t>[EC].[DIM_Sub_Coaching_Reason</w:t>
+            </w:r>
+          </w:p>
+          <w:p>
+            <w:r>
+              <w:t xml:space="preserve">Table </w:t>
+            </w:r>
+            <w:r>
+              <w:t>[EC].[Coaching_Reason_Selection]</w:t>
+            </w:r>
+          </w:p>
+          <w:p/>
+        </w:tc>
+      </w:tr>
+      <w:tr>
+        <w:tc>
+          <w:tcPr>
+            <w:tcW w:w="2549" w:type="dxa"/>
+          </w:tcPr>
+          <w:p>
+            <w:r>
+              <w:t>Code doc</w:t>
+            </w:r>
+          </w:p>
+        </w:tc>
+        <w:tc>
+          <w:tcPr>
+            <w:tcW w:w="10455" w:type="dxa"/>
+          </w:tcPr>
+          <w:p>
+            <w:r>
+              <w:t>CCO_eCoaching_Dimension_Table_Data.xlsx</w:t>
+            </w:r>
+          </w:p>
+        </w:tc>
+      </w:tr>
+      <w:tr>
+        <w:tc>
+          <w:tcPr>
+            <w:tcW w:w="2549" w:type="dxa"/>
+          </w:tcPr>
+          <w:p>
+            <w:r>
+              <w:t>Notes</w:t>
+            </w:r>
+          </w:p>
+        </w:tc>
+        <w:tc>
+          <w:tcPr>
+            <w:tcW w:w="10455" w:type="dxa"/>
+          </w:tcPr>
+          <w:p>
+            <w:r>
+              <w:t>New Subcoaching reason id 24</w:t>
+            </w:r>
+            <w:r>
+              <w:t>4</w:t>
+            </w:r>
+          </w:p>
+        </w:tc>
+      </w:tr>
+    </w:tbl>
+    <w:p/>
+    <w:tbl>
+      <w:tblPr>
+        <w:tblW w:w="13500" w:type="dxa"/>
+        <w:tblInd w:w="-612" w:type="dxa"/>
+        <w:tblBorders>
+          <w:top w:val="double" w:sz="4" w:space="0" w:color="auto"/>
+          <w:left w:val="double" w:sz="4" w:space="0" w:color="auto"/>
+          <w:bottom w:val="double" w:sz="4" w:space="0" w:color="auto"/>
+          <w:right w:val="double" w:sz="4" w:space="0" w:color="auto"/>
+          <w:insideH w:val="single" w:sz="6" w:space="0" w:color="auto"/>
+          <w:insideV w:val="single" w:sz="6" w:space="0" w:color="auto"/>
+        </w:tblBorders>
+        <w:tblLayout w:type="fixed"/>
+        <w:tblLook w:val="0000" w:firstRow="0" w:lastRow="0" w:firstColumn="0" w:lastColumn="0" w:noHBand="0" w:noVBand="0"/>
+      </w:tblPr>
+      <w:tblGrid>
+        <w:gridCol w:w="900"/>
+        <w:gridCol w:w="3960"/>
+        <w:gridCol w:w="4500"/>
+        <w:gridCol w:w="1260"/>
+        <w:gridCol w:w="2880"/>
+      </w:tblGrid>
+      <w:tr>
+        <w:trPr>
+          <w:cantSplit/>
+          <w:tblHeader/>
+        </w:trPr>
+        <w:tc>
+          <w:tcPr>
+            <w:tcW w:w="900" w:type="dxa"/>
+            <w:shd w:val="clear" w:color="auto" w:fill="A6A6A6"/>
+          </w:tcPr>
+          <w:p>
+            <w:pPr>
+              <w:rPr>
+                <w:i/>
+              </w:rPr>
+            </w:pPr>
+            <w:r>
+              <w:t>TEST#</w:t>
+            </w:r>
+          </w:p>
+        </w:tc>
+        <w:tc>
+          <w:tcPr>
+            <w:tcW w:w="3960" w:type="dxa"/>
+            <w:shd w:val="clear" w:color="auto" w:fill="A6A6A6"/>
+          </w:tcPr>
+          <w:p>
+            <w:pPr>
+              <w:rPr>
+                <w:i/>
+              </w:rPr>
+            </w:pPr>
+            <w:r>
+              <w:t>ACTION</w:t>
+            </w:r>
+          </w:p>
+        </w:tc>
+        <w:tc>
+          <w:tcPr>
+            <w:tcW w:w="4500" w:type="dxa"/>
+            <w:shd w:val="clear" w:color="auto" w:fill="A6A6A6"/>
+          </w:tcPr>
+          <w:p>
+            <w:pPr>
+              <w:rPr>
+                <w:i/>
+              </w:rPr>
+            </w:pPr>
+            <w:r>
+              <w:t xml:space="preserve">EXPECTED RESULTS </w:t>
+            </w:r>
+          </w:p>
+        </w:tc>
+        <w:tc>
+          <w:tcPr>
+            <w:tcW w:w="1260" w:type="dxa"/>
+            <w:shd w:val="clear" w:color="auto" w:fill="A6A6A6"/>
+          </w:tcPr>
+          <w:p>
+            <w:pPr>
+              <w:rPr>
+                <w:i/>
+              </w:rPr>
+            </w:pPr>
+            <w:r>
+              <w:t>RESULTS</w:t>
+            </w:r>
+          </w:p>
+          <w:p>
+            <w:pPr>
+              <w:rPr>
+                <w:i/>
+              </w:rPr>
+            </w:pPr>
+            <w:r>
+              <w:t>P/F/I</w:t>
+            </w:r>
+          </w:p>
+        </w:tc>
+        <w:tc>
+          <w:tcPr>
+            <w:tcW w:w="2880" w:type="dxa"/>
+            <w:shd w:val="clear" w:color="auto" w:fill="A6A6A6"/>
+          </w:tcPr>
+          <w:p>
+            <w:pPr>
+              <w:rPr>
+                <w:i/>
+              </w:rPr>
+            </w:pPr>
+            <w:r>
+              <w:t>COMMENTS</w:t>
+            </w:r>
+          </w:p>
+        </w:tc>
+      </w:tr>
+      <w:tr>
+        <w:trPr>
+          <w:cantSplit/>
+        </w:trPr>
+        <w:tc>
+          <w:tcPr>
+            <w:tcW w:w="900" w:type="dxa"/>
+          </w:tcPr>
+          <w:p>
+            <w:pPr>
+              <w:rPr>
+                <w:i/>
+              </w:rPr>
+            </w:pPr>
+            <w:bookmarkStart w:id="39" w:name="_GoBack" w:colFirst="0" w:colLast="0"/>
+            <w:r>
+              <w:rPr>
+                <w:rFonts w:asciiTheme="minorHAnsi" w:hAnsiTheme="minorHAnsi"/>
+                <w:bCs/>
+              </w:rPr>
+              <w:lastRenderedPageBreak/>
+              <w:t>23.</w:t>
+            </w:r>
+            <w:r>
+              <w:rPr>
+                <w:rFonts w:asciiTheme="minorHAnsi" w:hAnsiTheme="minorHAnsi"/>
+                <w:bCs/>
+              </w:rPr>
+              <w:t>1</w:t>
+            </w:r>
+          </w:p>
+        </w:tc>
+        <w:tc>
+          <w:tcPr>
+            <w:tcW w:w="3960" w:type="dxa"/>
+          </w:tcPr>
+          <w:p>
+            <w:r>
+              <w:t xml:space="preserve">Verify </w:t>
+            </w:r>
+            <w:r>
+              <w:t xml:space="preserve">new reasons are added in table </w:t>
+            </w:r>
+            <w:r>
+              <w:t>[EC].[DIM_Sub_Coaching_Reason</w:t>
+            </w:r>
+          </w:p>
+          <w:p/>
+          <w:p>
+            <w:pPr>
+              <w:overflowPunct/>
+              <w:textAlignment w:val="auto"/>
+              <w:rPr>
+                <w:rFonts w:ascii="Courier New" w:hAnsi="Courier New" w:cs="Courier New"/>
+                <w:noProof/>
+                <w:color w:val="808080"/>
+              </w:rPr>
+            </w:pPr>
+            <w:r>
+              <w:rPr>
+                <w:rFonts w:ascii="Courier New" w:hAnsi="Courier New" w:cs="Courier New"/>
+                <w:noProof/>
+                <w:color w:val="0000FF"/>
+              </w:rPr>
+              <w:t>SELECT</w:t>
+            </w:r>
+            <w:r>
+              <w:rPr>
+                <w:rFonts w:ascii="Courier New" w:hAnsi="Courier New" w:cs="Courier New"/>
+                <w:noProof/>
+              </w:rPr>
+              <w:t xml:space="preserve"> </w:t>
+            </w:r>
+            <w:r>
+              <w:rPr>
+                <w:rFonts w:ascii="Courier New" w:hAnsi="Courier New" w:cs="Courier New"/>
+                <w:noProof/>
+                <w:color w:val="808080"/>
+              </w:rPr>
+              <w:t>*</w:t>
+            </w:r>
+          </w:p>
+          <w:p>
+            <w:pPr>
+              <w:overflowPunct/>
+              <w:textAlignment w:val="auto"/>
+              <w:rPr>
+                <w:rFonts w:ascii="Courier New" w:hAnsi="Courier New" w:cs="Courier New"/>
+                <w:noProof/>
+              </w:rPr>
+            </w:pPr>
+            <w:r>
+              <w:rPr>
+                <w:rFonts w:ascii="Courier New" w:hAnsi="Courier New" w:cs="Courier New"/>
+                <w:noProof/>
+              </w:rPr>
+              <w:t xml:space="preserve">  </w:t>
+            </w:r>
+            <w:r>
+              <w:rPr>
+                <w:rFonts w:ascii="Courier New" w:hAnsi="Courier New" w:cs="Courier New"/>
+                <w:noProof/>
+                <w:color w:val="0000FF"/>
+              </w:rPr>
+              <w:t>FROM</w:t>
+            </w:r>
+            <w:r>
+              <w:rPr>
+                <w:rFonts w:ascii="Courier New" w:hAnsi="Courier New" w:cs="Courier New"/>
+                <w:noProof/>
+              </w:rPr>
+              <w:t xml:space="preserve"> [EC]</w:t>
+            </w:r>
+            <w:r>
+              <w:rPr>
+                <w:rFonts w:ascii="Courier New" w:hAnsi="Courier New" w:cs="Courier New"/>
+                <w:noProof/>
+                <w:color w:val="808080"/>
+              </w:rPr>
+              <w:t>.</w:t>
+            </w:r>
+            <w:r>
+              <w:rPr>
+                <w:rFonts w:ascii="Courier New" w:hAnsi="Courier New" w:cs="Courier New"/>
+                <w:noProof/>
+              </w:rPr>
+              <w:t>[DIM_Sub_Coaching_Reason]</w:t>
+            </w:r>
+          </w:p>
+          <w:p>
+            <w:pPr>
+              <w:overflowPunct/>
+              <w:textAlignment w:val="auto"/>
+              <w:rPr>
+                <w:rFonts w:ascii="Courier New" w:hAnsi="Courier New" w:cs="Courier New"/>
+                <w:noProof/>
+              </w:rPr>
+            </w:pPr>
+            <w:r>
+              <w:rPr>
+                <w:rFonts w:ascii="Courier New" w:hAnsi="Courier New" w:cs="Courier New"/>
+                <w:noProof/>
+              </w:rPr>
+              <w:t xml:space="preserve">  </w:t>
+            </w:r>
+            <w:r>
+              <w:rPr>
+                <w:rFonts w:ascii="Courier New" w:hAnsi="Courier New" w:cs="Courier New"/>
+                <w:noProof/>
+                <w:color w:val="0000FF"/>
+              </w:rPr>
+              <w:t>where</w:t>
+            </w:r>
+            <w:r>
+              <w:rPr>
+                <w:rFonts w:ascii="Courier New" w:hAnsi="Courier New" w:cs="Courier New"/>
+                <w:noProof/>
+              </w:rPr>
+              <w:t xml:space="preserve"> [SubCoachingReason] </w:t>
+            </w:r>
+          </w:p>
+          <w:p>
+            <w:r>
+              <w:rPr>
+                <w:rFonts w:ascii="Courier New" w:hAnsi="Courier New" w:cs="Courier New"/>
+                <w:noProof/>
+              </w:rPr>
+              <w:t xml:space="preserve">  </w:t>
+            </w:r>
+            <w:r>
+              <w:rPr>
+                <w:rFonts w:ascii="Courier New" w:hAnsi="Courier New" w:cs="Courier New"/>
+                <w:noProof/>
+              </w:rPr>
+              <w:t xml:space="preserve">in </w:t>
+            </w:r>
+            <w:r>
+              <w:rPr>
+                <w:rFonts w:ascii="Courier New" w:hAnsi="Courier New" w:cs="Courier New"/>
+                <w:noProof/>
+              </w:rPr>
+              <w:t>(</w:t>
+            </w:r>
+            <w:r>
+              <w:rPr>
+                <w:rFonts w:ascii="Courier New" w:hAnsi="Courier New" w:cs="Courier New"/>
+                <w:noProof/>
+                <w:color w:val="FF0000"/>
+              </w:rPr>
+              <w:t>'</w:t>
+            </w:r>
+            <w:r>
+              <w:rPr>
+                <w:rFonts w:ascii="Courier New" w:hAnsi="Courier New" w:cs="Courier New"/>
+                <w:noProof/>
+                <w:color w:val="FF0000"/>
+              </w:rPr>
+              <w:t>Supervisor Callback</w:t>
+            </w:r>
+            <w:r>
+              <w:rPr>
+                <w:rFonts w:ascii="Courier New" w:hAnsi="Courier New" w:cs="Courier New"/>
+                <w:noProof/>
+                <w:color w:val="FF0000"/>
+              </w:rPr>
+              <w:t>'</w:t>
+            </w:r>
+            <w:r>
+              <w:rPr>
+                <w:rFonts w:ascii="Courier New" w:hAnsi="Courier New" w:cs="Courier New"/>
+                <w:noProof/>
+              </w:rPr>
+              <w:t>)</w:t>
+            </w:r>
+          </w:p>
+          <w:p/>
+        </w:tc>
+        <w:tc>
+          <w:tcPr>
+            <w:tcW w:w="4500" w:type="dxa"/>
+          </w:tcPr>
+          <w:p>
+            <w:r>
+              <w:t>1 row returned :ID 24</w:t>
+            </w:r>
+            <w:r>
+              <w:t>4</w:t>
+            </w:r>
+          </w:p>
+          <w:p>
+            <w:r>
+              <w:t>Supervisor Callback</w:t>
+            </w:r>
+          </w:p>
+        </w:tc>
+        <w:tc>
+          <w:tcPr>
+            <w:tcW w:w="1260" w:type="dxa"/>
+          </w:tcPr>
+          <w:p>
+            <w:pPr>
+              <w:rPr>
+                <w:rFonts w:asciiTheme="minorHAnsi" w:hAnsiTheme="minorHAnsi"/>
+                <w:bCs/>
+              </w:rPr>
+            </w:pPr>
+            <w:r>
+              <w:rPr>
+                <w:rFonts w:asciiTheme="minorHAnsi" w:hAnsiTheme="minorHAnsi"/>
+                <w:bCs/>
+              </w:rPr>
+              <w:t>P</w:t>
+            </w:r>
+          </w:p>
+        </w:tc>
+        <w:tc>
+          <w:tcPr>
+            <w:tcW w:w="2880" w:type="dxa"/>
+          </w:tcPr>
+          <w:p>
+            <w:pPr>
+              <w:rPr>
+                <w:rFonts w:asciiTheme="minorHAnsi" w:hAnsiTheme="minorHAnsi"/>
+                <w:bCs/>
+              </w:rPr>
+            </w:pPr>
+          </w:p>
+          <w:p>
+            <w:pPr>
+              <w:rPr>
+                <w:rFonts w:asciiTheme="minorHAnsi" w:hAnsiTheme="minorHAnsi"/>
+                <w:bCs/>
+              </w:rPr>
+            </w:pPr>
+          </w:p>
+        </w:tc>
+      </w:tr>
+      <w:tr>
+        <w:trPr>
+          <w:cantSplit/>
+        </w:trPr>
+        <w:tc>
+          <w:tcPr>
+            <w:tcW w:w="900" w:type="dxa"/>
+          </w:tcPr>
+          <w:p>
+            <w:pPr>
+              <w:rPr>
+                <w:i/>
+              </w:rPr>
+            </w:pPr>
+            <w:r>
+              <w:rPr>
+                <w:rFonts w:asciiTheme="minorHAnsi" w:hAnsiTheme="minorHAnsi"/>
+                <w:bCs/>
+              </w:rPr>
+              <w:t>23.</w:t>
+            </w:r>
+            <w:r>
+              <w:rPr>
+                <w:rFonts w:asciiTheme="minorHAnsi" w:hAnsiTheme="minorHAnsi"/>
+                <w:bCs/>
+              </w:rPr>
+              <w:t>2</w:t>
+            </w:r>
+          </w:p>
+        </w:tc>
+        <w:tc>
+          <w:tcPr>
+            <w:tcW w:w="3960" w:type="dxa"/>
+          </w:tcPr>
+          <w:p>
+            <w:pPr>
+              <w:rPr>
+                <w:rFonts w:ascii="Courier New" w:hAnsi="Courier New" w:cs="Courier New"/>
+                <w:noProof/>
+              </w:rPr>
+            </w:pPr>
+            <w:r>
+              <w:rPr>
+                <w:rFonts w:ascii="Courier New" w:hAnsi="Courier New" w:cs="Courier New"/>
+                <w:noProof/>
+              </w:rPr>
+              <w:t xml:space="preserve">Verify data row in Table </w:t>
+            </w:r>
+            <w:r>
+              <w:rPr>
+                <w:rFonts w:ascii="Courier New" w:hAnsi="Courier New" w:cs="Courier New"/>
+                <w:noProof/>
+              </w:rPr>
+              <w:t>[EC]</w:t>
+            </w:r>
+            <w:r>
+              <w:rPr>
+                <w:rFonts w:ascii="Courier New" w:hAnsi="Courier New" w:cs="Courier New"/>
+                <w:noProof/>
+                <w:color w:val="808080"/>
+              </w:rPr>
+              <w:t>.</w:t>
+            </w:r>
+            <w:r>
+              <w:rPr>
+                <w:rFonts w:ascii="Courier New" w:hAnsi="Courier New" w:cs="Courier New"/>
+                <w:noProof/>
+              </w:rPr>
+              <w:t>[Coaching_Reason_Selection]</w:t>
+            </w:r>
+          </w:p>
+          <w:p/>
+          <w:p>
+            <w:pPr>
+              <w:overflowPunct/>
+              <w:textAlignment w:val="auto"/>
+              <w:rPr>
+                <w:rFonts w:ascii="Courier New" w:hAnsi="Courier New" w:cs="Courier New"/>
+                <w:noProof/>
+              </w:rPr>
+            </w:pPr>
+            <w:r>
+              <w:rPr>
+                <w:rFonts w:ascii="Courier New" w:hAnsi="Courier New" w:cs="Courier New"/>
+                <w:noProof/>
+                <w:color w:val="0000FF"/>
+              </w:rPr>
+              <w:t>SELECT</w:t>
+            </w:r>
+            <w:r>
+              <w:rPr>
+                <w:rFonts w:ascii="Courier New" w:hAnsi="Courier New" w:cs="Courier New"/>
+                <w:noProof/>
+              </w:rPr>
+              <w:t xml:space="preserve"> </w:t>
+            </w:r>
+            <w:r>
+              <w:rPr>
+                <w:rFonts w:ascii="Courier New" w:hAnsi="Courier New" w:cs="Courier New"/>
+                <w:noProof/>
+                <w:color w:val="808080"/>
+              </w:rPr>
+              <w:t>*</w:t>
+            </w:r>
+            <w:r>
+              <w:rPr>
+                <w:rFonts w:ascii="Courier New" w:hAnsi="Courier New" w:cs="Courier New"/>
+                <w:noProof/>
+              </w:rPr>
+              <w:t xml:space="preserve">   </w:t>
+            </w:r>
+            <w:r>
+              <w:rPr>
+                <w:rFonts w:ascii="Courier New" w:hAnsi="Courier New" w:cs="Courier New"/>
+                <w:noProof/>
+                <w:color w:val="0000FF"/>
+              </w:rPr>
+              <w:t>FROM</w:t>
+            </w:r>
+            <w:r>
+              <w:rPr>
+                <w:rFonts w:ascii="Courier New" w:hAnsi="Courier New" w:cs="Courier New"/>
+                <w:noProof/>
+              </w:rPr>
+              <w:t xml:space="preserve"> [EC]</w:t>
+            </w:r>
+            <w:r>
+              <w:rPr>
+                <w:rFonts w:ascii="Courier New" w:hAnsi="Courier New" w:cs="Courier New"/>
+                <w:noProof/>
+                <w:color w:val="808080"/>
+              </w:rPr>
+              <w:t>.</w:t>
+            </w:r>
+            <w:r>
+              <w:rPr>
+                <w:rFonts w:ascii="Courier New" w:hAnsi="Courier New" w:cs="Courier New"/>
+                <w:noProof/>
+              </w:rPr>
+              <w:t>[Coaching_Reason_Selection]</w:t>
+            </w:r>
+          </w:p>
+          <w:p>
+            <w:pPr>
+              <w:overflowPunct/>
+              <w:textAlignment w:val="auto"/>
+              <w:rPr>
+                <w:rFonts w:ascii="Courier New" w:hAnsi="Courier New" w:cs="Courier New"/>
+                <w:noProof/>
+              </w:rPr>
+            </w:pPr>
+            <w:r>
+              <w:rPr>
+                <w:rFonts w:ascii="Courier New" w:hAnsi="Courier New" w:cs="Courier New"/>
+                <w:noProof/>
+              </w:rPr>
+              <w:t xml:space="preserve">  </w:t>
+            </w:r>
+            <w:r>
+              <w:rPr>
+                <w:rFonts w:ascii="Courier New" w:hAnsi="Courier New" w:cs="Courier New"/>
+                <w:noProof/>
+                <w:color w:val="0000FF"/>
+              </w:rPr>
+              <w:t>where</w:t>
+            </w:r>
+            <w:r>
+              <w:rPr>
+                <w:rFonts w:ascii="Courier New" w:hAnsi="Courier New" w:cs="Courier New"/>
+                <w:noProof/>
+              </w:rPr>
+              <w:t xml:space="preserve"> SubCoachingReasonID </w:t>
+            </w:r>
+            <w:r>
+              <w:rPr>
+                <w:rFonts w:ascii="Courier New" w:hAnsi="Courier New" w:cs="Courier New"/>
+                <w:noProof/>
+                <w:color w:val="808080"/>
+              </w:rPr>
+              <w:t>= 24</w:t>
+            </w:r>
+            <w:r>
+              <w:rPr>
+                <w:rFonts w:ascii="Courier New" w:hAnsi="Courier New" w:cs="Courier New"/>
+                <w:noProof/>
+                <w:color w:val="808080"/>
+              </w:rPr>
+              <w:t>4</w:t>
+            </w:r>
+          </w:p>
+          <w:p>
+            <w:r>
+              <w:rPr>
+                <w:rFonts w:ascii="Courier New" w:hAnsi="Courier New" w:cs="Courier New"/>
+                <w:noProof/>
+                <w:color w:val="0000FF"/>
+              </w:rPr>
+              <w:t>GO</w:t>
+            </w:r>
+          </w:p>
+          <w:p>
+            <w:pPr>
+              <w:overflowPunct/>
+              <w:textAlignment w:val="auto"/>
+              <w:rPr>
+                <w:rFonts w:ascii="Courier New" w:hAnsi="Courier New" w:cs="Courier New"/>
+                <w:noProof/>
+                <w:color w:val="0000FF"/>
+              </w:rPr>
+            </w:pPr>
+          </w:p>
+          <w:p/>
+        </w:tc>
+        <w:tc>
+          <w:tcPr>
+            <w:tcW w:w="4500" w:type="dxa"/>
+          </w:tcPr>
+          <w:p>
+            <w:r>
+              <w:t>1 rows returned.</w:t>
+            </w:r>
+          </w:p>
+          <w:p>
+            <w:r>
+              <w:t>4</w:t>
+            </w:r>
+            <w:r>
+              <w:t xml:space="preserve">: </w:t>
+            </w:r>
+            <w:r>
+              <w:t>CCO Processes and Procedures</w:t>
+            </w:r>
+          </w:p>
+          <w:p>
+            <w:r>
+              <w:t>24</w:t>
+            </w:r>
+            <w:r>
+              <w:t>4</w:t>
+            </w:r>
+            <w:r>
+              <w:t>:</w:t>
+            </w:r>
+            <w:r>
+              <w:t xml:space="preserve"> </w:t>
+            </w:r>
+            <w:r>
+              <w:t>Supervisor Callback</w:t>
+            </w:r>
+          </w:p>
+          <w:p>
+            <w:r>
+              <w:t xml:space="preserve">Set to </w:t>
+            </w:r>
+            <w:r>
+              <w:t>True for Sup  false for other Module  and False for others</w:t>
+            </w:r>
+            <w:r>
+              <w:t>.</w:t>
+            </w:r>
+          </w:p>
+          <w:p>
+            <w:r>
+              <w:t>Set to True Active</w:t>
+            </w:r>
+          </w:p>
+          <w:p>
+            <w:r>
+              <w:t>Set to True for Direct and Indirect</w:t>
+            </w:r>
+          </w:p>
+          <w:p>
+            <w:r>
+              <w:t>Set to True for Opp and Reinforcement</w:t>
+            </w:r>
+          </w:p>
+          <w:p>
+            <w:r>
+              <w:t>Set to False for SplReason and SplPriority</w:t>
+            </w:r>
+          </w:p>
+          <w:p/>
+          <w:p/>
+        </w:tc>
+        <w:tc>
+          <w:tcPr>
+            <w:tcW w:w="1260" w:type="dxa"/>
+          </w:tcPr>
+          <w:p>
+            <w:pPr>
+              <w:rPr>
+                <w:rFonts w:asciiTheme="minorHAnsi" w:hAnsiTheme="minorHAnsi"/>
+                <w:bCs/>
+              </w:rPr>
+            </w:pPr>
+            <w:r>
+              <w:rPr>
+                <w:rFonts w:asciiTheme="minorHAnsi" w:hAnsiTheme="minorHAnsi"/>
+                <w:bCs/>
+              </w:rPr>
+              <w:t>P</w:t>
+            </w:r>
+          </w:p>
+        </w:tc>
+        <w:tc>
+          <w:tcPr>
+            <w:tcW w:w="2880" w:type="dxa"/>
+          </w:tcPr>
+          <w:p>
+            <w:pPr>
+              <w:rPr>
+                <w:rFonts w:asciiTheme="minorHAnsi" w:hAnsiTheme="minorHAnsi"/>
+                <w:bCs/>
+              </w:rPr>
+            </w:pPr>
+          </w:p>
+        </w:tc>
+      </w:tr>
+      <w:tr>
+        <w:tc>
+          <w:tcPr>
+            <w:tcW w:w="900" w:type="dxa"/>
+          </w:tcPr>
+          <w:p>
+            <w:pPr>
+              <w:rPr>
+                <w:rFonts w:asciiTheme="minorHAnsi" w:hAnsiTheme="minorHAnsi"/>
+                <w:bCs/>
+              </w:rPr>
+            </w:pPr>
+            <w:r>
+              <w:rPr>
+                <w:rFonts w:asciiTheme="minorHAnsi" w:hAnsiTheme="minorHAnsi"/>
+                <w:bCs/>
+              </w:rPr>
+              <w:t>23.</w:t>
+            </w:r>
+            <w:r>
+              <w:rPr>
+                <w:rFonts w:asciiTheme="minorHAnsi" w:hAnsiTheme="minorHAnsi"/>
+                <w:bCs/>
+              </w:rPr>
+              <w:t>3</w:t>
+            </w:r>
+          </w:p>
+        </w:tc>
+        <w:tc>
+          <w:tcPr>
+            <w:tcW w:w="3960" w:type="dxa"/>
+          </w:tcPr>
+          <w:p>
+            <w:pPr>
+              <w:rPr>
+                <w:rFonts w:ascii="Courier New" w:hAnsi="Courier New" w:cs="Courier New"/>
+                <w:noProof/>
+              </w:rPr>
+            </w:pPr>
+            <w:r>
+              <w:rPr>
+                <w:rFonts w:asciiTheme="minorHAnsi" w:hAnsiTheme="minorHAnsi"/>
+                <w:bCs/>
+              </w:rPr>
+              <w:t xml:space="preserve">Check several combinations of procedure </w:t>
+            </w:r>
+            <w:r>
+              <w:rPr>
+                <w:rFonts w:ascii="Courier New" w:hAnsi="Courier New" w:cs="Courier New"/>
+                <w:noProof/>
+              </w:rPr>
+              <w:t>[EC]</w:t>
+            </w:r>
+            <w:r>
+              <w:rPr>
+                <w:rFonts w:ascii="Courier New" w:hAnsi="Courier New" w:cs="Courier New"/>
+                <w:noProof/>
+                <w:color w:val="808080"/>
+              </w:rPr>
+              <w:t>.</w:t>
+            </w:r>
+            <w:r>
+              <w:rPr>
+                <w:rFonts w:ascii="Courier New" w:hAnsi="Courier New" w:cs="Courier New"/>
+                <w:noProof/>
+              </w:rPr>
+              <w:t>[sp_Select_SubCoachingReasons_By_Reason]for both Direct and Indirect submissions.</w:t>
+            </w:r>
+          </w:p>
+          <w:p>
+            <w:pPr>
+              <w:rPr>
+                <w:rFonts w:ascii="Courier New" w:hAnsi="Courier New" w:cs="Courier New"/>
+                <w:noProof/>
+              </w:rPr>
+            </w:pPr>
+          </w:p>
+          <w:p>
+            <w:pPr>
+              <w:overflowPunct/>
+              <w:textAlignment w:val="auto"/>
+              <w:rPr>
+                <w:rFonts w:ascii="Consolas" w:hAnsi="Consolas" w:cs="Consolas"/>
+                <w:sz w:val="19"/>
+                <w:szCs w:val="19"/>
+              </w:rPr>
+            </w:pPr>
+            <w:r>
+              <w:rPr>
+                <w:rFonts w:ascii="Consolas" w:hAnsi="Consolas" w:cs="Consolas"/>
+                <w:color w:val="0000FF"/>
+                <w:sz w:val="19"/>
+                <w:szCs w:val="19"/>
+              </w:rPr>
+              <w:t>DECLARE</w:t>
+            </w:r>
+            <w:r>
+              <w:rPr>
+                <w:rFonts w:ascii="Consolas" w:hAnsi="Consolas" w:cs="Consolas"/>
+                <w:sz w:val="19"/>
+                <w:szCs w:val="19"/>
+              </w:rPr>
+              <w:tab/>
+            </w:r>
+            <w:r>
+              <w:rPr>
+                <w:rFonts w:ascii="Consolas" w:hAnsi="Consolas" w:cs="Consolas"/>
+                <w:color w:val="008080"/>
+                <w:sz w:val="19"/>
+                <w:szCs w:val="19"/>
+              </w:rPr>
+              <w:t>@return_value</w:t>
+            </w:r>
+            <w:r>
+              <w:rPr>
+                <w:rFonts w:ascii="Consolas" w:hAnsi="Consolas" w:cs="Consolas"/>
+                <w:sz w:val="19"/>
+                <w:szCs w:val="19"/>
+              </w:rPr>
+              <w:t xml:space="preserve"> </w:t>
+            </w:r>
+            <w:r>
+              <w:rPr>
+                <w:rFonts w:ascii="Consolas" w:hAnsi="Consolas" w:cs="Consolas"/>
+                <w:color w:val="0000FF"/>
+                <w:sz w:val="19"/>
+                <w:szCs w:val="19"/>
+              </w:rPr>
+              <w:t>int</w:t>
+            </w:r>
+          </w:p>
+          <w:p>
+            <w:pPr>
+              <w:overflowPunct/>
+              <w:textAlignment w:val="auto"/>
+              <w:rPr>
+                <w:rFonts w:ascii="Consolas" w:hAnsi="Consolas" w:cs="Consolas"/>
+                <w:sz w:val="19"/>
+                <w:szCs w:val="19"/>
+              </w:rPr>
+            </w:pPr>
+            <w:r>
+              <w:rPr>
+                <w:rFonts w:ascii="Consolas" w:hAnsi="Consolas" w:cs="Consolas"/>
+                <w:color w:val="0000FF"/>
+                <w:sz w:val="19"/>
+                <w:szCs w:val="19"/>
+              </w:rPr>
+              <w:t>EXEC</w:t>
+            </w:r>
+            <w:r>
+              <w:rPr>
+                <w:rFonts w:ascii="Consolas" w:hAnsi="Consolas" w:cs="Consolas"/>
+                <w:sz w:val="19"/>
+                <w:szCs w:val="19"/>
+              </w:rPr>
+              <w:tab/>
+            </w:r>
+            <w:r>
+              <w:rPr>
+                <w:rFonts w:ascii="Consolas" w:hAnsi="Consolas" w:cs="Consolas"/>
+                <w:color w:val="008080"/>
+                <w:sz w:val="19"/>
+                <w:szCs w:val="19"/>
+              </w:rPr>
+              <w:t>@return_value</w:t>
+            </w:r>
+            <w:r>
+              <w:rPr>
+                <w:rFonts w:ascii="Consolas" w:hAnsi="Consolas" w:cs="Consolas"/>
+                <w:sz w:val="19"/>
+                <w:szCs w:val="19"/>
+              </w:rPr>
+              <w:t xml:space="preserve"> </w:t>
+            </w:r>
+            <w:r>
+              <w:rPr>
+                <w:rFonts w:ascii="Consolas" w:hAnsi="Consolas" w:cs="Consolas"/>
+                <w:color w:val="808080"/>
+                <w:sz w:val="19"/>
+                <w:szCs w:val="19"/>
+              </w:rPr>
+              <w:t>=</w:t>
+            </w:r>
+            <w:r>
+              <w:rPr>
+                <w:rFonts w:ascii="Consolas" w:hAnsi="Consolas" w:cs="Consolas"/>
+                <w:sz w:val="19"/>
+                <w:szCs w:val="19"/>
+              </w:rPr>
+              <w:t xml:space="preserve"> </w:t>
+            </w:r>
+            <w:r>
+              <w:rPr>
+                <w:rFonts w:ascii="Consolas" w:hAnsi="Consolas" w:cs="Consolas"/>
+                <w:color w:val="008080"/>
+                <w:sz w:val="19"/>
+                <w:szCs w:val="19"/>
+              </w:rPr>
+              <w:t>[EC]</w:t>
+            </w:r>
+            <w:r>
+              <w:rPr>
+                <w:rFonts w:ascii="Consolas" w:hAnsi="Consolas" w:cs="Consolas"/>
+                <w:color w:val="808080"/>
+                <w:sz w:val="19"/>
+                <w:szCs w:val="19"/>
+              </w:rPr>
+              <w:t>.</w:t>
+            </w:r>
+            <w:r>
+              <w:rPr>
+                <w:rFonts w:ascii="Consolas" w:hAnsi="Consolas" w:cs="Consolas"/>
+                <w:color w:val="008080"/>
+                <w:sz w:val="19"/>
+                <w:szCs w:val="19"/>
+              </w:rPr>
+              <w:t>[sp_Select_SubCoachingReasons_By_Reason]</w:t>
+            </w:r>
+          </w:p>
+          <w:p>
+            <w:pPr>
+              <w:overflowPunct/>
+              <w:textAlignment w:val="auto"/>
+              <w:rPr>
+                <w:rFonts w:ascii="Consolas" w:hAnsi="Consolas" w:cs="Consolas"/>
+                <w:sz w:val="19"/>
+                <w:szCs w:val="19"/>
+              </w:rPr>
+            </w:pPr>
+            <w:r>
+              <w:rPr>
+                <w:rFonts w:ascii="Consolas" w:hAnsi="Consolas" w:cs="Consolas"/>
+                <w:color w:val="0000FF"/>
+                <w:sz w:val="19"/>
+                <w:szCs w:val="19"/>
+              </w:rPr>
+              <w:tab/>
+            </w:r>
+            <w:r>
+              <w:rPr>
+                <w:rFonts w:ascii="Consolas" w:hAnsi="Consolas" w:cs="Consolas"/>
+                <w:color w:val="0000FF"/>
+                <w:sz w:val="19"/>
+                <w:szCs w:val="19"/>
+              </w:rPr>
+              <w:tab/>
+            </w:r>
+            <w:r>
+              <w:rPr>
+                <w:rFonts w:ascii="Consolas" w:hAnsi="Consolas" w:cs="Consolas"/>
+                <w:color w:val="008080"/>
+                <w:sz w:val="19"/>
+                <w:szCs w:val="19"/>
+              </w:rPr>
+              <w:t>@strReasonin</w:t>
+            </w:r>
+            <w:r>
+              <w:rPr>
+                <w:rFonts w:ascii="Consolas" w:hAnsi="Consolas" w:cs="Consolas"/>
+                <w:sz w:val="19"/>
+                <w:szCs w:val="19"/>
+              </w:rPr>
+              <w:t xml:space="preserve"> </w:t>
+            </w:r>
+            <w:r>
+              <w:rPr>
+                <w:rFonts w:ascii="Consolas" w:hAnsi="Consolas" w:cs="Consolas"/>
+                <w:color w:val="808080"/>
+                <w:sz w:val="19"/>
+                <w:szCs w:val="19"/>
+              </w:rPr>
+              <w:t>=</w:t>
+            </w:r>
+            <w:r>
+              <w:rPr>
+                <w:rFonts w:ascii="Consolas" w:hAnsi="Consolas" w:cs="Consolas"/>
+                <w:sz w:val="19"/>
+                <w:szCs w:val="19"/>
+              </w:rPr>
+              <w:t xml:space="preserve"> </w:t>
+            </w:r>
+            <w:r>
+              <w:rPr>
+                <w:rFonts w:ascii="Consolas" w:hAnsi="Consolas" w:cs="Consolas"/>
+                <w:color w:val="FF0000"/>
+                <w:sz w:val="19"/>
+                <w:szCs w:val="19"/>
+              </w:rPr>
+              <w:t>N'CCO Processes and Procedures'</w:t>
+            </w:r>
+            <w:r>
+              <w:rPr>
+                <w:rFonts w:ascii="Consolas" w:hAnsi="Consolas" w:cs="Consolas"/>
+                <w:color w:val="808080"/>
+                <w:sz w:val="19"/>
+                <w:szCs w:val="19"/>
+              </w:rPr>
+              <w:t>,</w:t>
+            </w:r>
+          </w:p>
+          <w:p>
+            <w:pPr>
+              <w:overflowPunct/>
+              <w:textAlignment w:val="auto"/>
+              <w:rPr>
+                <w:rFonts w:ascii="Consolas" w:hAnsi="Consolas" w:cs="Consolas"/>
+                <w:sz w:val="19"/>
+                <w:szCs w:val="19"/>
+              </w:rPr>
+            </w:pPr>
+            <w:r>
+              <w:rPr>
+                <w:rFonts w:ascii="Consolas" w:hAnsi="Consolas" w:cs="Consolas"/>
+                <w:sz w:val="19"/>
+                <w:szCs w:val="19"/>
+              </w:rPr>
+              <w:tab/>
+            </w:r>
+            <w:r>
+              <w:rPr>
+                <w:rFonts w:ascii="Consolas" w:hAnsi="Consolas" w:cs="Consolas"/>
+                <w:sz w:val="19"/>
+                <w:szCs w:val="19"/>
+              </w:rPr>
+              <w:tab/>
+            </w:r>
+            <w:r>
+              <w:rPr>
+                <w:rFonts w:ascii="Consolas" w:hAnsi="Consolas" w:cs="Consolas"/>
+                <w:color w:val="008000"/>
+                <w:sz w:val="19"/>
+                <w:szCs w:val="19"/>
+              </w:rPr>
+              <w:t>--@strModulein = N'CSR',</w:t>
+            </w:r>
+          </w:p>
+          <w:p>
+            <w:pPr>
+              <w:overflowPunct/>
+              <w:textAlignment w:val="auto"/>
+              <w:rPr>
+                <w:rFonts w:ascii="Consolas" w:hAnsi="Consolas" w:cs="Consolas"/>
+                <w:sz w:val="19"/>
+                <w:szCs w:val="19"/>
+              </w:rPr>
+            </w:pPr>
+            <w:r>
+              <w:rPr>
+                <w:rFonts w:ascii="Consolas" w:hAnsi="Consolas" w:cs="Consolas"/>
+                <w:sz w:val="19"/>
+                <w:szCs w:val="19"/>
+              </w:rPr>
+              <w:tab/>
+            </w:r>
+            <w:r>
+              <w:rPr>
+                <w:rFonts w:ascii="Consolas" w:hAnsi="Consolas" w:cs="Consolas"/>
+                <w:sz w:val="19"/>
+                <w:szCs w:val="19"/>
+              </w:rPr>
+              <w:tab/>
+            </w:r>
+            <w:r>
+              <w:rPr>
+                <w:rFonts w:ascii="Consolas" w:hAnsi="Consolas" w:cs="Consolas"/>
+                <w:color w:val="008080"/>
+                <w:sz w:val="19"/>
+                <w:szCs w:val="19"/>
+              </w:rPr>
+              <w:t>@strModulein</w:t>
+            </w:r>
+            <w:r>
+              <w:rPr>
+                <w:rFonts w:ascii="Consolas" w:hAnsi="Consolas" w:cs="Consolas"/>
+                <w:sz w:val="19"/>
+                <w:szCs w:val="19"/>
+              </w:rPr>
+              <w:t xml:space="preserve"> </w:t>
+            </w:r>
+            <w:r>
+              <w:rPr>
+                <w:rFonts w:ascii="Consolas" w:hAnsi="Consolas" w:cs="Consolas"/>
+                <w:color w:val="808080"/>
+                <w:sz w:val="19"/>
+                <w:szCs w:val="19"/>
+              </w:rPr>
+              <w:t>=</w:t>
+            </w:r>
+            <w:r>
+              <w:rPr>
+                <w:rFonts w:ascii="Consolas" w:hAnsi="Consolas" w:cs="Consolas"/>
+                <w:sz w:val="19"/>
+                <w:szCs w:val="19"/>
+              </w:rPr>
+              <w:t xml:space="preserve"> </w:t>
+            </w:r>
+            <w:r>
+              <w:rPr>
+                <w:rFonts w:ascii="Consolas" w:hAnsi="Consolas" w:cs="Consolas"/>
+                <w:color w:val="FF0000"/>
+                <w:sz w:val="19"/>
+                <w:szCs w:val="19"/>
+              </w:rPr>
+              <w:t>N'Supervisor'</w:t>
+            </w:r>
+            <w:r>
+              <w:rPr>
+                <w:rFonts w:ascii="Consolas" w:hAnsi="Consolas" w:cs="Consolas"/>
+                <w:color w:val="808080"/>
+                <w:sz w:val="19"/>
+                <w:szCs w:val="19"/>
+              </w:rPr>
+              <w:t>,</w:t>
+            </w:r>
+          </w:p>
+          <w:p>
+            <w:pPr>
+              <w:overflowPunct/>
+              <w:textAlignment w:val="auto"/>
+              <w:rPr>
+                <w:rFonts w:ascii="Consolas" w:hAnsi="Consolas" w:cs="Consolas"/>
+                <w:sz w:val="19"/>
+                <w:szCs w:val="19"/>
+              </w:rPr>
+            </w:pPr>
+            <w:r>
+              <w:rPr>
+                <w:rFonts w:ascii="Consolas" w:hAnsi="Consolas" w:cs="Consolas"/>
+                <w:sz w:val="19"/>
+                <w:szCs w:val="19"/>
+              </w:rPr>
+              <w:tab/>
+            </w:r>
+            <w:r>
+              <w:rPr>
+                <w:rFonts w:ascii="Consolas" w:hAnsi="Consolas" w:cs="Consolas"/>
+                <w:sz w:val="19"/>
+                <w:szCs w:val="19"/>
+              </w:rPr>
+              <w:tab/>
+            </w:r>
+            <w:r>
+              <w:rPr>
+                <w:rFonts w:ascii="Consolas" w:hAnsi="Consolas" w:cs="Consolas"/>
+                <w:color w:val="008000"/>
+                <w:sz w:val="19"/>
+                <w:szCs w:val="19"/>
+              </w:rPr>
+              <w:t>--@strModulein = N'Quality',</w:t>
+            </w:r>
+          </w:p>
+          <w:p>
+            <w:pPr>
+              <w:overflowPunct/>
+              <w:textAlignment w:val="auto"/>
+              <w:rPr>
+                <w:rFonts w:ascii="Consolas" w:hAnsi="Consolas" w:cs="Consolas"/>
+                <w:sz w:val="19"/>
+                <w:szCs w:val="19"/>
+              </w:rPr>
+            </w:pPr>
+            <w:r>
+              <w:rPr>
+                <w:rFonts w:ascii="Consolas" w:hAnsi="Consolas" w:cs="Consolas"/>
+                <w:sz w:val="19"/>
+                <w:szCs w:val="19"/>
+              </w:rPr>
+              <w:tab/>
+            </w:r>
+            <w:r>
+              <w:rPr>
+                <w:rFonts w:ascii="Consolas" w:hAnsi="Consolas" w:cs="Consolas"/>
+                <w:sz w:val="19"/>
+                <w:szCs w:val="19"/>
+              </w:rPr>
+              <w:tab/>
+            </w:r>
+            <w:r>
+              <w:rPr>
+                <w:rFonts w:ascii="Consolas" w:hAnsi="Consolas" w:cs="Consolas"/>
+                <w:color w:val="008000"/>
+                <w:sz w:val="19"/>
+                <w:szCs w:val="19"/>
+              </w:rPr>
+              <w:t>--@strModulein = N'LSA',</w:t>
+            </w:r>
+          </w:p>
+          <w:p>
+            <w:pPr>
+              <w:overflowPunct/>
+              <w:textAlignment w:val="auto"/>
+              <w:rPr>
+                <w:rFonts w:ascii="Consolas" w:hAnsi="Consolas" w:cs="Consolas"/>
+                <w:sz w:val="19"/>
+                <w:szCs w:val="19"/>
+              </w:rPr>
+            </w:pPr>
+            <w:r>
+              <w:rPr>
+                <w:rFonts w:ascii="Consolas" w:hAnsi="Consolas" w:cs="Consolas"/>
+                <w:sz w:val="19"/>
+                <w:szCs w:val="19"/>
+              </w:rPr>
+              <w:lastRenderedPageBreak/>
+              <w:tab/>
+            </w:r>
+            <w:r>
+              <w:rPr>
+                <w:rFonts w:ascii="Consolas" w:hAnsi="Consolas" w:cs="Consolas"/>
+                <w:sz w:val="19"/>
+                <w:szCs w:val="19"/>
+              </w:rPr>
+              <w:tab/>
+            </w:r>
+            <w:r>
+              <w:rPr>
+                <w:rFonts w:ascii="Consolas" w:hAnsi="Consolas" w:cs="Consolas"/>
+                <w:color w:val="008000"/>
+                <w:sz w:val="19"/>
+                <w:szCs w:val="19"/>
+              </w:rPr>
+              <w:t>--@strModulein = N'Training',</w:t>
+            </w:r>
+          </w:p>
+          <w:p>
+            <w:pPr>
+              <w:overflowPunct/>
+              <w:textAlignment w:val="auto"/>
+              <w:rPr>
+                <w:rFonts w:ascii="Consolas" w:hAnsi="Consolas" w:cs="Consolas"/>
+                <w:sz w:val="19"/>
+                <w:szCs w:val="19"/>
+              </w:rPr>
+            </w:pPr>
+            <w:r>
+              <w:rPr>
+                <w:rFonts w:ascii="Consolas" w:hAnsi="Consolas" w:cs="Consolas"/>
+                <w:sz w:val="19"/>
+                <w:szCs w:val="19"/>
+              </w:rPr>
+              <w:tab/>
+            </w:r>
+            <w:r>
+              <w:rPr>
+                <w:rFonts w:ascii="Consolas" w:hAnsi="Consolas" w:cs="Consolas"/>
+                <w:sz w:val="19"/>
+                <w:szCs w:val="19"/>
+              </w:rPr>
+              <w:tab/>
+            </w:r>
+            <w:r>
+              <w:rPr>
+                <w:rFonts w:ascii="Consolas" w:hAnsi="Consolas" w:cs="Consolas"/>
+                <w:color w:val="008080"/>
+                <w:sz w:val="19"/>
+                <w:szCs w:val="19"/>
+              </w:rPr>
+              <w:t>@strSourcein</w:t>
+            </w:r>
+            <w:r>
+              <w:rPr>
+                <w:rFonts w:ascii="Consolas" w:hAnsi="Consolas" w:cs="Consolas"/>
+                <w:sz w:val="19"/>
+                <w:szCs w:val="19"/>
+              </w:rPr>
+              <w:t xml:space="preserve"> </w:t>
+            </w:r>
+            <w:r>
+              <w:rPr>
+                <w:rFonts w:ascii="Consolas" w:hAnsi="Consolas" w:cs="Consolas"/>
+                <w:color w:val="808080"/>
+                <w:sz w:val="19"/>
+                <w:szCs w:val="19"/>
+              </w:rPr>
+              <w:t>=</w:t>
+            </w:r>
+            <w:r>
+              <w:rPr>
+                <w:rFonts w:ascii="Consolas" w:hAnsi="Consolas" w:cs="Consolas"/>
+                <w:sz w:val="19"/>
+                <w:szCs w:val="19"/>
+              </w:rPr>
+              <w:t xml:space="preserve"> </w:t>
+            </w:r>
+            <w:r>
+              <w:rPr>
+                <w:rFonts w:ascii="Consolas" w:hAnsi="Consolas" w:cs="Consolas"/>
+                <w:color w:val="FF0000"/>
+                <w:sz w:val="19"/>
+                <w:szCs w:val="19"/>
+              </w:rPr>
+              <w:t>N'Direct'</w:t>
+            </w:r>
+            <w:r>
+              <w:rPr>
+                <w:rFonts w:ascii="Consolas" w:hAnsi="Consolas" w:cs="Consolas"/>
+                <w:color w:val="808080"/>
+                <w:sz w:val="19"/>
+                <w:szCs w:val="19"/>
+              </w:rPr>
+              <w:t>,</w:t>
+            </w:r>
+          </w:p>
+          <w:p>
+            <w:pPr>
+              <w:overflowPunct/>
+              <w:textAlignment w:val="auto"/>
+              <w:rPr>
+                <w:rFonts w:ascii="Consolas" w:hAnsi="Consolas" w:cs="Consolas"/>
+                <w:sz w:val="19"/>
+                <w:szCs w:val="19"/>
+              </w:rPr>
+            </w:pPr>
+            <w:r>
+              <w:rPr>
+                <w:rFonts w:ascii="Consolas" w:hAnsi="Consolas" w:cs="Consolas"/>
+                <w:sz w:val="19"/>
+                <w:szCs w:val="19"/>
+              </w:rPr>
+              <w:tab/>
+            </w:r>
+            <w:r>
+              <w:rPr>
+                <w:rFonts w:ascii="Consolas" w:hAnsi="Consolas" w:cs="Consolas"/>
+                <w:sz w:val="19"/>
+                <w:szCs w:val="19"/>
+              </w:rPr>
+              <w:tab/>
+            </w:r>
+            <w:r>
+              <w:rPr>
+                <w:rFonts w:ascii="Consolas" w:hAnsi="Consolas" w:cs="Consolas"/>
+                <w:color w:val="008080"/>
+                <w:sz w:val="19"/>
+                <w:szCs w:val="19"/>
+              </w:rPr>
+              <w:t>@nvcEmpLanIDin</w:t>
+            </w:r>
+            <w:r>
+              <w:rPr>
+                <w:rFonts w:ascii="Consolas" w:hAnsi="Consolas" w:cs="Consolas"/>
+                <w:sz w:val="19"/>
+                <w:szCs w:val="19"/>
+              </w:rPr>
+              <w:t xml:space="preserve"> </w:t>
+            </w:r>
+            <w:r>
+              <w:rPr>
+                <w:rFonts w:ascii="Consolas" w:hAnsi="Consolas" w:cs="Consolas"/>
+                <w:color w:val="808080"/>
+                <w:sz w:val="19"/>
+                <w:szCs w:val="19"/>
+              </w:rPr>
+              <w:t>=</w:t>
+            </w:r>
+            <w:r>
+              <w:rPr>
+                <w:rFonts w:ascii="Consolas" w:hAnsi="Consolas" w:cs="Consolas"/>
+                <w:sz w:val="19"/>
+                <w:szCs w:val="19"/>
+              </w:rPr>
+              <w:t xml:space="preserve"> </w:t>
+            </w:r>
+            <w:r>
+              <w:rPr>
+                <w:rFonts w:ascii="Consolas" w:hAnsi="Consolas" w:cs="Consolas"/>
+                <w:color w:val="FF0000"/>
+                <w:sz w:val="19"/>
+                <w:szCs w:val="19"/>
+              </w:rPr>
+              <w:t>N'Susmitha.palacherla'</w:t>
+            </w:r>
+          </w:p>
+          <w:p>
+            <w:pPr>
+              <w:overflowPunct/>
+              <w:textAlignment w:val="auto"/>
+              <w:rPr>
+                <w:rFonts w:ascii="Consolas" w:hAnsi="Consolas" w:cs="Consolas"/>
+                <w:sz w:val="19"/>
+                <w:szCs w:val="19"/>
+              </w:rPr>
+            </w:pPr>
+          </w:p>
+          <w:p>
+            <w:pPr>
+              <w:overflowPunct/>
+              <w:textAlignment w:val="auto"/>
+              <w:rPr>
+                <w:rFonts w:ascii="Consolas" w:hAnsi="Consolas" w:cs="Consolas"/>
+                <w:sz w:val="19"/>
+                <w:szCs w:val="19"/>
+              </w:rPr>
+            </w:pPr>
+            <w:r>
+              <w:rPr>
+                <w:rFonts w:ascii="Consolas" w:hAnsi="Consolas" w:cs="Consolas"/>
+                <w:color w:val="0000FF"/>
+                <w:sz w:val="19"/>
+                <w:szCs w:val="19"/>
+              </w:rPr>
+              <w:t>SELECT</w:t>
+            </w:r>
+            <w:r>
+              <w:rPr>
+                <w:rFonts w:ascii="Consolas" w:hAnsi="Consolas" w:cs="Consolas"/>
+                <w:sz w:val="19"/>
+                <w:szCs w:val="19"/>
+              </w:rPr>
+              <w:tab/>
+            </w:r>
+            <w:r>
+              <w:rPr>
+                <w:rFonts w:ascii="Consolas" w:hAnsi="Consolas" w:cs="Consolas"/>
+                <w:color w:val="FF0000"/>
+                <w:sz w:val="19"/>
+                <w:szCs w:val="19"/>
+              </w:rPr>
+              <w:t>'Return Value'</w:t>
+            </w:r>
+            <w:r>
+              <w:rPr>
+                <w:rFonts w:ascii="Consolas" w:hAnsi="Consolas" w:cs="Consolas"/>
+                <w:sz w:val="19"/>
+                <w:szCs w:val="19"/>
+              </w:rPr>
+              <w:t xml:space="preserve"> </w:t>
+            </w:r>
+            <w:r>
+              <w:rPr>
+                <w:rFonts w:ascii="Consolas" w:hAnsi="Consolas" w:cs="Consolas"/>
+                <w:color w:val="808080"/>
+                <w:sz w:val="19"/>
+                <w:szCs w:val="19"/>
+              </w:rPr>
+              <w:t>=</w:t>
+            </w:r>
+            <w:r>
+              <w:rPr>
+                <w:rFonts w:ascii="Consolas" w:hAnsi="Consolas" w:cs="Consolas"/>
+                <w:sz w:val="19"/>
+                <w:szCs w:val="19"/>
+              </w:rPr>
+              <w:t xml:space="preserve"> </w:t>
+            </w:r>
+            <w:r>
+              <w:rPr>
+                <w:rFonts w:ascii="Consolas" w:hAnsi="Consolas" w:cs="Consolas"/>
+                <w:color w:val="008080"/>
+                <w:sz w:val="19"/>
+                <w:szCs w:val="19"/>
+              </w:rPr>
+              <w:t>@return_value</w:t>
+            </w:r>
+          </w:p>
+          <w:p>
+            <w:pPr>
+              <w:overflowPunct/>
+              <w:textAlignment w:val="auto"/>
+              <w:rPr>
+                <w:rFonts w:ascii="Consolas" w:hAnsi="Consolas" w:cs="Consolas"/>
+                <w:sz w:val="19"/>
+                <w:szCs w:val="19"/>
+              </w:rPr>
+            </w:pPr>
+          </w:p>
+          <w:p>
+            <w:pPr>
+              <w:overflowPunct/>
+              <w:textAlignment w:val="auto"/>
+              <w:rPr>
+                <w:rFonts w:ascii="Consolas" w:hAnsi="Consolas" w:cs="Consolas"/>
+                <w:sz w:val="19"/>
+                <w:szCs w:val="19"/>
+              </w:rPr>
+            </w:pPr>
+            <w:r>
+              <w:rPr>
+                <w:rFonts w:ascii="Consolas" w:hAnsi="Consolas" w:cs="Consolas"/>
+                <w:color w:val="0000FF"/>
+                <w:sz w:val="19"/>
+                <w:szCs w:val="19"/>
+              </w:rPr>
+              <w:t>GO</w:t>
+            </w:r>
+          </w:p>
+          <w:p>
+            <w:pPr>
+              <w:overflowPunct/>
+              <w:textAlignment w:val="auto"/>
+              <w:rPr>
+                <w:rFonts w:ascii="Consolas" w:hAnsi="Consolas" w:cs="Consolas"/>
+                <w:sz w:val="19"/>
+                <w:szCs w:val="19"/>
+              </w:rPr>
+            </w:pPr>
+          </w:p>
+          <w:p>
+            <w:pPr>
+              <w:overflowPunct/>
+              <w:textAlignment w:val="auto"/>
+              <w:rPr>
+                <w:rFonts w:ascii="Courier New" w:hAnsi="Courier New" w:cs="Courier New"/>
+                <w:noProof/>
+                <w:color w:val="0000FF"/>
+              </w:rPr>
+            </w:pPr>
+          </w:p>
+          <w:p>
+            <w:pPr>
+              <w:overflowPunct/>
+              <w:textAlignment w:val="auto"/>
+              <w:rPr>
+                <w:rFonts w:ascii="Courier New" w:hAnsi="Courier New" w:cs="Courier New"/>
+                <w:noProof/>
+                <w:color w:val="0000FF"/>
+              </w:rPr>
+            </w:pPr>
+          </w:p>
+          <w:p>
+            <w:pPr>
+              <w:overflowPunct/>
+              <w:textAlignment w:val="auto"/>
+              <w:rPr>
+                <w:rFonts w:ascii="Courier New" w:hAnsi="Courier New" w:cs="Courier New"/>
+                <w:noProof/>
+                <w:color w:val="0000FF"/>
+              </w:rPr>
+            </w:pPr>
+          </w:p>
+          <w:p>
+            <w:pPr>
+              <w:overflowPunct/>
+              <w:textAlignment w:val="auto"/>
+              <w:rPr>
+                <w:rFonts w:asciiTheme="minorHAnsi" w:hAnsiTheme="minorHAnsi"/>
+                <w:bCs/>
+              </w:rPr>
+            </w:pPr>
+          </w:p>
+        </w:tc>
+        <w:tc>
+          <w:tcPr>
+            <w:tcW w:w="4500" w:type="dxa"/>
+          </w:tcPr>
+          <w:p>
+            <w:pPr>
+              <w:rPr>
+                <w:rFonts w:asciiTheme="minorHAnsi" w:hAnsiTheme="minorHAnsi"/>
+                <w:bCs/>
+              </w:rPr>
+            </w:pPr>
+            <w:r>
+              <w:rPr>
+                <w:rFonts w:asciiTheme="minorHAnsi" w:hAnsiTheme="minorHAnsi"/>
+                <w:bCs/>
+              </w:rPr>
+              <w:lastRenderedPageBreak/>
+              <w:t xml:space="preserve">Subcoaching reason </w:t>
+            </w:r>
+            <w:r>
+              <w:rPr>
+                <w:rFonts w:asciiTheme="minorHAnsi" w:hAnsiTheme="minorHAnsi"/>
+                <w:bCs/>
+              </w:rPr>
+              <w:t xml:space="preserve">244 </w:t>
+            </w:r>
+            <w:r>
+              <w:rPr>
+                <w:rFonts w:asciiTheme="minorHAnsi" w:hAnsiTheme="minorHAnsi"/>
+                <w:bCs/>
+              </w:rPr>
+              <w:t>is returned fo</w:t>
+            </w:r>
+            <w:r>
+              <w:rPr>
+                <w:rFonts w:asciiTheme="minorHAnsi" w:hAnsiTheme="minorHAnsi"/>
+                <w:bCs/>
+              </w:rPr>
+              <w:t>r S</w:t>
+            </w:r>
+            <w:r>
+              <w:rPr>
+                <w:rFonts w:asciiTheme="minorHAnsi" w:hAnsiTheme="minorHAnsi"/>
+                <w:bCs/>
+              </w:rPr>
+              <w:t>up modules and not returned for other Modules.</w:t>
+            </w:r>
+          </w:p>
+          <w:p>
+            <w:pPr>
+              <w:rPr>
+                <w:rFonts w:asciiTheme="minorHAnsi" w:hAnsiTheme="minorHAnsi"/>
+                <w:bCs/>
+              </w:rPr>
+            </w:pPr>
+          </w:p>
+          <w:p>
+            <w:pPr>
+              <w:rPr>
+                <w:rFonts w:asciiTheme="minorHAnsi" w:hAnsiTheme="minorHAnsi"/>
+                <w:bCs/>
+              </w:rPr>
+            </w:pPr>
+          </w:p>
+        </w:tc>
+        <w:tc>
+          <w:tcPr>
+            <w:tcW w:w="1260" w:type="dxa"/>
+          </w:tcPr>
+          <w:p>
+            <w:pPr>
+              <w:rPr>
+                <w:rFonts w:asciiTheme="minorHAnsi" w:hAnsiTheme="minorHAnsi"/>
+                <w:bCs/>
+              </w:rPr>
+            </w:pPr>
+            <w:r>
+              <w:rPr>
+                <w:rFonts w:asciiTheme="minorHAnsi" w:hAnsiTheme="minorHAnsi"/>
+                <w:bCs/>
+              </w:rPr>
+              <w:t>P</w:t>
+            </w:r>
+          </w:p>
+        </w:tc>
+        <w:tc>
+          <w:tcPr>
+            <w:tcW w:w="2880" w:type="dxa"/>
+          </w:tcPr>
+          <w:p>
+            <w:pPr>
+              <w:rPr>
+                <w:rFonts w:asciiTheme="minorHAnsi" w:hAnsiTheme="minorHAnsi"/>
+                <w:bCs/>
+              </w:rPr>
+            </w:pPr>
+          </w:p>
+        </w:tc>
+      </w:tr>
+      <w:bookmarkEnd w:id="39"/>
+    </w:tbl>
+    <w:p>
+      <w:pPr>
+        <w:pStyle w:val="Heading2"/>
+        <w:ind w:left="360"/>
+      </w:pPr>
+    </w:p>
+    <w:p>
+      <w:pPr>
+        <w:pStyle w:val="Heading2"/>
+        <w:ind w:left="360"/>
+      </w:pPr>
+    </w:p>
+    <w:p/>
     <w:p/>
     <w:sectPr>
       <w:headerReference w:type="default" r:id="rId8"/>
@@ -49009,7 +51005,7 @@
         <w:sz w:val="18"/>
         <w:szCs w:val="18"/>
       </w:rPr>
-      <w:t>4</w:t>
+      <w:t>48</w:t>
     </w:r>
     <w:r>
       <w:rPr>
@@ -49058,7 +51054,7 @@
         <w:sz w:val="18"/>
         <w:szCs w:val="18"/>
       </w:rPr>
-      <w:t>48</w:t>
+      <w:t>50</w:t>
     </w:r>
     <w:r>
       <w:rPr>
@@ -50318,7 +52314,7 @@
   <w:abstractNum w:abstractNumId="9" w15:restartNumberingAfterBreak="0">
     <w:nsid w:val="388921D8"/>
     <w:multiLevelType w:val="hybridMultilevel"/>
-    <w:tmpl w:val="727A2608"/>
+    <w:tmpl w:val="D138FF1E"/>
     <w:lvl w:ilvl="0" w:tplc="0409000F">
       <w:start w:val="1"/>
       <w:numFmt w:val="decimal"/>
@@ -51240,6 +53236,122 @@
     </w:lvl>
   </w:abstractNum>
   <w:abstractNum w:abstractNumId="17" w15:restartNumberingAfterBreak="0">
+    <w:nsid w:val="66505162"/>
+    <w:multiLevelType w:val="hybridMultilevel"/>
+    <w:tmpl w:val="727A2608"/>
+    <w:lvl w:ilvl="0" w:tplc="0409000F">
+      <w:start w:val="1"/>
+      <w:numFmt w:val="decimal"/>
+      <w:lvlText w:val="%1."/>
+      <w:lvlJc w:val="left"/>
+      <w:pPr>
+        <w:tabs>
+          <w:tab w:val="num" w:pos="720"/>
+        </w:tabs>
+        <w:ind w:left="720" w:hanging="360"/>
+      </w:pPr>
+    </w:lvl>
+    <w:lvl w:ilvl="1" w:tplc="4056895E">
+      <w:start w:val="1"/>
+      <w:numFmt w:val="decimal"/>
+      <w:lvlText w:val="%2."/>
+      <w:lvlJc w:val="left"/>
+      <w:pPr>
+        <w:tabs>
+          <w:tab w:val="num" w:pos="1440"/>
+        </w:tabs>
+        <w:ind w:left="1440" w:hanging="360"/>
+      </w:pPr>
+      <w:rPr>
+        <w:rFonts w:hint="default"/>
+      </w:rPr>
+    </w:lvl>
+    <w:lvl w:ilvl="2" w:tplc="0409001B" w:tentative="1">
+      <w:start w:val="1"/>
+      <w:numFmt w:val="lowerRoman"/>
+      <w:lvlText w:val="%3."/>
+      <w:lvlJc w:val="right"/>
+      <w:pPr>
+        <w:tabs>
+          <w:tab w:val="num" w:pos="2160"/>
+        </w:tabs>
+        <w:ind w:left="2160" w:hanging="180"/>
+      </w:pPr>
+    </w:lvl>
+    <w:lvl w:ilvl="3" w:tplc="0409000F" w:tentative="1">
+      <w:start w:val="1"/>
+      <w:numFmt w:val="decimal"/>
+      <w:lvlText w:val="%4."/>
+      <w:lvlJc w:val="left"/>
+      <w:pPr>
+        <w:tabs>
+          <w:tab w:val="num" w:pos="2880"/>
+        </w:tabs>
+        <w:ind w:left="2880" w:hanging="360"/>
+      </w:pPr>
+    </w:lvl>
+    <w:lvl w:ilvl="4" w:tplc="04090019" w:tentative="1">
+      <w:start w:val="1"/>
+      <w:numFmt w:val="lowerLetter"/>
+      <w:lvlText w:val="%5."/>
+      <w:lvlJc w:val="left"/>
+      <w:pPr>
+        <w:tabs>
+          <w:tab w:val="num" w:pos="3600"/>
+        </w:tabs>
+        <w:ind w:left="3600" w:hanging="360"/>
+      </w:pPr>
+    </w:lvl>
+    <w:lvl w:ilvl="5" w:tplc="0409001B" w:tentative="1">
+      <w:start w:val="1"/>
+      <w:numFmt w:val="lowerRoman"/>
+      <w:lvlText w:val="%6."/>
+      <w:lvlJc w:val="right"/>
+      <w:pPr>
+        <w:tabs>
+          <w:tab w:val="num" w:pos="4320"/>
+        </w:tabs>
+        <w:ind w:left="4320" w:hanging="180"/>
+      </w:pPr>
+    </w:lvl>
+    <w:lvl w:ilvl="6" w:tplc="0409000F" w:tentative="1">
+      <w:start w:val="1"/>
+      <w:numFmt w:val="decimal"/>
+      <w:lvlText w:val="%7."/>
+      <w:lvlJc w:val="left"/>
+      <w:pPr>
+        <w:tabs>
+          <w:tab w:val="num" w:pos="5040"/>
+        </w:tabs>
+        <w:ind w:left="5040" w:hanging="360"/>
+      </w:pPr>
+    </w:lvl>
+    <w:lvl w:ilvl="7" w:tplc="04090019" w:tentative="1">
+      <w:start w:val="1"/>
+      <w:numFmt w:val="lowerLetter"/>
+      <w:lvlText w:val="%8."/>
+      <w:lvlJc w:val="left"/>
+      <w:pPr>
+        <w:tabs>
+          <w:tab w:val="num" w:pos="5760"/>
+        </w:tabs>
+        <w:ind w:left="5760" w:hanging="360"/>
+      </w:pPr>
+    </w:lvl>
+    <w:lvl w:ilvl="8" w:tplc="0409001B" w:tentative="1">
+      <w:start w:val="1"/>
+      <w:numFmt w:val="lowerRoman"/>
+      <w:lvlText w:val="%9."/>
+      <w:lvlJc w:val="right"/>
+      <w:pPr>
+        <w:tabs>
+          <w:tab w:val="num" w:pos="6480"/>
+        </w:tabs>
+        <w:ind w:left="6480" w:hanging="180"/>
+      </w:pPr>
+    </w:lvl>
+  </w:abstractNum>
+  <w:abstractNum w:abstractNumId="18" w15:restartNumberingAfterBreak="0">
     <w:nsid w:val="765C70F0"/>
     <w:multiLevelType w:val="hybridMultilevel"/>
     <w:tmpl w:val="D360B8B6"/>
@@ -51355,7 +53467,7 @@
       </w:pPr>
     </w:lvl>
   </w:abstractNum>
-  <w:abstractNum w:abstractNumId="18" w15:restartNumberingAfterBreak="0">
+  <w:abstractNum w:abstractNumId="19" w15:restartNumberingAfterBreak="0">
     <w:nsid w:val="77AC6688"/>
     <w:multiLevelType w:val="hybridMultilevel"/>
     <w:tmpl w:val="6E5408FE"/>
@@ -51471,7 +53583,7 @@
       </w:pPr>
     </w:lvl>
   </w:abstractNum>
-  <w:abstractNum w:abstractNumId="19" w15:restartNumberingAfterBreak="0">
+  <w:abstractNum w:abstractNumId="20" w15:restartNumberingAfterBreak="0">
     <w:nsid w:val="78164424"/>
     <w:multiLevelType w:val="hybridMultilevel"/>
     <w:tmpl w:val="D8A0F1E6"/>
@@ -51621,7 +53733,7 @@
     <w:abstractNumId w:val="12"/>
   </w:num>
   <w:num w:numId="12">
-    <w:abstractNumId w:val="17"/>
+    <w:abstractNumId w:val="18"/>
   </w:num>
   <w:num w:numId="13">
     <w:abstractNumId w:val="8"/>
@@ -51633,19 +53745,22 @@
     <w:abstractNumId w:val="14"/>
   </w:num>
   <w:num w:numId="16">
-    <w:abstractNumId w:val="18"/>
+    <w:abstractNumId w:val="19"/>
   </w:num>
   <w:num w:numId="17">
     <w:abstractNumId w:val="10"/>
   </w:num>
   <w:num w:numId="18">
-    <w:abstractNumId w:val="19"/>
+    <w:abstractNumId w:val="20"/>
   </w:num>
   <w:num w:numId="19">
     <w:abstractNumId w:val="0"/>
   </w:num>
   <w:num w:numId="20">
     <w:abstractNumId w:val="1"/>
+  </w:num>
+  <w:num w:numId="21">
+    <w:abstractNumId w:val="17"/>
   </w:num>
   <w:numIdMacAtCleanup w:val="2"/>
 </w:numbering>
@@ -52987,7 +55102,7 @@
 </file>
 
 <file path=customXml/itemProps1.xml><?xml version="1.0" encoding="utf-8"?>
-<ds:datastoreItem xmlns:ds="http://schemas.openxmlformats.org/officeDocument/2006/customXml" ds:itemID="{B64E3FB4-D419-4935-8002-6D2992144B4D}">
+<ds:datastoreItem xmlns:ds="http://schemas.openxmlformats.org/officeDocument/2006/customXml" ds:itemID="{D7EDEC54-1756-4178-B262-991E282E280E}">
   <ds:schemaRefs>
     <ds:schemaRef ds:uri="http://schemas.openxmlformats.org/officeDocument/2006/bibliography"/>
   </ds:schemaRefs>

</xml_diff>

<commit_message>
TFS 11500 - New Subcoachingreason to OMR
git-tfs-id: [https://tfs.omnicloud.local/tfs/cco%20program/]$/eCoaching_V2;C40479
</commit_message>
<xml_diff>
--- a/Unit Test/DB/CCO_eCoaching_Log_DIM_Table_Maintenance_DB_UTD.docx
+++ b/Unit Test/DB/CCO_eCoaching_Log_DIM_Table_Maintenance_DB_UTD.docx
@@ -257,7 +257,7 @@
           <w:sz w:val="18"/>
           <w:szCs w:val="18"/>
         </w:rPr>
-        <w:t>December 29, 2017</w:t>
+        <w:t>July 10, 2018</w:t>
       </w:r>
       <w:r>
         <w:rPr>
@@ -1974,10 +1974,7 @@
           </w:tcPr>
           <w:p>
             <w:r>
-              <w:t>12/29</w:t>
-            </w:r>
-            <w:r>
-              <w:t>/2017</w:t>
+              <w:t>12/29/2017</w:t>
             </w:r>
           </w:p>
         </w:tc>
@@ -1993,13 +1990,7 @@
           </w:tcPr>
           <w:p>
             <w:r>
-              <w:t>2</w:t>
-            </w:r>
-            <w:r>
-              <w:t>3</w:t>
-            </w:r>
-            <w:r>
-              <w:t>.0</w:t>
+              <w:t>23.0</w:t>
             </w:r>
           </w:p>
         </w:tc>
@@ -2015,22 +2006,82 @@
           </w:tcPr>
           <w:p>
             <w:r>
-              <w:t>TFS 9</w:t>
-            </w:r>
-            <w:r>
-              <w:t>544</w:t>
-            </w:r>
-            <w:r>
-              <w:t xml:space="preserve"> - Add new Subcoaching Reason 24</w:t>
-            </w:r>
-            <w:r>
-              <w:t>4</w:t>
-            </w:r>
-            <w:r>
-              <w:t xml:space="preserve"> (</w:t>
+              <w:t>TFS 9544 - Add new Subcoaching Reason 244 (</w:t>
             </w:r>
             <w:r>
               <w:t>Supervisor Callback</w:t>
+            </w:r>
+            <w:r>
+              <w:t>)</w:t>
+            </w:r>
+          </w:p>
+        </w:tc>
+        <w:tc>
+          <w:tcPr>
+            <w:tcW w:w="0" w:type="auto"/>
+            <w:tcBorders>
+              <w:top w:val="single" w:sz="6" w:space="0" w:color="C0C0C0"/>
+              <w:left w:val="single" w:sz="6" w:space="0" w:color="C0C0C0"/>
+              <w:bottom w:val="single" w:sz="6" w:space="0" w:color="C0C0C0"/>
+              <w:right w:val="single" w:sz="6" w:space="0" w:color="C0C0C0"/>
+            </w:tcBorders>
+          </w:tcPr>
+          <w:p>
+            <w:r>
+              <w:t>Susmitha Palacherla</w:t>
+            </w:r>
+          </w:p>
+        </w:tc>
+      </w:tr>
+      <w:tr>
+        <w:tc>
+          <w:tcPr>
+            <w:tcW w:w="0" w:type="auto"/>
+            <w:tcBorders>
+              <w:top w:val="single" w:sz="6" w:space="0" w:color="C0C0C0"/>
+              <w:left w:val="single" w:sz="6" w:space="0" w:color="C0C0C0"/>
+              <w:bottom w:val="single" w:sz="6" w:space="0" w:color="C0C0C0"/>
+              <w:right w:val="single" w:sz="6" w:space="0" w:color="C0C0C0"/>
+            </w:tcBorders>
+          </w:tcPr>
+          <w:p>
+            <w:r>
+              <w:t>07/10/2018</w:t>
+            </w:r>
+          </w:p>
+        </w:tc>
+        <w:tc>
+          <w:tcPr>
+            <w:tcW w:w="0" w:type="auto"/>
+            <w:tcBorders>
+              <w:top w:val="single" w:sz="6" w:space="0" w:color="C0C0C0"/>
+              <w:left w:val="single" w:sz="6" w:space="0" w:color="C0C0C0"/>
+              <w:bottom w:val="single" w:sz="6" w:space="0" w:color="C0C0C0"/>
+              <w:right w:val="single" w:sz="6" w:space="0" w:color="C0C0C0"/>
+            </w:tcBorders>
+          </w:tcPr>
+          <w:p>
+            <w:r>
+              <w:t>24.0</w:t>
+            </w:r>
+          </w:p>
+        </w:tc>
+        <w:tc>
+          <w:tcPr>
+            <w:tcW w:w="0" w:type="auto"/>
+            <w:tcBorders>
+              <w:top w:val="single" w:sz="6" w:space="0" w:color="C0C0C0"/>
+              <w:left w:val="single" w:sz="6" w:space="0" w:color="C0C0C0"/>
+              <w:bottom w:val="single" w:sz="6" w:space="0" w:color="C0C0C0"/>
+              <w:right w:val="single" w:sz="6" w:space="0" w:color="C0C0C0"/>
+            </w:tcBorders>
+          </w:tcPr>
+          <w:p>
+            <w:r>
+              <w:t>TFS 11500 - Add new Subcoaching Reason 245 (</w:t>
+            </w:r>
+            <w:r>
+              <w:t>OMR: Potential Hardship</w:t>
             </w:r>
             <w:r>
               <w:t>)</w:t>
@@ -2127,7 +2178,7 @@
           <w:r>
             <w:fldChar w:fldCharType="separate"/>
           </w:r>
-          <w:hyperlink w:anchor="_Toc502318047" w:history="1">
+          <w:hyperlink w:anchor="_Toc518994952" w:history="1">
             <w:r>
               <w:rPr>
                 <w:rStyle w:val="Hyperlink"/>
@@ -2170,7 +2221,7 @@
                 <w:noProof/>
                 <w:webHidden/>
               </w:rPr>
-              <w:instrText xml:space="preserve"> PAGEREF _Toc502318047 \h </w:instrText>
+              <w:instrText xml:space="preserve"> PAGEREF _Toc518994952 \h </w:instrText>
             </w:r>
             <w:r>
               <w:rPr>
@@ -2215,7 +2266,7 @@
               <w:szCs w:val="22"/>
             </w:rPr>
           </w:pPr>
-          <w:hyperlink w:anchor="_Toc502318048" w:history="1">
+          <w:hyperlink w:anchor="_Toc518994953" w:history="1">
             <w:r>
               <w:rPr>
                 <w:rStyle w:val="Hyperlink"/>
@@ -2258,7 +2309,7 @@
                 <w:noProof/>
                 <w:webHidden/>
               </w:rPr>
-              <w:instrText xml:space="preserve"> PAGEREF _Toc502318048 \h </w:instrText>
+              <w:instrText xml:space="preserve"> PAGEREF _Toc518994953 \h </w:instrText>
             </w:r>
             <w:r>
               <w:rPr>
@@ -2303,7 +2354,7 @@
               <w:szCs w:val="22"/>
             </w:rPr>
           </w:pPr>
-          <w:hyperlink w:anchor="_Toc502318049" w:history="1">
+          <w:hyperlink w:anchor="_Toc518994954" w:history="1">
             <w:r>
               <w:rPr>
                 <w:rStyle w:val="Hyperlink"/>
@@ -2346,7 +2397,7 @@
                 <w:noProof/>
                 <w:webHidden/>
               </w:rPr>
-              <w:instrText xml:space="preserve"> PAGEREF _Toc502318049 \h </w:instrText>
+              <w:instrText xml:space="preserve"> PAGEREF _Toc518994954 \h </w:instrText>
             </w:r>
             <w:r>
               <w:rPr>
@@ -2391,7 +2442,7 @@
               <w:szCs w:val="22"/>
             </w:rPr>
           </w:pPr>
-          <w:hyperlink w:anchor="_Toc502318050" w:history="1">
+          <w:hyperlink w:anchor="_Toc518994955" w:history="1">
             <w:r>
               <w:rPr>
                 <w:rStyle w:val="Hyperlink"/>
@@ -2434,7 +2485,7 @@
                 <w:noProof/>
                 <w:webHidden/>
               </w:rPr>
-              <w:instrText xml:space="preserve"> PAGEREF _Toc502318050 \h </w:instrText>
+              <w:instrText xml:space="preserve"> PAGEREF _Toc518994955 \h </w:instrText>
             </w:r>
             <w:r>
               <w:rPr>
@@ -2479,7 +2530,7 @@
               <w:szCs w:val="22"/>
             </w:rPr>
           </w:pPr>
-          <w:hyperlink w:anchor="_Toc502318051" w:history="1">
+          <w:hyperlink w:anchor="_Toc518994956" w:history="1">
             <w:r>
               <w:rPr>
                 <w:rStyle w:val="Hyperlink"/>
@@ -2522,7 +2573,7 @@
                 <w:noProof/>
                 <w:webHidden/>
               </w:rPr>
-              <w:instrText xml:space="preserve"> PAGEREF _Toc502318051 \h </w:instrText>
+              <w:instrText xml:space="preserve"> PAGEREF _Toc518994956 \h </w:instrText>
             </w:r>
             <w:r>
               <w:rPr>
@@ -2567,7 +2618,7 @@
               <w:szCs w:val="22"/>
             </w:rPr>
           </w:pPr>
-          <w:hyperlink w:anchor="_Toc502318052" w:history="1">
+          <w:hyperlink w:anchor="_Toc518994957" w:history="1">
             <w:r>
               <w:rPr>
                 <w:rStyle w:val="Hyperlink"/>
@@ -2610,7 +2661,7 @@
                 <w:noProof/>
                 <w:webHidden/>
               </w:rPr>
-              <w:instrText xml:space="preserve"> PAGEREF _Toc502318052 \h </w:instrText>
+              <w:instrText xml:space="preserve"> PAGEREF _Toc518994957 \h </w:instrText>
             </w:r>
             <w:r>
               <w:rPr>
@@ -2655,7 +2706,7 @@
               <w:szCs w:val="22"/>
             </w:rPr>
           </w:pPr>
-          <w:hyperlink w:anchor="_Toc502318053" w:history="1">
+          <w:hyperlink w:anchor="_Toc518994958" w:history="1">
             <w:r>
               <w:rPr>
                 <w:rStyle w:val="Hyperlink"/>
@@ -2698,7 +2749,7 @@
                 <w:noProof/>
                 <w:webHidden/>
               </w:rPr>
-              <w:instrText xml:space="preserve"> PAGEREF _Toc502318053 \h </w:instrText>
+              <w:instrText xml:space="preserve"> PAGEREF _Toc518994958 \h </w:instrText>
             </w:r>
             <w:r>
               <w:rPr>
@@ -2743,7 +2794,7 @@
               <w:szCs w:val="22"/>
             </w:rPr>
           </w:pPr>
-          <w:hyperlink w:anchor="_Toc502318054" w:history="1">
+          <w:hyperlink w:anchor="_Toc518994959" w:history="1">
             <w:r>
               <w:rPr>
                 <w:rStyle w:val="Hyperlink"/>
@@ -2786,7 +2837,7 @@
                 <w:noProof/>
                 <w:webHidden/>
               </w:rPr>
-              <w:instrText xml:space="preserve"> PAGEREF _Toc502318054 \h </w:instrText>
+              <w:instrText xml:space="preserve"> PAGEREF _Toc518994959 \h </w:instrText>
             </w:r>
             <w:r>
               <w:rPr>
@@ -2831,7 +2882,7 @@
               <w:szCs w:val="22"/>
             </w:rPr>
           </w:pPr>
-          <w:hyperlink w:anchor="_Toc502318055" w:history="1">
+          <w:hyperlink w:anchor="_Toc518994960" w:history="1">
             <w:r>
               <w:rPr>
                 <w:rStyle w:val="Hyperlink"/>
@@ -2874,7 +2925,7 @@
                 <w:noProof/>
                 <w:webHidden/>
               </w:rPr>
-              <w:instrText xml:space="preserve"> PAGEREF _Toc502318055 \h </w:instrText>
+              <w:instrText xml:space="preserve"> PAGEREF _Toc518994960 \h </w:instrText>
             </w:r>
             <w:r>
               <w:rPr>
@@ -2919,7 +2970,7 @@
               <w:szCs w:val="22"/>
             </w:rPr>
           </w:pPr>
-          <w:hyperlink w:anchor="_Toc502318056" w:history="1">
+          <w:hyperlink w:anchor="_Toc518994961" w:history="1">
             <w:r>
               <w:rPr>
                 <w:rStyle w:val="Hyperlink"/>
@@ -2962,7 +3013,7 @@
                 <w:noProof/>
                 <w:webHidden/>
               </w:rPr>
-              <w:instrText xml:space="preserve"> PAGEREF _Toc502318056 \h </w:instrText>
+              <w:instrText xml:space="preserve"> PAGEREF _Toc518994961 \h </w:instrText>
             </w:r>
             <w:r>
               <w:rPr>
@@ -3007,7 +3058,7 @@
               <w:szCs w:val="22"/>
             </w:rPr>
           </w:pPr>
-          <w:hyperlink w:anchor="_Toc502318057" w:history="1">
+          <w:hyperlink w:anchor="_Toc518994962" w:history="1">
             <w:r>
               <w:rPr>
                 <w:rStyle w:val="Hyperlink"/>
@@ -3050,7 +3101,7 @@
                 <w:noProof/>
                 <w:webHidden/>
               </w:rPr>
-              <w:instrText xml:space="preserve"> PAGEREF _Toc502318057 \h </w:instrText>
+              <w:instrText xml:space="preserve"> PAGEREF _Toc518994962 \h </w:instrText>
             </w:r>
             <w:r>
               <w:rPr>
@@ -3095,7 +3146,7 @@
               <w:szCs w:val="22"/>
             </w:rPr>
           </w:pPr>
-          <w:hyperlink w:anchor="_Toc502318058" w:history="1">
+          <w:hyperlink w:anchor="_Toc518994963" w:history="1">
             <w:r>
               <w:rPr>
                 <w:rStyle w:val="Hyperlink"/>
@@ -3138,7 +3189,7 @@
                 <w:noProof/>
                 <w:webHidden/>
               </w:rPr>
-              <w:instrText xml:space="preserve"> PAGEREF _Toc502318058 \h </w:instrText>
+              <w:instrText xml:space="preserve"> PAGEREF _Toc518994963 \h </w:instrText>
             </w:r>
             <w:r>
               <w:rPr>
@@ -3183,7 +3234,7 @@
               <w:szCs w:val="22"/>
             </w:rPr>
           </w:pPr>
-          <w:hyperlink w:anchor="_Toc502318059" w:history="1">
+          <w:hyperlink w:anchor="_Toc518994964" w:history="1">
             <w:r>
               <w:rPr>
                 <w:rStyle w:val="Hyperlink"/>
@@ -3226,7 +3277,7 @@
                 <w:noProof/>
                 <w:webHidden/>
               </w:rPr>
-              <w:instrText xml:space="preserve"> PAGEREF _Toc502318059 \h </w:instrText>
+              <w:instrText xml:space="preserve"> PAGEREF _Toc518994964 \h </w:instrText>
             </w:r>
             <w:r>
               <w:rPr>
@@ -3271,7 +3322,7 @@
               <w:szCs w:val="22"/>
             </w:rPr>
           </w:pPr>
-          <w:hyperlink w:anchor="_Toc502318060" w:history="1">
+          <w:hyperlink w:anchor="_Toc518994965" w:history="1">
             <w:r>
               <w:rPr>
                 <w:rStyle w:val="Hyperlink"/>
@@ -3314,7 +3365,7 @@
                 <w:noProof/>
                 <w:webHidden/>
               </w:rPr>
-              <w:instrText xml:space="preserve"> PAGEREF _Toc502318060 \h </w:instrText>
+              <w:instrText xml:space="preserve"> PAGEREF _Toc518994965 \h </w:instrText>
             </w:r>
             <w:r>
               <w:rPr>
@@ -3359,7 +3410,7 @@
               <w:szCs w:val="22"/>
             </w:rPr>
           </w:pPr>
-          <w:hyperlink w:anchor="_Toc502318061" w:history="1">
+          <w:hyperlink w:anchor="_Toc518994966" w:history="1">
             <w:r>
               <w:rPr>
                 <w:rStyle w:val="Hyperlink"/>
@@ -3402,7 +3453,7 @@
                 <w:noProof/>
                 <w:webHidden/>
               </w:rPr>
-              <w:instrText xml:space="preserve"> PAGEREF _Toc502318061 \h </w:instrText>
+              <w:instrText xml:space="preserve"> PAGEREF _Toc518994966 \h </w:instrText>
             </w:r>
             <w:r>
               <w:rPr>
@@ -3447,7 +3498,7 @@
               <w:szCs w:val="22"/>
             </w:rPr>
           </w:pPr>
-          <w:hyperlink w:anchor="_Toc502318062" w:history="1">
+          <w:hyperlink w:anchor="_Toc518994967" w:history="1">
             <w:r>
               <w:rPr>
                 <w:rStyle w:val="Hyperlink"/>
@@ -3490,7 +3541,7 @@
                 <w:noProof/>
                 <w:webHidden/>
               </w:rPr>
-              <w:instrText xml:space="preserve"> PAGEREF _Toc502318062 \h </w:instrText>
+              <w:instrText xml:space="preserve"> PAGEREF _Toc518994967 \h </w:instrText>
             </w:r>
             <w:r>
               <w:rPr>
@@ -3535,7 +3586,7 @@
               <w:szCs w:val="22"/>
             </w:rPr>
           </w:pPr>
-          <w:hyperlink w:anchor="_Toc502318063" w:history="1">
+          <w:hyperlink w:anchor="_Toc518994968" w:history="1">
             <w:r>
               <w:rPr>
                 <w:rStyle w:val="Hyperlink"/>
@@ -3578,7 +3629,7 @@
                 <w:noProof/>
                 <w:webHidden/>
               </w:rPr>
-              <w:instrText xml:space="preserve"> PAGEREF _Toc502318063 \h </w:instrText>
+              <w:instrText xml:space="preserve"> PAGEREF _Toc518994968 \h </w:instrText>
             </w:r>
             <w:r>
               <w:rPr>
@@ -3623,7 +3674,7 @@
               <w:szCs w:val="22"/>
             </w:rPr>
           </w:pPr>
-          <w:hyperlink w:anchor="_Toc502318064" w:history="1">
+          <w:hyperlink w:anchor="_Toc518994969" w:history="1">
             <w:r>
               <w:rPr>
                 <w:rStyle w:val="Hyperlink"/>
@@ -3666,7 +3717,7 @@
                 <w:noProof/>
                 <w:webHidden/>
               </w:rPr>
-              <w:instrText xml:space="preserve"> PAGEREF _Toc502318064 \h </w:instrText>
+              <w:instrText xml:space="preserve"> PAGEREF _Toc518994969 \h </w:instrText>
             </w:r>
             <w:r>
               <w:rPr>
@@ -3711,7 +3762,7 @@
               <w:szCs w:val="22"/>
             </w:rPr>
           </w:pPr>
-          <w:hyperlink w:anchor="_Toc502318065" w:history="1">
+          <w:hyperlink w:anchor="_Toc518994970" w:history="1">
             <w:r>
               <w:rPr>
                 <w:rStyle w:val="Hyperlink"/>
@@ -3754,7 +3805,7 @@
                 <w:noProof/>
                 <w:webHidden/>
               </w:rPr>
-              <w:instrText xml:space="preserve"> PAGEREF _Toc502318065 \h </w:instrText>
+              <w:instrText xml:space="preserve"> PAGEREF _Toc518994970 \h </w:instrText>
             </w:r>
             <w:r>
               <w:rPr>
@@ -3799,7 +3850,7 @@
               <w:szCs w:val="22"/>
             </w:rPr>
           </w:pPr>
-          <w:hyperlink w:anchor="_Toc502318066" w:history="1">
+          <w:hyperlink w:anchor="_Toc518994971" w:history="1">
             <w:r>
               <w:rPr>
                 <w:rStyle w:val="Hyperlink"/>
@@ -3842,7 +3893,7 @@
                 <w:noProof/>
                 <w:webHidden/>
               </w:rPr>
-              <w:instrText xml:space="preserve"> PAGEREF _Toc502318066 \h </w:instrText>
+              <w:instrText xml:space="preserve"> PAGEREF _Toc518994971 \h </w:instrText>
             </w:r>
             <w:r>
               <w:rPr>
@@ -3887,7 +3938,7 @@
               <w:szCs w:val="22"/>
             </w:rPr>
           </w:pPr>
-          <w:hyperlink w:anchor="_Toc502318067" w:history="1">
+          <w:hyperlink w:anchor="_Toc518994972" w:history="1">
             <w:r>
               <w:rPr>
                 <w:rStyle w:val="Hyperlink"/>
@@ -3930,7 +3981,7 @@
                 <w:noProof/>
                 <w:webHidden/>
               </w:rPr>
-              <w:instrText xml:space="preserve"> PAGEREF _Toc502318067 \h </w:instrText>
+              <w:instrText xml:space="preserve"> PAGEREF _Toc518994972 \h </w:instrText>
             </w:r>
             <w:r>
               <w:rPr>
@@ -3975,7 +4026,7 @@
               <w:szCs w:val="22"/>
             </w:rPr>
           </w:pPr>
-          <w:hyperlink w:anchor="_Toc502318068" w:history="1">
+          <w:hyperlink w:anchor="_Toc518994973" w:history="1">
             <w:r>
               <w:rPr>
                 <w:rStyle w:val="Hyperlink"/>
@@ -4018,7 +4069,7 @@
                 <w:noProof/>
                 <w:webHidden/>
               </w:rPr>
-              <w:instrText xml:space="preserve"> PAGEREF _Toc502318068 \h </w:instrText>
+              <w:instrText xml:space="preserve"> PAGEREF _Toc518994973 \h </w:instrText>
             </w:r>
             <w:r>
               <w:rPr>
@@ -4063,7 +4114,7 @@
               <w:szCs w:val="22"/>
             </w:rPr>
           </w:pPr>
-          <w:hyperlink w:anchor="_Toc502318069" w:history="1">
+          <w:hyperlink w:anchor="_Toc518994974" w:history="1">
             <w:r>
               <w:rPr>
                 <w:rStyle w:val="Hyperlink"/>
@@ -4106,7 +4157,7 @@
                 <w:noProof/>
                 <w:webHidden/>
               </w:rPr>
-              <w:instrText xml:space="preserve"> PAGEREF _Toc502318069 \h </w:instrText>
+              <w:instrText xml:space="preserve"> PAGEREF _Toc518994974 \h </w:instrText>
             </w:r>
             <w:r>
               <w:rPr>
@@ -4127,6 +4178,94 @@
                 <w:webHidden/>
               </w:rPr>
               <w:t>48</w:t>
+            </w:r>
+            <w:r>
+              <w:rPr>
+                <w:noProof/>
+                <w:webHidden/>
+              </w:rPr>
+              <w:fldChar w:fldCharType="end"/>
+            </w:r>
+          </w:hyperlink>
+        </w:p>
+        <w:p>
+          <w:pPr>
+            <w:pStyle w:val="TOC2"/>
+            <w:tabs>
+              <w:tab w:val="left" w:pos="880"/>
+              <w:tab w:val="right" w:leader="dot" w:pos="13670"/>
+            </w:tabs>
+            <w:rPr>
+              <w:rFonts w:asciiTheme="minorHAnsi" w:eastAsiaTheme="minorEastAsia" w:hAnsiTheme="minorHAnsi" w:cstheme="minorBidi"/>
+              <w:noProof/>
+              <w:sz w:val="22"/>
+              <w:szCs w:val="22"/>
+            </w:rPr>
+          </w:pPr>
+          <w:hyperlink w:anchor="_Toc518994975" w:history="1">
+            <w:r>
+              <w:rPr>
+                <w:rStyle w:val="Hyperlink"/>
+                <w:noProof/>
+              </w:rPr>
+              <w:t>24.</w:t>
+            </w:r>
+            <w:r>
+              <w:rPr>
+                <w:rFonts w:asciiTheme="minorHAnsi" w:eastAsiaTheme="minorEastAsia" w:hAnsiTheme="minorHAnsi" w:cstheme="minorBidi"/>
+                <w:noProof/>
+                <w:sz w:val="22"/>
+                <w:szCs w:val="22"/>
+              </w:rPr>
+              <w:tab/>
+            </w:r>
+            <w:r>
+              <w:rPr>
+                <w:rStyle w:val="Hyperlink"/>
+                <w:noProof/>
+              </w:rPr>
+              <w:t>TFS 11500 – Additional Sub Coaching Reason Potential Hardship for OMR Coaching Reason</w:t>
+            </w:r>
+            <w:r>
+              <w:rPr>
+                <w:noProof/>
+                <w:webHidden/>
+              </w:rPr>
+              <w:tab/>
+            </w:r>
+            <w:r>
+              <w:rPr>
+                <w:noProof/>
+                <w:webHidden/>
+              </w:rPr>
+              <w:fldChar w:fldCharType="begin"/>
+            </w:r>
+            <w:r>
+              <w:rPr>
+                <w:noProof/>
+                <w:webHidden/>
+              </w:rPr>
+              <w:instrText xml:space="preserve"> PAGEREF _Toc518994975 \h </w:instrText>
+            </w:r>
+            <w:r>
+              <w:rPr>
+                <w:noProof/>
+                <w:webHidden/>
+              </w:rPr>
+            </w:r>
+            <w:r>
+              <w:rPr>
+                <w:noProof/>
+                <w:webHidden/>
+              </w:rPr>
+              <w:fldChar w:fldCharType="separate"/>
+            </w:r>
+            <w:r>
+              <w:rPr>
+                <w:noProof/>
+                <w:webHidden/>
+              </w:rPr>
+              <w:t>50</w:t>
             </w:r>
             <w:r>
               <w:rPr>
@@ -4155,6 +4294,8 @@
           <w:sz w:val="18"/>
         </w:rPr>
       </w:pPr>
+      <w:bookmarkStart w:id="15" w:name="_GoBack"/>
+      <w:bookmarkEnd w:id="15"/>
     </w:p>
     <w:p/>
     <w:p/>
@@ -4199,8 +4340,8 @@
           <w:numId w:val="2"/>
         </w:numPr>
       </w:pPr>
-      <w:bookmarkStart w:id="15" w:name="_Toc391395339"/>
-      <w:bookmarkStart w:id="16" w:name="_Toc502318047"/>
+      <w:bookmarkStart w:id="16" w:name="_Toc391395339"/>
+      <w:bookmarkStart w:id="17" w:name="_Toc518994952"/>
       <w:r>
         <w:t>SCR 1</w:t>
       </w:r>
@@ -4216,9 +4357,9 @@
       <w:r>
         <w:t>ew sub Coaching Reason value</w:t>
       </w:r>
-      <w:bookmarkEnd w:id="16"/>
+      <w:bookmarkEnd w:id="17"/>
     </w:p>
-    <w:bookmarkEnd w:id="15"/>
+    <w:bookmarkEnd w:id="16"/>
     <w:p/>
     <w:tbl>
       <w:tblPr>
@@ -4352,6 +4493,7 @@
           </w:tcPr>
           <w:p>
             <w:r>
+              <w:lastRenderedPageBreak/>
               <w:t>Code Modules created/updated</w:t>
             </w:r>
           </w:p>
@@ -4375,7 +4517,6 @@
           </w:tcPr>
           <w:p>
             <w:r>
-              <w:lastRenderedPageBreak/>
               <w:t>Code doc</w:t>
             </w:r>
           </w:p>
@@ -5070,11 +5211,11 @@
           <w:numId w:val="2"/>
         </w:numPr>
       </w:pPr>
-      <w:bookmarkStart w:id="17" w:name="_Toc502318048"/>
+      <w:bookmarkStart w:id="18" w:name="_Toc518994953"/>
       <w:r>
         <w:t>SCR 13515 Update Receiver values in Email_Notifications table</w:t>
       </w:r>
-      <w:bookmarkEnd w:id="17"/>
+      <w:bookmarkEnd w:id="18"/>
     </w:p>
     <w:p/>
     <w:tbl>
@@ -6960,11 +7101,11 @@
           <w:numId w:val="2"/>
         </w:numPr>
       </w:pPr>
-      <w:bookmarkStart w:id="18" w:name="_Toc502318049"/>
+      <w:bookmarkStart w:id="19" w:name="_Toc518994954"/>
       <w:r>
         <w:t>SCR 13609 Quality Alignment Specialists to receive Coaching Logs</w:t>
       </w:r>
-      <w:bookmarkEnd w:id="18"/>
+      <w:bookmarkEnd w:id="19"/>
     </w:p>
     <w:p/>
     <w:tbl>
@@ -8580,11 +8721,11 @@
           <w:numId w:val="2"/>
         </w:numPr>
       </w:pPr>
-      <w:bookmarkStart w:id="19" w:name="_Toc502318050"/>
+      <w:bookmarkStart w:id="20" w:name="_Toc518994955"/>
       <w:r>
         <w:t>SCR 13653 Changes for supporting LSA Module value</w:t>
       </w:r>
-      <w:bookmarkEnd w:id="19"/>
+      <w:bookmarkEnd w:id="20"/>
     </w:p>
     <w:p/>
     <w:tbl>
@@ -13471,11 +13612,11 @@
           <w:numId w:val="2"/>
         </w:numPr>
       </w:pPr>
-      <w:bookmarkStart w:id="20" w:name="_Toc502318051"/>
+      <w:bookmarkStart w:id="21" w:name="_Toc518994956"/>
       <w:r>
         <w:t>SCR 14512 Changes for supporting Training Module</w:t>
       </w:r>
-      <w:bookmarkEnd w:id="20"/>
+      <w:bookmarkEnd w:id="21"/>
     </w:p>
     <w:p/>
     <w:tbl>
@@ -20264,11 +20405,11 @@
           <w:numId w:val="2"/>
         </w:numPr>
       </w:pPr>
-      <w:bookmarkStart w:id="21" w:name="_Toc502318052"/>
+      <w:bookmarkStart w:id="22" w:name="_Toc518994957"/>
       <w:r>
         <w:t>SCR 15008 Additional job codes for Sup Module submission</w:t>
       </w:r>
-      <w:bookmarkEnd w:id="21"/>
+      <w:bookmarkEnd w:id="22"/>
     </w:p>
     <w:p/>
     <w:tbl>
@@ -21690,11 +21831,11 @@
           <w:numId w:val="2"/>
         </w:numPr>
       </w:pPr>
-      <w:bookmarkStart w:id="22" w:name="_Toc502318053"/>
+      <w:bookmarkStart w:id="23" w:name="_Toc518994958"/>
       <w:r>
         <w:t>SCR 15075 Set Reinforcement to 1 for non CSE subCoaching Reasons for Training Module.</w:t>
       </w:r>
-      <w:bookmarkEnd w:id="22"/>
+      <w:bookmarkEnd w:id="23"/>
     </w:p>
     <w:p/>
     <w:tbl>
@@ -22829,11 +22970,11 @@
           <w:numId w:val="2"/>
         </w:numPr>
       </w:pPr>
-      <w:bookmarkStart w:id="23" w:name="_Toc502318054"/>
+      <w:bookmarkStart w:id="24" w:name="_Toc518994959"/>
       <w:r>
         <w:t>TFS 604 – Additional AHT Sub Coaching Reason for CSR and SUP Modules.</w:t>
       </w:r>
-      <w:bookmarkEnd w:id="23"/>
+      <w:bookmarkEnd w:id="24"/>
     </w:p>
     <w:p/>
     <w:tbl>
@@ -24921,11 +25062,11 @@
           <w:numId w:val="2"/>
         </w:numPr>
       </w:pPr>
-      <w:bookmarkStart w:id="24" w:name="_Toc502318055"/>
+      <w:bookmarkStart w:id="25" w:name="_Toc518994960"/>
       <w:r>
         <w:t>TFS 667- Allow submission to all modules for job code WPOP70</w:t>
       </w:r>
-      <w:bookmarkEnd w:id="24"/>
+      <w:bookmarkEnd w:id="25"/>
     </w:p>
     <w:p/>
     <w:tbl>
@@ -25875,11 +26016,11 @@
           <w:numId w:val="2"/>
         </w:numPr>
       </w:pPr>
-      <w:bookmarkStart w:id="25" w:name="_Toc502318056"/>
+      <w:bookmarkStart w:id="26" w:name="_Toc518994961"/>
       <w:r>
         <w:t>TFS 841- Allow supervisor Module Submissions for WACQ13</w:t>
       </w:r>
-      <w:bookmarkEnd w:id="25"/>
+      <w:bookmarkEnd w:id="26"/>
     </w:p>
     <w:p/>
     <w:tbl>
@@ -26965,11 +27106,11 @@
           <w:numId w:val="2"/>
         </w:numPr>
       </w:pPr>
-      <w:bookmarkStart w:id="26" w:name="_Toc502318057"/>
+      <w:bookmarkStart w:id="27" w:name="_Toc518994962"/>
       <w:r>
         <w:t>TFS 861- Allow Warnings submissions for all Modules</w:t>
       </w:r>
-      <w:bookmarkEnd w:id="26"/>
+      <w:bookmarkEnd w:id="27"/>
     </w:p>
     <w:p/>
     <w:tbl>
@@ -28122,14 +28263,14 @@
           <w:numId w:val="2"/>
         </w:numPr>
       </w:pPr>
-      <w:bookmarkStart w:id="27" w:name="_Toc502318058"/>
+      <w:bookmarkStart w:id="28" w:name="_Toc518994963"/>
       <w:r>
         <w:t xml:space="preserve">TFS 1013 </w:t>
       </w:r>
       <w:r>
         <w:t>Add new Direct Source for Supervisor Module UI Submissions</w:t>
       </w:r>
-      <w:bookmarkEnd w:id="27"/>
+      <w:bookmarkEnd w:id="28"/>
       <w:r>
         <w:rPr>
           <w:rStyle w:val="info-text2"/>
@@ -29676,11 +29817,11 @@
           <w:numId w:val="2"/>
         </w:numPr>
       </w:pPr>
-      <w:bookmarkStart w:id="28" w:name="_Toc502318059"/>
+      <w:bookmarkStart w:id="29" w:name="_Toc518994964"/>
       <w:r>
         <w:t>TFS 1016 – Additional CCI Sub Coaching Reason for CSR Module.</w:t>
       </w:r>
-      <w:bookmarkEnd w:id="28"/>
+      <w:bookmarkEnd w:id="29"/>
     </w:p>
     <w:p/>
     <w:tbl>
@@ -31777,11 +31918,11 @@
           <w:numId w:val="2"/>
         </w:numPr>
       </w:pPr>
-      <w:bookmarkStart w:id="29" w:name="_Toc502318060"/>
+      <w:bookmarkStart w:id="30" w:name="_Toc518994965"/>
       <w:r>
         <w:t>TFS 1555 Additional LSA job codes for Submission and review</w:t>
       </w:r>
-      <w:bookmarkEnd w:id="29"/>
+      <w:bookmarkEnd w:id="30"/>
     </w:p>
     <w:p/>
     <w:tbl>
@@ -33330,14 +33471,14 @@
           <w:numId w:val="2"/>
         </w:numPr>
       </w:pPr>
-      <w:bookmarkStart w:id="30" w:name="_Toc502318061"/>
+      <w:bookmarkStart w:id="31" w:name="_Toc518994966"/>
       <w:r>
         <w:t xml:space="preserve">TFS 2668 </w:t>
       </w:r>
       <w:r>
         <w:t>update sub coaching text for metric</w:t>
       </w:r>
-      <w:bookmarkEnd w:id="30"/>
+      <w:bookmarkEnd w:id="31"/>
     </w:p>
     <w:p/>
     <w:tbl>
@@ -36555,7 +36696,7 @@
           <w:numId w:val="2"/>
         </w:numPr>
       </w:pPr>
-      <w:bookmarkStart w:id="31" w:name="_Toc502318062"/>
+      <w:bookmarkStart w:id="32" w:name="_Toc518994967"/>
       <w:r>
         <w:t xml:space="preserve">TFS 2269 – Additional Sub Coaching Reason </w:t>
       </w:r>
@@ -36565,7 +36706,7 @@
       <w:r>
         <w:t>for CSR Module.</w:t>
       </w:r>
-      <w:bookmarkEnd w:id="31"/>
+      <w:bookmarkEnd w:id="32"/>
     </w:p>
     <w:p/>
     <w:tbl>
@@ -38842,7 +38983,7 @@
           <w:numId w:val="2"/>
         </w:numPr>
       </w:pPr>
-      <w:bookmarkStart w:id="32" w:name="_Toc502318063"/>
+      <w:bookmarkStart w:id="33" w:name="_Toc518994968"/>
       <w:r>
         <w:t xml:space="preserve">TFS 2830 – Additional Sub Coaching Reason </w:t>
       </w:r>
@@ -38852,7 +38993,7 @@
       <w:r>
         <w:t>6 for CSR Module.</w:t>
       </w:r>
-      <w:bookmarkEnd w:id="32"/>
+      <w:bookmarkEnd w:id="33"/>
     </w:p>
     <w:p/>
     <w:tbl>
@@ -40470,11 +40611,11 @@
           <w:numId w:val="2"/>
         </w:numPr>
       </w:pPr>
-      <w:bookmarkStart w:id="33" w:name="_Toc502318064"/>
+      <w:bookmarkStart w:id="34" w:name="_Toc518994969"/>
       <w:r>
         <w:t>TFS 3605 – Additional Sub Coaching Reason 237 for CSR Module.</w:t>
       </w:r>
-      <w:bookmarkEnd w:id="33"/>
+      <w:bookmarkEnd w:id="34"/>
     </w:p>
     <w:p/>
     <w:tbl>
@@ -42057,11 +42198,11 @@
           <w:numId w:val="2"/>
         </w:numPr>
       </w:pPr>
-      <w:bookmarkStart w:id="34" w:name="_Toc502318065"/>
+      <w:bookmarkStart w:id="35" w:name="_Toc518994970"/>
       <w:r>
         <w:t>TFS 3440 – Update job code WISY13 to WISY14 in module submission table</w:t>
       </w:r>
-      <w:bookmarkEnd w:id="34"/>
+      <w:bookmarkEnd w:id="35"/>
       <w:r>
         <w:t xml:space="preserve"> </w:t>
       </w:r>
@@ -43520,11 +43661,11 @@
           <w:numId w:val="2"/>
         </w:numPr>
       </w:pPr>
-      <w:bookmarkStart w:id="35" w:name="_Toc502318066"/>
+      <w:bookmarkStart w:id="36" w:name="_Toc518994971"/>
       <w:r>
         <w:t>TFS 4137 – Add call efficiency as a Coaching Reason for CSR and sup Modules.</w:t>
       </w:r>
-      <w:bookmarkEnd w:id="35"/>
+      <w:bookmarkEnd w:id="36"/>
     </w:p>
     <w:p/>
     <w:tbl>
@@ -45254,7 +45395,7 @@
           <w:numId w:val="2"/>
         </w:numPr>
       </w:pPr>
-      <w:bookmarkStart w:id="36" w:name="_Toc502318067"/>
+      <w:bookmarkStart w:id="37" w:name="_Toc518994972"/>
       <w:r>
         <w:t xml:space="preserve">TFS 6582 – Update record in Email_Notification table to support new workflow for </w:t>
       </w:r>
@@ -45270,7 +45411,7 @@
       <w:r>
         <w:t xml:space="preserve"> Source</w:t>
       </w:r>
-      <w:bookmarkEnd w:id="36"/>
+      <w:bookmarkEnd w:id="37"/>
     </w:p>
     <w:p/>
     <w:tbl>
@@ -47034,11 +47175,11 @@
           <w:numId w:val="2"/>
         </w:numPr>
       </w:pPr>
-      <w:bookmarkStart w:id="37" w:name="_Toc502318068"/>
+      <w:bookmarkStart w:id="38" w:name="_Toc518994973"/>
       <w:r>
         <w:t>TFS 9091 – Additional Sub Coaching Reason 243 for CSR and Sup Modules.</w:t>
       </w:r>
-      <w:bookmarkEnd w:id="37"/>
+      <w:bookmarkEnd w:id="38"/>
     </w:p>
     <w:p/>
     <w:tbl>
@@ -48946,23 +49087,11 @@
           <w:numId w:val="2"/>
         </w:numPr>
       </w:pPr>
-      <w:bookmarkStart w:id="38" w:name="_Toc502318069"/>
+      <w:bookmarkStart w:id="39" w:name="_Toc518994974"/>
       <w:r>
-        <w:t>TFS 9</w:t>
+        <w:t>TFS 9544 – Additional Sub Coaching Reason 244 for Sup Module.</w:t>
       </w:r>
-      <w:r>
-        <w:t>544</w:t>
-      </w:r>
-      <w:r>
-        <w:t xml:space="preserve"> – Additional Sub Coaching Reason 24</w:t>
-      </w:r>
-      <w:r>
-        <w:t>4</w:t>
-      </w:r>
-      <w:r>
-        <w:t xml:space="preserve"> for Sup Module.</w:t>
-      </w:r>
-      <w:bookmarkEnd w:id="38"/>
+      <w:bookmarkEnd w:id="39"/>
     </w:p>
     <w:p/>
     <w:tbl>
@@ -49050,13 +49179,7 @@
           </w:tcPr>
           <w:p>
             <w:r>
-              <w:t xml:space="preserve">Additional Sub Coaching Reason for </w:t>
-            </w:r>
-            <w:r>
-              <w:t>S</w:t>
-            </w:r>
-            <w:r>
-              <w:t>up Module (</w:t>
+              <w:t>Additional Sub Coaching Reason for Sup Module (</w:t>
             </w:r>
             <w:r>
               <w:rPr>
@@ -49087,13 +49210,7 @@
           </w:tcPr>
           <w:p>
             <w:r>
-              <w:t xml:space="preserve">eCoaching_Dev database on </w:t>
-            </w:r>
-            <w:r>
-              <w:t>f3420-ecldbd01</w:t>
-            </w:r>
-            <w:r>
-              <w:t xml:space="preserve"> </w:t>
+              <w:t xml:space="preserve">eCoaching_Dev database on f3420-ecldbd01 </w:t>
             </w:r>
           </w:p>
         </w:tc>
@@ -49171,10 +49288,7 @@
           </w:tcPr>
           <w:p>
             <w:r>
-              <w:t>New Subcoaching reason id 24</w:t>
-            </w:r>
-            <w:r>
-              <w:t>4</w:t>
+              <w:t>New Subcoaching reason id 244</w:t>
             </w:r>
           </w:p>
         </w:tc>
@@ -49313,21 +49427,13 @@
                 <w:i/>
               </w:rPr>
             </w:pPr>
-            <w:bookmarkStart w:id="39" w:name="_GoBack" w:colFirst="0" w:colLast="0"/>
             <w:r>
               <w:rPr>
                 <w:rFonts w:asciiTheme="minorHAnsi" w:hAnsiTheme="minorHAnsi"/>
                 <w:bCs/>
               </w:rPr>
               <w:lastRenderedPageBreak/>
-              <w:t>23.</w:t>
-            </w:r>
-            <w:r>
-              <w:rPr>
-                <w:rFonts w:asciiTheme="minorHAnsi" w:hAnsiTheme="minorHAnsi"/>
-                <w:bCs/>
-              </w:rPr>
-              <w:t>1</w:t>
+              <w:t>23.1</w:t>
             </w:r>
           </w:p>
         </w:tc>
@@ -49522,10 +49628,7 @@
           </w:tcPr>
           <w:p>
             <w:r>
-              <w:t>1 row returned :ID 24</w:t>
-            </w:r>
-            <w:r>
-              <w:t>4</w:t>
+              <w:t>1 row returned :ID 244</w:t>
             </w:r>
           </w:p>
           <w:p>
@@ -49595,14 +49698,7 @@
                 <w:rFonts w:asciiTheme="minorHAnsi" w:hAnsiTheme="minorHAnsi"/>
                 <w:bCs/>
               </w:rPr>
-              <w:t>23.</w:t>
-            </w:r>
-            <w:r>
-              <w:rPr>
-                <w:rFonts w:asciiTheme="minorHAnsi" w:hAnsiTheme="minorHAnsi"/>
-                <w:bCs/>
-              </w:rPr>
-              <w:t>2</w:t>
+              <w:t>23.2</w:t>
             </w:r>
           </w:p>
         </w:tc>
@@ -49755,15 +49851,7 @@
                 <w:noProof/>
                 <w:color w:val="808080"/>
               </w:rPr>
-              <w:t>= 24</w:t>
-            </w:r>
-            <w:r>
-              <w:rPr>
-                <w:rFonts w:ascii="Courier New" w:hAnsi="Courier New" w:cs="Courier New"/>
-                <w:noProof/>
-                <w:color w:val="808080"/>
-              </w:rPr>
-              <w:t>4</w:t>
+              <w:t>= 244</w:t>
             </w:r>
           </w:p>
           <w:p>
@@ -49800,10 +49888,7 @@
           </w:p>
           <w:p>
             <w:r>
-              <w:t>4</w:t>
-            </w:r>
-            <w:r>
-              <w:t xml:space="preserve">: </w:t>
+              <w:t xml:space="preserve">4: </w:t>
             </w:r>
             <w:r>
               <w:t>CCO Processes and Procedures</w:t>
@@ -49811,13 +49896,7 @@
           </w:p>
           <w:p>
             <w:r>
-              <w:t>24</w:t>
-            </w:r>
-            <w:r>
-              <w:t>4</w:t>
-            </w:r>
-            <w:r>
-              <w:t>:</w:t>
+              <w:t>244:</w:t>
             </w:r>
             <w:r>
               <w:t xml:space="preserve"> </w:t>
@@ -49828,13 +49907,7 @@
           </w:p>
           <w:p>
             <w:r>
-              <w:t xml:space="preserve">Set to </w:t>
-            </w:r>
-            <w:r>
-              <w:t>True for Sup  false for other Module  and False for others</w:t>
-            </w:r>
-            <w:r>
-              <w:t>.</w:t>
+              <w:t>Set to True for Sup  false for other Module  and False for others.</w:t>
             </w:r>
           </w:p>
           <w:p>
@@ -49911,14 +49984,7 @@
                 <w:rFonts w:asciiTheme="minorHAnsi" w:hAnsiTheme="minorHAnsi"/>
                 <w:bCs/>
               </w:rPr>
-              <w:t>23.</w:t>
-            </w:r>
-            <w:r>
-              <w:rPr>
-                <w:rFonts w:asciiTheme="minorHAnsi" w:hAnsiTheme="minorHAnsi"/>
-                <w:bCs/>
-              </w:rPr>
-              <w:t>3</w:t>
+              <w:t>23.3</w:t>
             </w:r>
           </w:p>
         </w:tc>
@@ -50753,35 +50819,7 @@
                 <w:bCs/>
               </w:rPr>
               <w:lastRenderedPageBreak/>
-              <w:t xml:space="preserve">Subcoaching reason </w:t>
-            </w:r>
-            <w:r>
-              <w:rPr>
-                <w:rFonts w:asciiTheme="minorHAnsi" w:hAnsiTheme="minorHAnsi"/>
-                <w:bCs/>
-              </w:rPr>
-              <w:t xml:space="preserve">244 </w:t>
-            </w:r>
-            <w:r>
-              <w:rPr>
-                <w:rFonts w:asciiTheme="minorHAnsi" w:hAnsiTheme="minorHAnsi"/>
-                <w:bCs/>
-              </w:rPr>
-              <w:t>is returned fo</w:t>
-            </w:r>
-            <w:r>
-              <w:rPr>
-                <w:rFonts w:asciiTheme="minorHAnsi" w:hAnsiTheme="minorHAnsi"/>
-                <w:bCs/>
-              </w:rPr>
-              <w:t>r S</w:t>
-            </w:r>
-            <w:r>
-              <w:rPr>
-                <w:rFonts w:asciiTheme="minorHAnsi" w:hAnsiTheme="minorHAnsi"/>
-                <w:bCs/>
-              </w:rPr>
-              <w:t>up modules and not returned for other Modules.</w:t>
+              <w:t>Subcoaching reason 244 is returned for Sup modules and not returned for other Modules.</w:t>
             </w:r>
           </w:p>
           <w:p>
@@ -50835,7 +50873,6 @@
           </w:p>
         </w:tc>
       </w:tr>
-      <w:bookmarkEnd w:id="39"/>
     </w:tbl>
     <w:p>
       <w:pPr>
@@ -50850,6 +50887,2203 @@
       </w:pPr>
     </w:p>
     <w:p/>
+    <w:p>
+      <w:pPr>
+        <w:pStyle w:val="Heading2"/>
+        <w:numPr>
+          <w:ilvl w:val="0"/>
+          <w:numId w:val="2"/>
+        </w:numPr>
+      </w:pPr>
+      <w:bookmarkStart w:id="40" w:name="_Toc518994975"/>
+      <w:r>
+        <w:t xml:space="preserve">TFS </w:t>
+      </w:r>
+      <w:r>
+        <w:t>11500</w:t>
+      </w:r>
+      <w:r>
+        <w:t xml:space="preserve"> – Additional Sub Coaching Reason </w:t>
+      </w:r>
+      <w:r>
+        <w:t xml:space="preserve">Potential Hardship </w:t>
+      </w:r>
+      <w:r>
+        <w:t>for OMR Coaching Reason</w:t>
+      </w:r>
+      <w:bookmarkEnd w:id="40"/>
+    </w:p>
+    <w:tbl>
+      <w:tblPr>
+        <w:tblW w:w="0" w:type="auto"/>
+        <w:tblInd w:w="-612" w:type="dxa"/>
+        <w:tblBorders>
+          <w:top w:val="single" w:sz="4" w:space="0" w:color="auto"/>
+          <w:left w:val="single" w:sz="4" w:space="0" w:color="auto"/>
+          <w:bottom w:val="single" w:sz="4" w:space="0" w:color="auto"/>
+          <w:right w:val="single" w:sz="4" w:space="0" w:color="auto"/>
+          <w:insideH w:val="single" w:sz="4" w:space="0" w:color="auto"/>
+          <w:insideV w:val="single" w:sz="4" w:space="0" w:color="auto"/>
+        </w:tblBorders>
+        <w:tblLayout w:type="fixed"/>
+        <w:tblLook w:val="0000" w:firstRow="0" w:lastRow="0" w:firstColumn="0" w:lastColumn="0" w:noHBand="0" w:noVBand="0"/>
+      </w:tblPr>
+      <w:tblGrid>
+        <w:gridCol w:w="2549"/>
+        <w:gridCol w:w="10455"/>
+      </w:tblGrid>
+      <w:tr>
+        <w:trPr>
+          <w:tblHeader/>
+        </w:trPr>
+        <w:tc>
+          <w:tcPr>
+            <w:tcW w:w="2549" w:type="dxa"/>
+            <w:shd w:val="solid" w:color="auto" w:fill="000000"/>
+          </w:tcPr>
+          <w:p>
+            <w:r>
+              <w:t>Item</w:t>
+            </w:r>
+          </w:p>
+        </w:tc>
+        <w:tc>
+          <w:tcPr>
+            <w:tcW w:w="10455" w:type="dxa"/>
+            <w:shd w:val="solid" w:color="auto" w:fill="000000"/>
+          </w:tcPr>
+          <w:p>
+            <w:r>
+              <w:t>Description</w:t>
+            </w:r>
+          </w:p>
+        </w:tc>
+      </w:tr>
+      <w:tr>
+        <w:tc>
+          <w:tcPr>
+            <w:tcW w:w="2549" w:type="dxa"/>
+          </w:tcPr>
+          <w:p>
+            <w:r>
+              <w:t>Change Type</w:t>
+            </w:r>
+          </w:p>
+        </w:tc>
+        <w:tc>
+          <w:tcPr>
+            <w:tcW w:w="10455" w:type="dxa"/>
+          </w:tcPr>
+          <w:p>
+            <w:r>
+              <w:t>Change</w:t>
+            </w:r>
+          </w:p>
+        </w:tc>
+      </w:tr>
+      <w:tr>
+        <w:tc>
+          <w:tcPr>
+            <w:tcW w:w="2549" w:type="dxa"/>
+          </w:tcPr>
+          <w:p>
+            <w:r>
+              <w:t>Change Description</w:t>
+            </w:r>
+          </w:p>
+        </w:tc>
+        <w:tc>
+          <w:tcPr>
+            <w:tcW w:w="10455" w:type="dxa"/>
+          </w:tcPr>
+          <w:p>
+            <w:r>
+              <w:t xml:space="preserve">Additional Sub Coaching Reason for </w:t>
+            </w:r>
+            <w:r>
+              <w:t>Potential Hardship for OMR Coaching Reason</w:t>
+            </w:r>
+          </w:p>
+        </w:tc>
+      </w:tr>
+      <w:tr>
+        <w:tc>
+          <w:tcPr>
+            <w:tcW w:w="2549" w:type="dxa"/>
+          </w:tcPr>
+          <w:p>
+            <w:r>
+              <w:t>Test Environment</w:t>
+            </w:r>
+          </w:p>
+        </w:tc>
+        <w:tc>
+          <w:tcPr>
+            <w:tcW w:w="10455" w:type="dxa"/>
+          </w:tcPr>
+          <w:p>
+            <w:r>
+              <w:t>eCoaching</w:t>
+            </w:r>
+            <w:r>
+              <w:t xml:space="preserve">Dev database on f3420-ecldbd01 </w:t>
+            </w:r>
+          </w:p>
+        </w:tc>
+      </w:tr>
+      <w:tr>
+        <w:tc>
+          <w:tcPr>
+            <w:tcW w:w="2549" w:type="dxa"/>
+          </w:tcPr>
+          <w:p>
+            <w:r>
+              <w:t>Code Modules created/updated</w:t>
+            </w:r>
+          </w:p>
+        </w:tc>
+        <w:tc>
+          <w:tcPr>
+            <w:tcW w:w="10455" w:type="dxa"/>
+          </w:tcPr>
+          <w:p>
+            <w:r>
+              <w:t xml:space="preserve">Table </w:t>
+            </w:r>
+            <w:r>
+              <w:t>[EC].[DIM_Sub_Coaching_Reason</w:t>
+            </w:r>
+          </w:p>
+          <w:p>
+            <w:r>
+              <w:t xml:space="preserve">Table </w:t>
+            </w:r>
+            <w:r>
+              <w:t>[EC].[Coaching_Reason_Selection]</w:t>
+            </w:r>
+          </w:p>
+          <w:p/>
+        </w:tc>
+      </w:tr>
+      <w:tr>
+        <w:tc>
+          <w:tcPr>
+            <w:tcW w:w="2549" w:type="dxa"/>
+          </w:tcPr>
+          <w:p>
+            <w:r>
+              <w:t>Code doc</w:t>
+            </w:r>
+          </w:p>
+        </w:tc>
+        <w:tc>
+          <w:tcPr>
+            <w:tcW w:w="10455" w:type="dxa"/>
+          </w:tcPr>
+          <w:p>
+            <w:r>
+              <w:t>CCO_eCoaching_Dimension_Table_Data.xlsx</w:t>
+            </w:r>
+          </w:p>
+        </w:tc>
+      </w:tr>
+      <w:tr>
+        <w:tc>
+          <w:tcPr>
+            <w:tcW w:w="2549" w:type="dxa"/>
+          </w:tcPr>
+          <w:p>
+            <w:r>
+              <w:t>Notes</w:t>
+            </w:r>
+          </w:p>
+        </w:tc>
+        <w:tc>
+          <w:tcPr>
+            <w:tcW w:w="10455" w:type="dxa"/>
+          </w:tcPr>
+          <w:p>
+            <w:r>
+              <w:t>New Subcoaching reason id 24</w:t>
+            </w:r>
+            <w:r>
+              <w:t>5</w:t>
+            </w:r>
+          </w:p>
+        </w:tc>
+      </w:tr>
+    </w:tbl>
+    <w:p/>
+    <w:tbl>
+      <w:tblPr>
+        <w:tblW w:w="13500" w:type="dxa"/>
+        <w:tblInd w:w="-612" w:type="dxa"/>
+        <w:tblBorders>
+          <w:top w:val="double" w:sz="4" w:space="0" w:color="auto"/>
+          <w:left w:val="double" w:sz="4" w:space="0" w:color="auto"/>
+          <w:bottom w:val="double" w:sz="4" w:space="0" w:color="auto"/>
+          <w:right w:val="double" w:sz="4" w:space="0" w:color="auto"/>
+          <w:insideH w:val="single" w:sz="6" w:space="0" w:color="auto"/>
+          <w:insideV w:val="single" w:sz="6" w:space="0" w:color="auto"/>
+        </w:tblBorders>
+        <w:tblLayout w:type="fixed"/>
+        <w:tblLook w:val="0000" w:firstRow="0" w:lastRow="0" w:firstColumn="0" w:lastColumn="0" w:noHBand="0" w:noVBand="0"/>
+      </w:tblPr>
+      <w:tblGrid>
+        <w:gridCol w:w="900"/>
+        <w:gridCol w:w="3960"/>
+        <w:gridCol w:w="4500"/>
+        <w:gridCol w:w="1260"/>
+        <w:gridCol w:w="2880"/>
+      </w:tblGrid>
+      <w:tr>
+        <w:trPr>
+          <w:cantSplit/>
+          <w:tblHeader/>
+        </w:trPr>
+        <w:tc>
+          <w:tcPr>
+            <w:tcW w:w="900" w:type="dxa"/>
+            <w:shd w:val="clear" w:color="auto" w:fill="A6A6A6"/>
+          </w:tcPr>
+          <w:p>
+            <w:pPr>
+              <w:rPr>
+                <w:i/>
+              </w:rPr>
+            </w:pPr>
+            <w:r>
+              <w:t>TEST#</w:t>
+            </w:r>
+          </w:p>
+        </w:tc>
+        <w:tc>
+          <w:tcPr>
+            <w:tcW w:w="3960" w:type="dxa"/>
+            <w:shd w:val="clear" w:color="auto" w:fill="A6A6A6"/>
+          </w:tcPr>
+          <w:p>
+            <w:pPr>
+              <w:rPr>
+                <w:i/>
+              </w:rPr>
+            </w:pPr>
+            <w:r>
+              <w:t>ACTION</w:t>
+            </w:r>
+          </w:p>
+        </w:tc>
+        <w:tc>
+          <w:tcPr>
+            <w:tcW w:w="4500" w:type="dxa"/>
+            <w:shd w:val="clear" w:color="auto" w:fill="A6A6A6"/>
+          </w:tcPr>
+          <w:p>
+            <w:pPr>
+              <w:rPr>
+                <w:i/>
+              </w:rPr>
+            </w:pPr>
+            <w:r>
+              <w:t xml:space="preserve">EXPECTED RESULTS </w:t>
+            </w:r>
+          </w:p>
+        </w:tc>
+        <w:tc>
+          <w:tcPr>
+            <w:tcW w:w="1260" w:type="dxa"/>
+            <w:shd w:val="clear" w:color="auto" w:fill="A6A6A6"/>
+          </w:tcPr>
+          <w:p>
+            <w:pPr>
+              <w:rPr>
+                <w:i/>
+              </w:rPr>
+            </w:pPr>
+            <w:r>
+              <w:t>RESULTS</w:t>
+            </w:r>
+          </w:p>
+          <w:p>
+            <w:pPr>
+              <w:rPr>
+                <w:i/>
+              </w:rPr>
+            </w:pPr>
+            <w:r>
+              <w:t>P/F/I</w:t>
+            </w:r>
+          </w:p>
+        </w:tc>
+        <w:tc>
+          <w:tcPr>
+            <w:tcW w:w="2880" w:type="dxa"/>
+            <w:shd w:val="clear" w:color="auto" w:fill="A6A6A6"/>
+          </w:tcPr>
+          <w:p>
+            <w:pPr>
+              <w:rPr>
+                <w:i/>
+              </w:rPr>
+            </w:pPr>
+            <w:r>
+              <w:t>COMMENTS</w:t>
+            </w:r>
+          </w:p>
+        </w:tc>
+      </w:tr>
+      <w:tr>
+        <w:trPr>
+          <w:cantSplit/>
+        </w:trPr>
+        <w:tc>
+          <w:tcPr>
+            <w:tcW w:w="900" w:type="dxa"/>
+          </w:tcPr>
+          <w:p>
+            <w:pPr>
+              <w:rPr>
+                <w:i/>
+              </w:rPr>
+            </w:pPr>
+            <w:r>
+              <w:rPr>
+                <w:rFonts w:asciiTheme="minorHAnsi" w:hAnsiTheme="minorHAnsi"/>
+                <w:bCs/>
+              </w:rPr>
+              <w:lastRenderedPageBreak/>
+              <w:t>24</w:t>
+            </w:r>
+            <w:r>
+              <w:rPr>
+                <w:rFonts w:asciiTheme="minorHAnsi" w:hAnsiTheme="minorHAnsi"/>
+                <w:bCs/>
+              </w:rPr>
+              <w:t>.1</w:t>
+            </w:r>
+          </w:p>
+        </w:tc>
+        <w:tc>
+          <w:tcPr>
+            <w:tcW w:w="3960" w:type="dxa"/>
+          </w:tcPr>
+          <w:p>
+            <w:r>
+              <w:t xml:space="preserve">Verify </w:t>
+            </w:r>
+            <w:r>
+              <w:t xml:space="preserve">new reasons are added in table </w:t>
+            </w:r>
+            <w:r>
+              <w:t>[EC].[DIM_Sub_Coaching_Reason</w:t>
+            </w:r>
+          </w:p>
+          <w:p/>
+          <w:p>
+            <w:pPr>
+              <w:overflowPunct/>
+              <w:textAlignment w:val="auto"/>
+              <w:rPr>
+                <w:rFonts w:ascii="Consolas" w:hAnsi="Consolas" w:cs="Consolas"/>
+                <w:sz w:val="19"/>
+                <w:szCs w:val="19"/>
+              </w:rPr>
+            </w:pPr>
+            <w:r>
+              <w:rPr>
+                <w:rFonts w:ascii="Consolas" w:hAnsi="Consolas" w:cs="Consolas"/>
+                <w:color w:val="0000FF"/>
+                <w:sz w:val="19"/>
+                <w:szCs w:val="19"/>
+              </w:rPr>
+              <w:t>SELECT</w:t>
+            </w:r>
+            <w:r>
+              <w:rPr>
+                <w:rFonts w:ascii="Consolas" w:hAnsi="Consolas" w:cs="Consolas"/>
+                <w:sz w:val="19"/>
+                <w:szCs w:val="19"/>
+              </w:rPr>
+              <w:t xml:space="preserve"> [SubCoachingReasonID]</w:t>
+            </w:r>
+          </w:p>
+          <w:p>
+            <w:pPr>
+              <w:overflowPunct/>
+              <w:textAlignment w:val="auto"/>
+              <w:rPr>
+                <w:rFonts w:ascii="Consolas" w:hAnsi="Consolas" w:cs="Consolas"/>
+                <w:sz w:val="19"/>
+                <w:szCs w:val="19"/>
+              </w:rPr>
+            </w:pPr>
+            <w:r>
+              <w:rPr>
+                <w:rFonts w:ascii="Consolas" w:hAnsi="Consolas" w:cs="Consolas"/>
+                <w:sz w:val="19"/>
+                <w:szCs w:val="19"/>
+              </w:rPr>
+              <w:t xml:space="preserve">      </w:t>
+            </w:r>
+            <w:r>
+              <w:rPr>
+                <w:rFonts w:ascii="Consolas" w:hAnsi="Consolas" w:cs="Consolas"/>
+                <w:color w:val="808080"/>
+                <w:sz w:val="19"/>
+                <w:szCs w:val="19"/>
+              </w:rPr>
+              <w:t>,</w:t>
+            </w:r>
+            <w:r>
+              <w:rPr>
+                <w:rFonts w:ascii="Consolas" w:hAnsi="Consolas" w:cs="Consolas"/>
+                <w:sz w:val="19"/>
+                <w:szCs w:val="19"/>
+              </w:rPr>
+              <w:t>[SubCoachingReason]</w:t>
+            </w:r>
+          </w:p>
+          <w:p>
+            <w:pPr>
+              <w:overflowPunct/>
+              <w:textAlignment w:val="auto"/>
+              <w:rPr>
+                <w:rFonts w:ascii="Consolas" w:hAnsi="Consolas" w:cs="Consolas"/>
+                <w:sz w:val="19"/>
+                <w:szCs w:val="19"/>
+              </w:rPr>
+            </w:pPr>
+            <w:r>
+              <w:rPr>
+                <w:rFonts w:ascii="Consolas" w:hAnsi="Consolas" w:cs="Consolas"/>
+                <w:sz w:val="19"/>
+                <w:szCs w:val="19"/>
+              </w:rPr>
+              <w:t xml:space="preserve">  </w:t>
+            </w:r>
+            <w:r>
+              <w:rPr>
+                <w:rFonts w:ascii="Consolas" w:hAnsi="Consolas" w:cs="Consolas"/>
+                <w:color w:val="0000FF"/>
+                <w:sz w:val="19"/>
+                <w:szCs w:val="19"/>
+              </w:rPr>
+              <w:t>FROM</w:t>
+            </w:r>
+            <w:r>
+              <w:rPr>
+                <w:rFonts w:ascii="Consolas" w:hAnsi="Consolas" w:cs="Consolas"/>
+                <w:sz w:val="19"/>
+                <w:szCs w:val="19"/>
+              </w:rPr>
+              <w:t xml:space="preserve"> [EC]</w:t>
+            </w:r>
+            <w:r>
+              <w:rPr>
+                <w:rFonts w:ascii="Consolas" w:hAnsi="Consolas" w:cs="Consolas"/>
+                <w:color w:val="808080"/>
+                <w:sz w:val="19"/>
+                <w:szCs w:val="19"/>
+              </w:rPr>
+              <w:t>.</w:t>
+            </w:r>
+            <w:r>
+              <w:rPr>
+                <w:rFonts w:ascii="Consolas" w:hAnsi="Consolas" w:cs="Consolas"/>
+                <w:sz w:val="19"/>
+                <w:szCs w:val="19"/>
+              </w:rPr>
+              <w:t>[DIM_Sub_Coaching_Reason]</w:t>
+            </w:r>
+          </w:p>
+          <w:p>
+            <w:pPr>
+              <w:overflowPunct/>
+              <w:textAlignment w:val="auto"/>
+              <w:rPr>
+                <w:rFonts w:ascii="Consolas" w:hAnsi="Consolas" w:cs="Consolas"/>
+                <w:sz w:val="19"/>
+                <w:szCs w:val="19"/>
+              </w:rPr>
+            </w:pPr>
+            <w:r>
+              <w:rPr>
+                <w:rFonts w:ascii="Consolas" w:hAnsi="Consolas" w:cs="Consolas"/>
+                <w:sz w:val="19"/>
+                <w:szCs w:val="19"/>
+              </w:rPr>
+              <w:t xml:space="preserve">  </w:t>
+            </w:r>
+            <w:r>
+              <w:rPr>
+                <w:rFonts w:ascii="Consolas" w:hAnsi="Consolas" w:cs="Consolas"/>
+                <w:color w:val="0000FF"/>
+                <w:sz w:val="19"/>
+                <w:szCs w:val="19"/>
+              </w:rPr>
+              <w:t>where</w:t>
+            </w:r>
+            <w:r>
+              <w:rPr>
+                <w:rFonts w:ascii="Consolas" w:hAnsi="Consolas" w:cs="Consolas"/>
+                <w:sz w:val="19"/>
+                <w:szCs w:val="19"/>
+              </w:rPr>
+              <w:t xml:space="preserve"> [SubCoachingReason]</w:t>
+            </w:r>
+            <w:r>
+              <w:rPr>
+                <w:rFonts w:ascii="Consolas" w:hAnsi="Consolas" w:cs="Consolas"/>
+                <w:color w:val="808080"/>
+                <w:sz w:val="19"/>
+                <w:szCs w:val="19"/>
+              </w:rPr>
+              <w:t>=</w:t>
+            </w:r>
+            <w:r>
+              <w:rPr>
+                <w:rFonts w:ascii="Consolas" w:hAnsi="Consolas" w:cs="Consolas"/>
+                <w:sz w:val="19"/>
+                <w:szCs w:val="19"/>
+              </w:rPr>
+              <w:t xml:space="preserve"> </w:t>
+            </w:r>
+            <w:r>
+              <w:rPr>
+                <w:rFonts w:ascii="Consolas" w:hAnsi="Consolas" w:cs="Consolas"/>
+                <w:color w:val="FF0000"/>
+                <w:sz w:val="19"/>
+                <w:szCs w:val="19"/>
+              </w:rPr>
+              <w:t>'OMR: Potential Hardship'</w:t>
+            </w:r>
+          </w:p>
+          <w:p>
+            <w:pPr>
+              <w:overflowPunct/>
+              <w:textAlignment w:val="auto"/>
+              <w:rPr>
+                <w:rFonts w:ascii="Consolas" w:hAnsi="Consolas" w:cs="Consolas"/>
+                <w:color w:val="0000FF"/>
+                <w:sz w:val="19"/>
+                <w:szCs w:val="19"/>
+              </w:rPr>
+            </w:pPr>
+            <w:r>
+              <w:rPr>
+                <w:rFonts w:ascii="Consolas" w:hAnsi="Consolas" w:cs="Consolas"/>
+                <w:color w:val="0000FF"/>
+                <w:sz w:val="19"/>
+                <w:szCs w:val="19"/>
+              </w:rPr>
+              <w:t>GO</w:t>
+            </w:r>
+          </w:p>
+          <w:p>
+            <w:r>
+              <w:t xml:space="preserve"> </w:t>
+            </w:r>
+          </w:p>
+        </w:tc>
+        <w:tc>
+          <w:tcPr>
+            <w:tcW w:w="4500" w:type="dxa"/>
+          </w:tcPr>
+          <w:p>
+            <w:r>
+              <w:t>1 row returned :ID 245</w:t>
+            </w:r>
+          </w:p>
+          <w:p>
+            <w:pPr>
+              <w:rPr>
+                <w:b/>
+              </w:rPr>
+            </w:pPr>
+            <w:r>
+              <w:t>OMR: Potential Hardship</w:t>
+            </w:r>
+          </w:p>
+        </w:tc>
+        <w:tc>
+          <w:tcPr>
+            <w:tcW w:w="1260" w:type="dxa"/>
+          </w:tcPr>
+          <w:p>
+            <w:pPr>
+              <w:rPr>
+                <w:rFonts w:asciiTheme="minorHAnsi" w:hAnsiTheme="minorHAnsi"/>
+                <w:bCs/>
+              </w:rPr>
+            </w:pPr>
+            <w:r>
+              <w:rPr>
+                <w:rFonts w:asciiTheme="minorHAnsi" w:hAnsiTheme="minorHAnsi"/>
+                <w:bCs/>
+              </w:rPr>
+              <w:t>P</w:t>
+            </w:r>
+          </w:p>
+        </w:tc>
+        <w:tc>
+          <w:tcPr>
+            <w:tcW w:w="2880" w:type="dxa"/>
+          </w:tcPr>
+          <w:p>
+            <w:pPr>
+              <w:rPr>
+                <w:rFonts w:asciiTheme="minorHAnsi" w:hAnsiTheme="minorHAnsi"/>
+                <w:bCs/>
+              </w:rPr>
+            </w:pPr>
+          </w:p>
+          <w:p>
+            <w:pPr>
+              <w:rPr>
+                <w:rFonts w:asciiTheme="minorHAnsi" w:hAnsiTheme="minorHAnsi"/>
+                <w:bCs/>
+              </w:rPr>
+            </w:pPr>
+          </w:p>
+        </w:tc>
+      </w:tr>
+      <w:tr>
+        <w:trPr>
+          <w:cantSplit/>
+        </w:trPr>
+        <w:tc>
+          <w:tcPr>
+            <w:tcW w:w="900" w:type="dxa"/>
+          </w:tcPr>
+          <w:p>
+            <w:pPr>
+              <w:rPr>
+                <w:i/>
+              </w:rPr>
+            </w:pPr>
+            <w:r>
+              <w:rPr>
+                <w:rFonts w:asciiTheme="minorHAnsi" w:hAnsiTheme="minorHAnsi"/>
+                <w:bCs/>
+              </w:rPr>
+              <w:t>24</w:t>
+            </w:r>
+            <w:r>
+              <w:rPr>
+                <w:rFonts w:asciiTheme="minorHAnsi" w:hAnsiTheme="minorHAnsi"/>
+                <w:bCs/>
+              </w:rPr>
+              <w:t>.2</w:t>
+            </w:r>
+          </w:p>
+        </w:tc>
+        <w:tc>
+          <w:tcPr>
+            <w:tcW w:w="3960" w:type="dxa"/>
+          </w:tcPr>
+          <w:p>
+            <w:pPr>
+              <w:rPr>
+                <w:rFonts w:ascii="Courier New" w:hAnsi="Courier New" w:cs="Courier New"/>
+                <w:noProof/>
+              </w:rPr>
+            </w:pPr>
+            <w:r>
+              <w:rPr>
+                <w:rFonts w:ascii="Courier New" w:hAnsi="Courier New" w:cs="Courier New"/>
+                <w:noProof/>
+              </w:rPr>
+              <w:t xml:space="preserve">Verify data row in Table </w:t>
+            </w:r>
+            <w:r>
+              <w:rPr>
+                <w:rFonts w:ascii="Courier New" w:hAnsi="Courier New" w:cs="Courier New"/>
+                <w:noProof/>
+              </w:rPr>
+              <w:t>[EC]</w:t>
+            </w:r>
+            <w:r>
+              <w:rPr>
+                <w:rFonts w:ascii="Courier New" w:hAnsi="Courier New" w:cs="Courier New"/>
+                <w:noProof/>
+                <w:color w:val="808080"/>
+              </w:rPr>
+              <w:t>.</w:t>
+            </w:r>
+            <w:r>
+              <w:rPr>
+                <w:rFonts w:ascii="Courier New" w:hAnsi="Courier New" w:cs="Courier New"/>
+                <w:noProof/>
+              </w:rPr>
+              <w:t>[Coaching_Reason_Selection]</w:t>
+            </w:r>
+          </w:p>
+          <w:p/>
+          <w:p>
+            <w:pPr>
+              <w:overflowPunct/>
+              <w:textAlignment w:val="auto"/>
+              <w:rPr>
+                <w:rFonts w:ascii="Consolas" w:hAnsi="Consolas" w:cs="Consolas"/>
+                <w:sz w:val="19"/>
+                <w:szCs w:val="19"/>
+              </w:rPr>
+            </w:pPr>
+            <w:r>
+              <w:rPr>
+                <w:rFonts w:ascii="Consolas" w:hAnsi="Consolas" w:cs="Consolas"/>
+                <w:color w:val="0000FF"/>
+                <w:sz w:val="19"/>
+                <w:szCs w:val="19"/>
+              </w:rPr>
+              <w:t>SELECT</w:t>
+            </w:r>
+            <w:r>
+              <w:rPr>
+                <w:rFonts w:ascii="Consolas" w:hAnsi="Consolas" w:cs="Consolas"/>
+                <w:sz w:val="19"/>
+                <w:szCs w:val="19"/>
+              </w:rPr>
+              <w:t xml:space="preserve"> </w:t>
+            </w:r>
+            <w:r>
+              <w:rPr>
+                <w:rFonts w:ascii="Consolas" w:hAnsi="Consolas" w:cs="Consolas"/>
+                <w:color w:val="808080"/>
+                <w:sz w:val="19"/>
+                <w:szCs w:val="19"/>
+              </w:rPr>
+              <w:t>*</w:t>
+            </w:r>
+            <w:r>
+              <w:rPr>
+                <w:rFonts w:ascii="Consolas" w:hAnsi="Consolas" w:cs="Consolas"/>
+                <w:sz w:val="19"/>
+                <w:szCs w:val="19"/>
+              </w:rPr>
+              <w:t xml:space="preserve">   </w:t>
+            </w:r>
+            <w:r>
+              <w:rPr>
+                <w:rFonts w:ascii="Consolas" w:hAnsi="Consolas" w:cs="Consolas"/>
+                <w:color w:val="0000FF"/>
+                <w:sz w:val="19"/>
+                <w:szCs w:val="19"/>
+              </w:rPr>
+              <w:t>FROM</w:t>
+            </w:r>
+            <w:r>
+              <w:rPr>
+                <w:rFonts w:ascii="Consolas" w:hAnsi="Consolas" w:cs="Consolas"/>
+                <w:sz w:val="19"/>
+                <w:szCs w:val="19"/>
+              </w:rPr>
+              <w:t xml:space="preserve"> [EC]</w:t>
+            </w:r>
+            <w:r>
+              <w:rPr>
+                <w:rFonts w:ascii="Consolas" w:hAnsi="Consolas" w:cs="Consolas"/>
+                <w:color w:val="808080"/>
+                <w:sz w:val="19"/>
+                <w:szCs w:val="19"/>
+              </w:rPr>
+              <w:t>.</w:t>
+            </w:r>
+            <w:r>
+              <w:rPr>
+                <w:rFonts w:ascii="Consolas" w:hAnsi="Consolas" w:cs="Consolas"/>
+                <w:sz w:val="19"/>
+                <w:szCs w:val="19"/>
+              </w:rPr>
+              <w:t>[Coaching_Reason_Selection]</w:t>
+            </w:r>
+          </w:p>
+          <w:p>
+            <w:pPr>
+              <w:overflowPunct/>
+              <w:textAlignment w:val="auto"/>
+              <w:rPr>
+                <w:rFonts w:ascii="Consolas" w:hAnsi="Consolas" w:cs="Consolas"/>
+                <w:sz w:val="19"/>
+                <w:szCs w:val="19"/>
+              </w:rPr>
+            </w:pPr>
+            <w:r>
+              <w:rPr>
+                <w:rFonts w:ascii="Consolas" w:hAnsi="Consolas" w:cs="Consolas"/>
+                <w:sz w:val="19"/>
+                <w:szCs w:val="19"/>
+              </w:rPr>
+              <w:t xml:space="preserve">  </w:t>
+            </w:r>
+            <w:r>
+              <w:rPr>
+                <w:rFonts w:ascii="Consolas" w:hAnsi="Consolas" w:cs="Consolas"/>
+                <w:color w:val="0000FF"/>
+                <w:sz w:val="19"/>
+                <w:szCs w:val="19"/>
+              </w:rPr>
+              <w:t>where</w:t>
+            </w:r>
+            <w:r>
+              <w:rPr>
+                <w:rFonts w:ascii="Consolas" w:hAnsi="Consolas" w:cs="Consolas"/>
+                <w:sz w:val="19"/>
+                <w:szCs w:val="19"/>
+              </w:rPr>
+              <w:t xml:space="preserve"> SubCoachingReasonID </w:t>
+            </w:r>
+            <w:r>
+              <w:rPr>
+                <w:rFonts w:ascii="Consolas" w:hAnsi="Consolas" w:cs="Consolas"/>
+                <w:color w:val="808080"/>
+                <w:sz w:val="19"/>
+                <w:szCs w:val="19"/>
+              </w:rPr>
+              <w:t>=</w:t>
+            </w:r>
+            <w:r>
+              <w:rPr>
+                <w:rFonts w:ascii="Consolas" w:hAnsi="Consolas" w:cs="Consolas"/>
+                <w:sz w:val="19"/>
+                <w:szCs w:val="19"/>
+              </w:rPr>
+              <w:t xml:space="preserve"> 245</w:t>
+            </w:r>
+          </w:p>
+          <w:p>
+            <w:pPr>
+              <w:overflowPunct/>
+              <w:textAlignment w:val="auto"/>
+              <w:rPr>
+                <w:rFonts w:ascii="Consolas" w:hAnsi="Consolas" w:cs="Consolas"/>
+                <w:color w:val="0000FF"/>
+                <w:sz w:val="19"/>
+                <w:szCs w:val="19"/>
+              </w:rPr>
+            </w:pPr>
+            <w:r>
+              <w:rPr>
+                <w:rFonts w:ascii="Consolas" w:hAnsi="Consolas" w:cs="Consolas"/>
+                <w:color w:val="0000FF"/>
+                <w:sz w:val="19"/>
+                <w:szCs w:val="19"/>
+              </w:rPr>
+              <w:t>GO</w:t>
+            </w:r>
+          </w:p>
+          <w:p>
+            <w:pPr>
+              <w:overflowPunct/>
+              <w:textAlignment w:val="auto"/>
+              <w:rPr>
+                <w:rFonts w:ascii="Courier New" w:hAnsi="Courier New" w:cs="Courier New"/>
+                <w:noProof/>
+                <w:color w:val="0000FF"/>
+              </w:rPr>
+            </w:pPr>
+          </w:p>
+          <w:p/>
+        </w:tc>
+        <w:tc>
+          <w:tcPr>
+            <w:tcW w:w="4500" w:type="dxa"/>
+          </w:tcPr>
+          <w:p>
+            <w:r>
+              <w:t>1 rows returned.</w:t>
+            </w:r>
+          </w:p>
+          <w:p>
+            <w:r>
+              <w:t xml:space="preserve">4: </w:t>
+            </w:r>
+            <w:r>
+              <w:t>CCO Processes and Procedures</w:t>
+            </w:r>
+          </w:p>
+          <w:p>
+            <w:r>
+              <w:t>244:</w:t>
+            </w:r>
+            <w:r>
+              <w:t xml:space="preserve"> </w:t>
+            </w:r>
+            <w:r>
+              <w:t>Supervisor Callback</w:t>
+            </w:r>
+          </w:p>
+          <w:p>
+            <w:r>
+              <w:t>CoachingReasonID</w:t>
+            </w:r>
+            <w:r>
+              <w:tab/>
+              <w:t>CoachingReason</w:t>
+            </w:r>
+            <w:r>
+              <w:tab/>
+              <w:t>SubCoachingReasonID</w:t>
+            </w:r>
+            <w:r>
+              <w:tab/>
+              <w:t>SubCoachingReason</w:t>
+            </w:r>
+            <w:r>
+              <w:tab/>
+              <w:t>isActive</w:t>
+            </w:r>
+            <w:r>
+              <w:tab/>
+              <w:t>Direct</w:t>
+            </w:r>
+            <w:r>
+              <w:tab/>
+              <w:t>Indirect</w:t>
+            </w:r>
+            <w:r>
+              <w:tab/>
+              <w:t>isOpportunity</w:t>
+            </w:r>
+            <w:r>
+              <w:tab/>
+              <w:t>isReinforcement</w:t>
+            </w:r>
+            <w:r>
+              <w:tab/>
+              <w:t>CSR</w:t>
+            </w:r>
+            <w:r>
+              <w:tab/>
+              <w:t>Quality</w:t>
+            </w:r>
+            <w:r>
+              <w:tab/>
+              <w:t>Supervisor</w:t>
+            </w:r>
+            <w:r>
+              <w:tab/>
+              <w:t>splReason</w:t>
+            </w:r>
+            <w:r>
+              <w:tab/>
+              <w:t>splReasonPrty</w:t>
+            </w:r>
+            <w:r>
+              <w:tab/>
+              <w:t>LSA</w:t>
+            </w:r>
+            <w:r>
+              <w:tab/>
+              <w:t>Training</w:t>
+            </w:r>
+          </w:p>
+          <w:p>
+            <w:r>
+              <w:t>9</w:t>
+            </w:r>
+            <w:r>
+              <w:tab/>
+              <w:t>OMR / Exceptions</w:t>
+            </w:r>
+            <w:r>
+              <w:tab/>
+              <w:t>245</w:t>
+            </w:r>
+            <w:r>
+              <w:tab/>
+              <w:t>OMR: Potential Hardship</w:t>
+            </w:r>
+            <w:r>
+              <w:tab/>
+              <w:t>1</w:t>
+            </w:r>
+            <w:r>
+              <w:tab/>
+              <w:t>1</w:t>
+            </w:r>
+            <w:r>
+              <w:tab/>
+              <w:t>1</w:t>
+            </w:r>
+            <w:r>
+              <w:tab/>
+              <w:t>1</w:t>
+            </w:r>
+            <w:r>
+              <w:tab/>
+              <w:t>1</w:t>
+            </w:r>
+            <w:r>
+              <w:tab/>
+              <w:t>1</w:t>
+            </w:r>
+            <w:r>
+              <w:tab/>
+              <w:t>0</w:t>
+            </w:r>
+            <w:r>
+              <w:tab/>
+              <w:t>0</w:t>
+            </w:r>
+            <w:r>
+              <w:tab/>
+              <w:t>0</w:t>
+            </w:r>
+            <w:r>
+              <w:tab/>
+              <w:t>0</w:t>
+            </w:r>
+            <w:r>
+              <w:tab/>
+              <w:t>0</w:t>
+            </w:r>
+            <w:r>
+              <w:tab/>
+              <w:t>0</w:t>
+            </w:r>
+            <w:r>
+              <w:t xml:space="preserve"> </w:t>
+            </w:r>
+          </w:p>
+          <w:p/>
+        </w:tc>
+        <w:tc>
+          <w:tcPr>
+            <w:tcW w:w="1260" w:type="dxa"/>
+          </w:tcPr>
+          <w:p>
+            <w:pPr>
+              <w:rPr>
+                <w:rFonts w:asciiTheme="minorHAnsi" w:hAnsiTheme="minorHAnsi"/>
+                <w:bCs/>
+              </w:rPr>
+            </w:pPr>
+            <w:r>
+              <w:rPr>
+                <w:rFonts w:asciiTheme="minorHAnsi" w:hAnsiTheme="minorHAnsi"/>
+                <w:bCs/>
+              </w:rPr>
+              <w:t>P</w:t>
+            </w:r>
+          </w:p>
+        </w:tc>
+        <w:tc>
+          <w:tcPr>
+            <w:tcW w:w="2880" w:type="dxa"/>
+          </w:tcPr>
+          <w:p>
+            <w:pPr>
+              <w:rPr>
+                <w:rFonts w:asciiTheme="minorHAnsi" w:hAnsiTheme="minorHAnsi"/>
+                <w:bCs/>
+              </w:rPr>
+            </w:pPr>
+          </w:p>
+        </w:tc>
+      </w:tr>
+      <w:tr>
+        <w:tc>
+          <w:tcPr>
+            <w:tcW w:w="900" w:type="dxa"/>
+          </w:tcPr>
+          <w:p>
+            <w:pPr>
+              <w:rPr>
+                <w:rFonts w:asciiTheme="minorHAnsi" w:hAnsiTheme="minorHAnsi"/>
+                <w:bCs/>
+              </w:rPr>
+            </w:pPr>
+            <w:r>
+              <w:rPr>
+                <w:rFonts w:asciiTheme="minorHAnsi" w:hAnsiTheme="minorHAnsi"/>
+                <w:bCs/>
+              </w:rPr>
+              <w:t>24</w:t>
+            </w:r>
+            <w:r>
+              <w:rPr>
+                <w:rFonts w:asciiTheme="minorHAnsi" w:hAnsiTheme="minorHAnsi"/>
+                <w:bCs/>
+              </w:rPr>
+              <w:t>.3</w:t>
+            </w:r>
+          </w:p>
+        </w:tc>
+        <w:tc>
+          <w:tcPr>
+            <w:tcW w:w="3960" w:type="dxa"/>
+          </w:tcPr>
+          <w:p>
+            <w:pPr>
+              <w:rPr>
+                <w:rFonts w:ascii="Courier New" w:hAnsi="Courier New" w:cs="Courier New"/>
+                <w:noProof/>
+              </w:rPr>
+            </w:pPr>
+            <w:r>
+              <w:rPr>
+                <w:rFonts w:asciiTheme="minorHAnsi" w:hAnsiTheme="minorHAnsi"/>
+                <w:bCs/>
+              </w:rPr>
+              <w:t xml:space="preserve">Check several combinations of procedure </w:t>
+            </w:r>
+            <w:r>
+              <w:rPr>
+                <w:rFonts w:ascii="Courier New" w:hAnsi="Courier New" w:cs="Courier New"/>
+                <w:noProof/>
+              </w:rPr>
+              <w:t>[EC]</w:t>
+            </w:r>
+            <w:r>
+              <w:rPr>
+                <w:rFonts w:ascii="Courier New" w:hAnsi="Courier New" w:cs="Courier New"/>
+                <w:noProof/>
+                <w:color w:val="808080"/>
+              </w:rPr>
+              <w:t>.</w:t>
+            </w:r>
+            <w:r>
+              <w:rPr>
+                <w:rFonts w:ascii="Courier New" w:hAnsi="Courier New" w:cs="Courier New"/>
+                <w:noProof/>
+              </w:rPr>
+              <w:t>[sp_Select_SubCoachingReasons_By_Reason]for both Direct and Indirect submissions.</w:t>
+            </w:r>
+          </w:p>
+          <w:p>
+            <w:pPr>
+              <w:rPr>
+                <w:rFonts w:ascii="Courier New" w:hAnsi="Courier New" w:cs="Courier New"/>
+                <w:noProof/>
+              </w:rPr>
+            </w:pPr>
+          </w:p>
+          <w:p>
+            <w:pPr>
+              <w:overflowPunct/>
+              <w:textAlignment w:val="auto"/>
+              <w:rPr>
+                <w:rFonts w:ascii="Consolas" w:hAnsi="Consolas" w:cs="Consolas"/>
+                <w:sz w:val="19"/>
+                <w:szCs w:val="19"/>
+              </w:rPr>
+            </w:pPr>
+            <w:r>
+              <w:rPr>
+                <w:rFonts w:ascii="Consolas" w:hAnsi="Consolas" w:cs="Consolas"/>
+                <w:color w:val="0000FF"/>
+                <w:sz w:val="19"/>
+                <w:szCs w:val="19"/>
+              </w:rPr>
+              <w:t>DECLARE</w:t>
+            </w:r>
+            <w:r>
+              <w:rPr>
+                <w:rFonts w:ascii="Consolas" w:hAnsi="Consolas" w:cs="Consolas"/>
+                <w:sz w:val="19"/>
+                <w:szCs w:val="19"/>
+              </w:rPr>
+              <w:tab/>
+              <w:t xml:space="preserve">@return_value </w:t>
+            </w:r>
+            <w:r>
+              <w:rPr>
+                <w:rFonts w:ascii="Consolas" w:hAnsi="Consolas" w:cs="Consolas"/>
+                <w:color w:val="0000FF"/>
+                <w:sz w:val="19"/>
+                <w:szCs w:val="19"/>
+              </w:rPr>
+              <w:t>int</w:t>
+            </w:r>
+          </w:p>
+          <w:p>
+            <w:pPr>
+              <w:overflowPunct/>
+              <w:textAlignment w:val="auto"/>
+              <w:rPr>
+                <w:rFonts w:ascii="Consolas" w:hAnsi="Consolas" w:cs="Consolas"/>
+                <w:sz w:val="19"/>
+                <w:szCs w:val="19"/>
+              </w:rPr>
+            </w:pPr>
+            <w:r>
+              <w:rPr>
+                <w:rFonts w:ascii="Consolas" w:hAnsi="Consolas" w:cs="Consolas"/>
+                <w:color w:val="0000FF"/>
+                <w:sz w:val="19"/>
+                <w:szCs w:val="19"/>
+              </w:rPr>
+              <w:t>EXEC</w:t>
+            </w:r>
+            <w:r>
+              <w:rPr>
+                <w:rFonts w:ascii="Consolas" w:hAnsi="Consolas" w:cs="Consolas"/>
+                <w:sz w:val="19"/>
+                <w:szCs w:val="19"/>
+              </w:rPr>
+              <w:tab/>
+              <w:t xml:space="preserve">@return_value </w:t>
+            </w:r>
+            <w:r>
+              <w:rPr>
+                <w:rFonts w:ascii="Consolas" w:hAnsi="Consolas" w:cs="Consolas"/>
+                <w:color w:val="808080"/>
+                <w:sz w:val="19"/>
+                <w:szCs w:val="19"/>
+              </w:rPr>
+              <w:t>=</w:t>
+            </w:r>
+            <w:r>
+              <w:rPr>
+                <w:rFonts w:ascii="Consolas" w:hAnsi="Consolas" w:cs="Consolas"/>
+                <w:sz w:val="19"/>
+                <w:szCs w:val="19"/>
+              </w:rPr>
+              <w:t xml:space="preserve"> [EC]</w:t>
+            </w:r>
+            <w:r>
+              <w:rPr>
+                <w:rFonts w:ascii="Consolas" w:hAnsi="Consolas" w:cs="Consolas"/>
+                <w:color w:val="808080"/>
+                <w:sz w:val="19"/>
+                <w:szCs w:val="19"/>
+              </w:rPr>
+              <w:t>.</w:t>
+            </w:r>
+            <w:r>
+              <w:rPr>
+                <w:rFonts w:ascii="Consolas" w:hAnsi="Consolas" w:cs="Consolas"/>
+                <w:sz w:val="19"/>
+                <w:szCs w:val="19"/>
+              </w:rPr>
+              <w:t>[sp_Select_SubCoachingReasons_By_Reason]</w:t>
+            </w:r>
+          </w:p>
+          <w:p>
+            <w:pPr>
+              <w:overflowPunct/>
+              <w:textAlignment w:val="auto"/>
+              <w:rPr>
+                <w:rFonts w:ascii="Consolas" w:hAnsi="Consolas" w:cs="Consolas"/>
+                <w:sz w:val="19"/>
+                <w:szCs w:val="19"/>
+              </w:rPr>
+            </w:pPr>
+            <w:r>
+              <w:rPr>
+                <w:rFonts w:ascii="Consolas" w:hAnsi="Consolas" w:cs="Consolas"/>
+                <w:color w:val="0000FF"/>
+                <w:sz w:val="19"/>
+                <w:szCs w:val="19"/>
+              </w:rPr>
+              <w:tab/>
+            </w:r>
+            <w:r>
+              <w:rPr>
+                <w:rFonts w:ascii="Consolas" w:hAnsi="Consolas" w:cs="Consolas"/>
+                <w:color w:val="0000FF"/>
+                <w:sz w:val="19"/>
+                <w:szCs w:val="19"/>
+              </w:rPr>
+              <w:tab/>
+            </w:r>
+            <w:r>
+              <w:rPr>
+                <w:rFonts w:ascii="Consolas" w:hAnsi="Consolas" w:cs="Consolas"/>
+                <w:sz w:val="19"/>
+                <w:szCs w:val="19"/>
+              </w:rPr>
+              <w:t xml:space="preserve">@intReasonIDin </w:t>
+            </w:r>
+            <w:r>
+              <w:rPr>
+                <w:rFonts w:ascii="Consolas" w:hAnsi="Consolas" w:cs="Consolas"/>
+                <w:color w:val="808080"/>
+                <w:sz w:val="19"/>
+                <w:szCs w:val="19"/>
+              </w:rPr>
+              <w:t>=</w:t>
+            </w:r>
+            <w:r>
+              <w:rPr>
+                <w:rFonts w:ascii="Consolas" w:hAnsi="Consolas" w:cs="Consolas"/>
+                <w:sz w:val="19"/>
+                <w:szCs w:val="19"/>
+              </w:rPr>
+              <w:t xml:space="preserve"> 9</w:t>
+            </w:r>
+            <w:r>
+              <w:rPr>
+                <w:rFonts w:ascii="Consolas" w:hAnsi="Consolas" w:cs="Consolas"/>
+                <w:color w:val="808080"/>
+                <w:sz w:val="19"/>
+                <w:szCs w:val="19"/>
+              </w:rPr>
+              <w:t>,</w:t>
+            </w:r>
+          </w:p>
+          <w:p>
+            <w:pPr>
+              <w:overflowPunct/>
+              <w:textAlignment w:val="auto"/>
+              <w:rPr>
+                <w:rFonts w:ascii="Consolas" w:hAnsi="Consolas" w:cs="Consolas"/>
+                <w:sz w:val="19"/>
+                <w:szCs w:val="19"/>
+              </w:rPr>
+            </w:pPr>
+            <w:r>
+              <w:rPr>
+                <w:rFonts w:ascii="Consolas" w:hAnsi="Consolas" w:cs="Consolas"/>
+                <w:sz w:val="19"/>
+                <w:szCs w:val="19"/>
+              </w:rPr>
+              <w:tab/>
+            </w:r>
+            <w:r>
+              <w:rPr>
+                <w:rFonts w:ascii="Consolas" w:hAnsi="Consolas" w:cs="Consolas"/>
+                <w:sz w:val="19"/>
+                <w:szCs w:val="19"/>
+              </w:rPr>
+              <w:tab/>
+              <w:t xml:space="preserve">@intModuleIDin </w:t>
+            </w:r>
+            <w:r>
+              <w:rPr>
+                <w:rFonts w:ascii="Consolas" w:hAnsi="Consolas" w:cs="Consolas"/>
+                <w:color w:val="808080"/>
+                <w:sz w:val="19"/>
+                <w:szCs w:val="19"/>
+              </w:rPr>
+              <w:t>=</w:t>
+            </w:r>
+            <w:r>
+              <w:rPr>
+                <w:rFonts w:ascii="Consolas" w:hAnsi="Consolas" w:cs="Consolas"/>
+                <w:sz w:val="19"/>
+                <w:szCs w:val="19"/>
+              </w:rPr>
+              <w:t>1</w:t>
+            </w:r>
+            <w:r>
+              <w:rPr>
+                <w:rFonts w:ascii="Consolas" w:hAnsi="Consolas" w:cs="Consolas"/>
+                <w:color w:val="808080"/>
+                <w:sz w:val="19"/>
+                <w:szCs w:val="19"/>
+              </w:rPr>
+              <w:t>,</w:t>
+            </w:r>
+          </w:p>
+          <w:p>
+            <w:pPr>
+              <w:overflowPunct/>
+              <w:textAlignment w:val="auto"/>
+              <w:rPr>
+                <w:rFonts w:ascii="Consolas" w:hAnsi="Consolas" w:cs="Consolas"/>
+                <w:sz w:val="19"/>
+                <w:szCs w:val="19"/>
+              </w:rPr>
+            </w:pPr>
+            <w:r>
+              <w:rPr>
+                <w:rFonts w:ascii="Consolas" w:hAnsi="Consolas" w:cs="Consolas"/>
+                <w:sz w:val="19"/>
+                <w:szCs w:val="19"/>
+              </w:rPr>
+              <w:tab/>
+            </w:r>
+            <w:r>
+              <w:rPr>
+                <w:rFonts w:ascii="Consolas" w:hAnsi="Consolas" w:cs="Consolas"/>
+                <w:sz w:val="19"/>
+                <w:szCs w:val="19"/>
+              </w:rPr>
+              <w:tab/>
+            </w:r>
+            <w:r>
+              <w:rPr>
+                <w:rFonts w:ascii="Consolas" w:hAnsi="Consolas" w:cs="Consolas"/>
+                <w:color w:val="008000"/>
+                <w:sz w:val="19"/>
+                <w:szCs w:val="19"/>
+              </w:rPr>
+              <w:t>--@intModuleIDin= 2,</w:t>
+            </w:r>
+          </w:p>
+          <w:p>
+            <w:pPr>
+              <w:overflowPunct/>
+              <w:textAlignment w:val="auto"/>
+              <w:rPr>
+                <w:rFonts w:ascii="Consolas" w:hAnsi="Consolas" w:cs="Consolas"/>
+                <w:sz w:val="19"/>
+                <w:szCs w:val="19"/>
+              </w:rPr>
+            </w:pPr>
+            <w:r>
+              <w:rPr>
+                <w:rFonts w:ascii="Consolas" w:hAnsi="Consolas" w:cs="Consolas"/>
+                <w:sz w:val="19"/>
+                <w:szCs w:val="19"/>
+              </w:rPr>
+              <w:tab/>
+            </w:r>
+            <w:r>
+              <w:rPr>
+                <w:rFonts w:ascii="Consolas" w:hAnsi="Consolas" w:cs="Consolas"/>
+                <w:sz w:val="19"/>
+                <w:szCs w:val="19"/>
+              </w:rPr>
+              <w:tab/>
+            </w:r>
+            <w:r>
+              <w:rPr>
+                <w:rFonts w:ascii="Consolas" w:hAnsi="Consolas" w:cs="Consolas"/>
+                <w:color w:val="008000"/>
+                <w:sz w:val="19"/>
+                <w:szCs w:val="19"/>
+              </w:rPr>
+              <w:t>--@intModuleIDin = 3,</w:t>
+            </w:r>
+          </w:p>
+          <w:p>
+            <w:pPr>
+              <w:overflowPunct/>
+              <w:textAlignment w:val="auto"/>
+              <w:rPr>
+                <w:rFonts w:ascii="Consolas" w:hAnsi="Consolas" w:cs="Consolas"/>
+                <w:sz w:val="19"/>
+                <w:szCs w:val="19"/>
+              </w:rPr>
+            </w:pPr>
+            <w:r>
+              <w:rPr>
+                <w:rFonts w:ascii="Consolas" w:hAnsi="Consolas" w:cs="Consolas"/>
+                <w:sz w:val="19"/>
+                <w:szCs w:val="19"/>
+              </w:rPr>
+              <w:tab/>
+            </w:r>
+            <w:r>
+              <w:rPr>
+                <w:rFonts w:ascii="Consolas" w:hAnsi="Consolas" w:cs="Consolas"/>
+                <w:sz w:val="19"/>
+                <w:szCs w:val="19"/>
+              </w:rPr>
+              <w:tab/>
+            </w:r>
+            <w:r>
+              <w:rPr>
+                <w:rFonts w:ascii="Consolas" w:hAnsi="Consolas" w:cs="Consolas"/>
+                <w:color w:val="008000"/>
+                <w:sz w:val="19"/>
+                <w:szCs w:val="19"/>
+              </w:rPr>
+              <w:t>--@intModuleIDin = 4',</w:t>
+            </w:r>
+          </w:p>
+          <w:p>
+            <w:pPr>
+              <w:overflowPunct/>
+              <w:textAlignment w:val="auto"/>
+              <w:rPr>
+                <w:rFonts w:ascii="Consolas" w:hAnsi="Consolas" w:cs="Consolas"/>
+                <w:sz w:val="19"/>
+                <w:szCs w:val="19"/>
+              </w:rPr>
+            </w:pPr>
+            <w:r>
+              <w:rPr>
+                <w:rFonts w:ascii="Consolas" w:hAnsi="Consolas" w:cs="Consolas"/>
+                <w:sz w:val="19"/>
+                <w:szCs w:val="19"/>
+              </w:rPr>
+              <w:lastRenderedPageBreak/>
+              <w:tab/>
+            </w:r>
+            <w:r>
+              <w:rPr>
+                <w:rFonts w:ascii="Consolas" w:hAnsi="Consolas" w:cs="Consolas"/>
+                <w:sz w:val="19"/>
+                <w:szCs w:val="19"/>
+              </w:rPr>
+              <w:tab/>
+            </w:r>
+            <w:r>
+              <w:rPr>
+                <w:rFonts w:ascii="Consolas" w:hAnsi="Consolas" w:cs="Consolas"/>
+                <w:color w:val="008000"/>
+                <w:sz w:val="19"/>
+                <w:szCs w:val="19"/>
+              </w:rPr>
+              <w:t>--@intModuleIDin = 5',</w:t>
+            </w:r>
+          </w:p>
+          <w:p>
+            <w:pPr>
+              <w:overflowPunct/>
+              <w:textAlignment w:val="auto"/>
+              <w:rPr>
+                <w:rFonts w:ascii="Consolas" w:hAnsi="Consolas" w:cs="Consolas"/>
+                <w:sz w:val="19"/>
+                <w:szCs w:val="19"/>
+              </w:rPr>
+            </w:pPr>
+            <w:r>
+              <w:rPr>
+                <w:rFonts w:ascii="Consolas" w:hAnsi="Consolas" w:cs="Consolas"/>
+                <w:sz w:val="19"/>
+                <w:szCs w:val="19"/>
+              </w:rPr>
+              <w:tab/>
+            </w:r>
+            <w:r>
+              <w:rPr>
+                <w:rFonts w:ascii="Consolas" w:hAnsi="Consolas" w:cs="Consolas"/>
+                <w:sz w:val="19"/>
+                <w:szCs w:val="19"/>
+              </w:rPr>
+              <w:tab/>
+              <w:t xml:space="preserve">@strSourcein </w:t>
+            </w:r>
+            <w:r>
+              <w:rPr>
+                <w:rFonts w:ascii="Consolas" w:hAnsi="Consolas" w:cs="Consolas"/>
+                <w:color w:val="808080"/>
+                <w:sz w:val="19"/>
+                <w:szCs w:val="19"/>
+              </w:rPr>
+              <w:t>=</w:t>
+            </w:r>
+            <w:r>
+              <w:rPr>
+                <w:rFonts w:ascii="Consolas" w:hAnsi="Consolas" w:cs="Consolas"/>
+                <w:sz w:val="19"/>
+                <w:szCs w:val="19"/>
+              </w:rPr>
+              <w:t xml:space="preserve"> </w:t>
+            </w:r>
+            <w:r>
+              <w:rPr>
+                <w:rFonts w:ascii="Consolas" w:hAnsi="Consolas" w:cs="Consolas"/>
+                <w:color w:val="FF0000"/>
+                <w:sz w:val="19"/>
+                <w:szCs w:val="19"/>
+              </w:rPr>
+              <w:t>N'Direct'</w:t>
+            </w:r>
+            <w:r>
+              <w:rPr>
+                <w:rFonts w:ascii="Consolas" w:hAnsi="Consolas" w:cs="Consolas"/>
+                <w:color w:val="808080"/>
+                <w:sz w:val="19"/>
+                <w:szCs w:val="19"/>
+              </w:rPr>
+              <w:t>,</w:t>
+            </w:r>
+          </w:p>
+          <w:p>
+            <w:pPr>
+              <w:overflowPunct/>
+              <w:textAlignment w:val="auto"/>
+              <w:rPr>
+                <w:rFonts w:ascii="Consolas" w:hAnsi="Consolas" w:cs="Consolas"/>
+                <w:sz w:val="19"/>
+                <w:szCs w:val="19"/>
+              </w:rPr>
+            </w:pPr>
+            <w:r>
+              <w:rPr>
+                <w:rFonts w:ascii="Consolas" w:hAnsi="Consolas" w:cs="Consolas"/>
+                <w:sz w:val="19"/>
+                <w:szCs w:val="19"/>
+              </w:rPr>
+              <w:tab/>
+            </w:r>
+            <w:r>
+              <w:rPr>
+                <w:rFonts w:ascii="Consolas" w:hAnsi="Consolas" w:cs="Consolas"/>
+                <w:sz w:val="19"/>
+                <w:szCs w:val="19"/>
+              </w:rPr>
+              <w:tab/>
+              <w:t xml:space="preserve">@nvcEmpIDin </w:t>
+            </w:r>
+            <w:r>
+              <w:rPr>
+                <w:rFonts w:ascii="Consolas" w:hAnsi="Consolas" w:cs="Consolas"/>
+                <w:color w:val="808080"/>
+                <w:sz w:val="19"/>
+                <w:szCs w:val="19"/>
+              </w:rPr>
+              <w:t>=</w:t>
+            </w:r>
+            <w:r>
+              <w:rPr>
+                <w:rFonts w:ascii="Consolas" w:hAnsi="Consolas" w:cs="Consolas"/>
+                <w:sz w:val="19"/>
+                <w:szCs w:val="19"/>
+              </w:rPr>
+              <w:t xml:space="preserve"> </w:t>
+            </w:r>
+            <w:r>
+              <w:rPr>
+                <w:rFonts w:ascii="Consolas" w:hAnsi="Consolas" w:cs="Consolas"/>
+                <w:color w:val="FF0000"/>
+                <w:sz w:val="19"/>
+                <w:szCs w:val="19"/>
+              </w:rPr>
+              <w:t>'345712'</w:t>
+            </w:r>
+          </w:p>
+          <w:p>
+            <w:pPr>
+              <w:overflowPunct/>
+              <w:textAlignment w:val="auto"/>
+              <w:rPr>
+                <w:rFonts w:ascii="Consolas" w:hAnsi="Consolas" w:cs="Consolas"/>
+                <w:sz w:val="19"/>
+                <w:szCs w:val="19"/>
+              </w:rPr>
+            </w:pPr>
+          </w:p>
+          <w:p>
+            <w:pPr>
+              <w:overflowPunct/>
+              <w:textAlignment w:val="auto"/>
+              <w:rPr>
+                <w:rFonts w:ascii="Consolas" w:hAnsi="Consolas" w:cs="Consolas"/>
+                <w:sz w:val="19"/>
+                <w:szCs w:val="19"/>
+              </w:rPr>
+            </w:pPr>
+            <w:r>
+              <w:rPr>
+                <w:rFonts w:ascii="Consolas" w:hAnsi="Consolas" w:cs="Consolas"/>
+                <w:color w:val="0000FF"/>
+                <w:sz w:val="19"/>
+                <w:szCs w:val="19"/>
+              </w:rPr>
+              <w:t>SELECT</w:t>
+            </w:r>
+            <w:r>
+              <w:rPr>
+                <w:rFonts w:ascii="Consolas" w:hAnsi="Consolas" w:cs="Consolas"/>
+                <w:sz w:val="19"/>
+                <w:szCs w:val="19"/>
+              </w:rPr>
+              <w:tab/>
+            </w:r>
+            <w:r>
+              <w:rPr>
+                <w:rFonts w:ascii="Consolas" w:hAnsi="Consolas" w:cs="Consolas"/>
+                <w:color w:val="FF0000"/>
+                <w:sz w:val="19"/>
+                <w:szCs w:val="19"/>
+              </w:rPr>
+              <w:t>'Return Value'</w:t>
+            </w:r>
+            <w:r>
+              <w:rPr>
+                <w:rFonts w:ascii="Consolas" w:hAnsi="Consolas" w:cs="Consolas"/>
+                <w:sz w:val="19"/>
+                <w:szCs w:val="19"/>
+              </w:rPr>
+              <w:t xml:space="preserve"> </w:t>
+            </w:r>
+            <w:r>
+              <w:rPr>
+                <w:rFonts w:ascii="Consolas" w:hAnsi="Consolas" w:cs="Consolas"/>
+                <w:color w:val="808080"/>
+                <w:sz w:val="19"/>
+                <w:szCs w:val="19"/>
+              </w:rPr>
+              <w:t>=</w:t>
+            </w:r>
+            <w:r>
+              <w:rPr>
+                <w:rFonts w:ascii="Consolas" w:hAnsi="Consolas" w:cs="Consolas"/>
+                <w:sz w:val="19"/>
+                <w:szCs w:val="19"/>
+              </w:rPr>
+              <w:t xml:space="preserve"> @return_value</w:t>
+            </w:r>
+          </w:p>
+          <w:p>
+            <w:pPr>
+              <w:overflowPunct/>
+              <w:textAlignment w:val="auto"/>
+              <w:rPr>
+                <w:rFonts w:ascii="Consolas" w:hAnsi="Consolas" w:cs="Consolas"/>
+                <w:sz w:val="19"/>
+                <w:szCs w:val="19"/>
+              </w:rPr>
+            </w:pPr>
+          </w:p>
+          <w:p>
+            <w:pPr>
+              <w:overflowPunct/>
+              <w:textAlignment w:val="auto"/>
+              <w:rPr>
+                <w:rFonts w:ascii="Consolas" w:hAnsi="Consolas" w:cs="Consolas"/>
+                <w:sz w:val="19"/>
+                <w:szCs w:val="19"/>
+              </w:rPr>
+            </w:pPr>
+            <w:r>
+              <w:rPr>
+                <w:rFonts w:ascii="Consolas" w:hAnsi="Consolas" w:cs="Consolas"/>
+                <w:color w:val="0000FF"/>
+                <w:sz w:val="19"/>
+                <w:szCs w:val="19"/>
+              </w:rPr>
+              <w:t>GO</w:t>
+            </w:r>
+          </w:p>
+          <w:p>
+            <w:pPr>
+              <w:overflowPunct/>
+              <w:textAlignment w:val="auto"/>
+              <w:rPr>
+                <w:rFonts w:ascii="Consolas" w:hAnsi="Consolas" w:cs="Consolas"/>
+                <w:sz w:val="19"/>
+                <w:szCs w:val="19"/>
+              </w:rPr>
+            </w:pPr>
+          </w:p>
+          <w:p>
+            <w:pPr>
+              <w:overflowPunct/>
+              <w:textAlignment w:val="auto"/>
+              <w:rPr>
+                <w:rFonts w:ascii="Consolas" w:hAnsi="Consolas" w:cs="Consolas"/>
+                <w:sz w:val="19"/>
+                <w:szCs w:val="19"/>
+              </w:rPr>
+            </w:pPr>
+          </w:p>
+          <w:p>
+            <w:pPr>
+              <w:overflowPunct/>
+              <w:textAlignment w:val="auto"/>
+              <w:rPr>
+                <w:rFonts w:ascii="Consolas" w:hAnsi="Consolas" w:cs="Consolas"/>
+                <w:sz w:val="19"/>
+                <w:szCs w:val="19"/>
+              </w:rPr>
+            </w:pPr>
+            <w:r>
+              <w:rPr>
+                <w:rFonts w:ascii="Consolas" w:hAnsi="Consolas" w:cs="Consolas"/>
+                <w:sz w:val="19"/>
+                <w:szCs w:val="19"/>
+              </w:rPr>
+              <w:t xml:space="preserve"> </w:t>
+            </w:r>
+          </w:p>
+          <w:p>
+            <w:pPr>
+              <w:overflowPunct/>
+              <w:textAlignment w:val="auto"/>
+              <w:rPr>
+                <w:rFonts w:ascii="Courier New" w:hAnsi="Courier New" w:cs="Courier New"/>
+                <w:noProof/>
+                <w:color w:val="0000FF"/>
+              </w:rPr>
+            </w:pPr>
+          </w:p>
+          <w:p>
+            <w:pPr>
+              <w:overflowPunct/>
+              <w:textAlignment w:val="auto"/>
+              <w:rPr>
+                <w:rFonts w:ascii="Courier New" w:hAnsi="Courier New" w:cs="Courier New"/>
+                <w:noProof/>
+                <w:color w:val="0000FF"/>
+              </w:rPr>
+            </w:pPr>
+          </w:p>
+          <w:p>
+            <w:pPr>
+              <w:overflowPunct/>
+              <w:textAlignment w:val="auto"/>
+              <w:rPr>
+                <w:rFonts w:ascii="Courier New" w:hAnsi="Courier New" w:cs="Courier New"/>
+                <w:noProof/>
+                <w:color w:val="0000FF"/>
+              </w:rPr>
+            </w:pPr>
+          </w:p>
+          <w:p>
+            <w:pPr>
+              <w:overflowPunct/>
+              <w:textAlignment w:val="auto"/>
+              <w:rPr>
+                <w:rFonts w:asciiTheme="minorHAnsi" w:hAnsiTheme="minorHAnsi"/>
+                <w:bCs/>
+              </w:rPr>
+            </w:pPr>
+          </w:p>
+        </w:tc>
+        <w:tc>
+          <w:tcPr>
+            <w:tcW w:w="4500" w:type="dxa"/>
+          </w:tcPr>
+          <w:p>
+            <w:pPr>
+              <w:rPr>
+                <w:rFonts w:asciiTheme="minorHAnsi" w:hAnsiTheme="minorHAnsi"/>
+                <w:bCs/>
+              </w:rPr>
+            </w:pPr>
+            <w:r>
+              <w:rPr>
+                <w:rFonts w:asciiTheme="minorHAnsi" w:hAnsiTheme="minorHAnsi"/>
+                <w:bCs/>
+              </w:rPr>
+              <w:lastRenderedPageBreak/>
+              <w:t>Subcoaching reason</w:t>
+            </w:r>
+            <w:r>
+              <w:rPr>
+                <w:rFonts w:asciiTheme="minorHAnsi" w:hAnsiTheme="minorHAnsi"/>
+                <w:bCs/>
+              </w:rPr>
+              <w:t xml:space="preserve"> 245</w:t>
+            </w:r>
+            <w:r>
+              <w:rPr>
+                <w:rFonts w:asciiTheme="minorHAnsi" w:hAnsiTheme="minorHAnsi"/>
+                <w:bCs/>
+              </w:rPr>
+              <w:t xml:space="preserve"> is returned for </w:t>
+            </w:r>
+            <w:r>
+              <w:rPr>
+                <w:rFonts w:asciiTheme="minorHAnsi" w:hAnsiTheme="minorHAnsi"/>
+                <w:bCs/>
+              </w:rPr>
+              <w:t>CSR</w:t>
+            </w:r>
+            <w:r>
+              <w:rPr>
+                <w:rFonts w:asciiTheme="minorHAnsi" w:hAnsiTheme="minorHAnsi"/>
+                <w:bCs/>
+              </w:rPr>
+              <w:t xml:space="preserve"> modules and not returned for other Modules.</w:t>
+            </w:r>
+          </w:p>
+          <w:p>
+            <w:pPr>
+              <w:rPr>
+                <w:rFonts w:asciiTheme="minorHAnsi" w:hAnsiTheme="minorHAnsi"/>
+                <w:bCs/>
+              </w:rPr>
+            </w:pPr>
+          </w:p>
+          <w:p>
+            <w:pPr>
+              <w:rPr>
+                <w:rFonts w:asciiTheme="minorHAnsi" w:hAnsiTheme="minorHAnsi"/>
+                <w:bCs/>
+              </w:rPr>
+            </w:pPr>
+            <w:r>
+              <w:rPr>
+                <w:rFonts w:asciiTheme="minorHAnsi" w:hAnsiTheme="minorHAnsi"/>
+                <w:bCs/>
+              </w:rPr>
+              <w:t>Exception Reporting Inappropriate Transfers</w:t>
+            </w:r>
+          </w:p>
+          <w:p>
+            <w:pPr>
+              <w:rPr>
+                <w:rFonts w:asciiTheme="minorHAnsi" w:hAnsiTheme="minorHAnsi"/>
+                <w:bCs/>
+              </w:rPr>
+            </w:pPr>
+            <w:r>
+              <w:rPr>
+                <w:rFonts w:asciiTheme="minorHAnsi" w:hAnsiTheme="minorHAnsi"/>
+                <w:bCs/>
+              </w:rPr>
+              <w:t>Exception Reporting PDP Complaints</w:t>
+            </w:r>
+          </w:p>
+          <w:p>
+            <w:pPr>
+              <w:rPr>
+                <w:rFonts w:asciiTheme="minorHAnsi" w:hAnsiTheme="minorHAnsi"/>
+                <w:bCs/>
+              </w:rPr>
+            </w:pPr>
+            <w:r>
+              <w:rPr>
+                <w:rFonts w:asciiTheme="minorHAnsi" w:hAnsiTheme="minorHAnsi"/>
+                <w:bCs/>
+              </w:rPr>
+              <w:t>OMR: ACW</w:t>
+            </w:r>
+          </w:p>
+          <w:p>
+            <w:pPr>
+              <w:rPr>
+                <w:rFonts w:asciiTheme="minorHAnsi" w:hAnsiTheme="minorHAnsi"/>
+                <w:bCs/>
+              </w:rPr>
+            </w:pPr>
+            <w:r>
+              <w:rPr>
+                <w:rFonts w:asciiTheme="minorHAnsi" w:hAnsiTheme="minorHAnsi"/>
+                <w:bCs/>
+              </w:rPr>
+              <w:t>OMR: AHT</w:t>
+            </w:r>
+          </w:p>
+          <w:p>
+            <w:pPr>
+              <w:rPr>
+                <w:rFonts w:asciiTheme="minorHAnsi" w:hAnsiTheme="minorHAnsi"/>
+                <w:bCs/>
+              </w:rPr>
+            </w:pPr>
+            <w:r>
+              <w:rPr>
+                <w:rFonts w:asciiTheme="minorHAnsi" w:hAnsiTheme="minorHAnsi"/>
+                <w:bCs/>
+              </w:rPr>
+              <w:t xml:space="preserve">OMR: Cancelled Calls </w:t>
+            </w:r>
+          </w:p>
+          <w:p>
+            <w:pPr>
+              <w:rPr>
+                <w:rFonts w:asciiTheme="minorHAnsi" w:hAnsiTheme="minorHAnsi"/>
+                <w:bCs/>
+              </w:rPr>
+            </w:pPr>
+            <w:r>
+              <w:rPr>
+                <w:rFonts w:asciiTheme="minorHAnsi" w:hAnsiTheme="minorHAnsi"/>
+                <w:bCs/>
+              </w:rPr>
+              <w:t>OMR: CCO Security and Privacy Incident Coaching</w:t>
+            </w:r>
+          </w:p>
+          <w:p>
+            <w:pPr>
+              <w:rPr>
+                <w:rFonts w:asciiTheme="minorHAnsi" w:hAnsiTheme="minorHAnsi"/>
+                <w:bCs/>
+              </w:rPr>
+            </w:pPr>
+            <w:r>
+              <w:rPr>
+                <w:rFonts w:asciiTheme="minorHAnsi" w:hAnsiTheme="minorHAnsi"/>
+                <w:bCs/>
+              </w:rPr>
+              <w:t>OMR: Default Qualifiers</w:t>
+            </w:r>
+          </w:p>
+          <w:p>
+            <w:pPr>
+              <w:rPr>
+                <w:rFonts w:asciiTheme="minorHAnsi" w:hAnsiTheme="minorHAnsi"/>
+                <w:bCs/>
+              </w:rPr>
+            </w:pPr>
+            <w:r>
+              <w:rPr>
+                <w:rFonts w:asciiTheme="minorHAnsi" w:hAnsiTheme="minorHAnsi"/>
+                <w:bCs/>
+              </w:rPr>
+              <w:t>OMR: FFM T2 Transfers</w:t>
+            </w:r>
+          </w:p>
+          <w:p>
+            <w:pPr>
+              <w:rPr>
+                <w:rFonts w:asciiTheme="minorHAnsi" w:hAnsiTheme="minorHAnsi"/>
+                <w:bCs/>
+              </w:rPr>
+            </w:pPr>
+            <w:r>
+              <w:rPr>
+                <w:rFonts w:asciiTheme="minorHAnsi" w:hAnsiTheme="minorHAnsi"/>
+                <w:bCs/>
+              </w:rPr>
+              <w:t>OMR: Inappropriate ACO Escalation</w:t>
+            </w:r>
+          </w:p>
+          <w:p>
+            <w:pPr>
+              <w:rPr>
+                <w:rFonts w:asciiTheme="minorHAnsi" w:hAnsiTheme="minorHAnsi"/>
+                <w:bCs/>
+              </w:rPr>
+            </w:pPr>
+            <w:r>
+              <w:rPr>
+                <w:rFonts w:asciiTheme="minorHAnsi" w:hAnsiTheme="minorHAnsi"/>
+                <w:bCs/>
+              </w:rPr>
+              <w:lastRenderedPageBreak/>
+              <w:t>OMR: Invalid use of Attestation</w:t>
+            </w:r>
+          </w:p>
+          <w:p>
+            <w:pPr>
+              <w:rPr>
+                <w:rFonts w:asciiTheme="minorHAnsi" w:hAnsiTheme="minorHAnsi"/>
+                <w:bCs/>
+              </w:rPr>
+            </w:pPr>
+            <w:r>
+              <w:rPr>
+                <w:rFonts w:asciiTheme="minorHAnsi" w:hAnsiTheme="minorHAnsi"/>
+                <w:bCs/>
+              </w:rPr>
+              <w:t>OMR: Open Calls</w:t>
+            </w:r>
+          </w:p>
+          <w:p>
+            <w:pPr>
+              <w:rPr>
+                <w:rFonts w:asciiTheme="minorHAnsi" w:hAnsiTheme="minorHAnsi"/>
+                <w:bCs/>
+              </w:rPr>
+            </w:pPr>
+            <w:r>
+              <w:rPr>
+                <w:rFonts w:asciiTheme="minorHAnsi" w:hAnsiTheme="minorHAnsi"/>
+                <w:bCs/>
+              </w:rPr>
+              <w:t>OMR: Potential Hardship</w:t>
+            </w:r>
+          </w:p>
+          <w:p>
+            <w:pPr>
+              <w:rPr>
+                <w:rFonts w:asciiTheme="minorHAnsi" w:hAnsiTheme="minorHAnsi"/>
+                <w:bCs/>
+              </w:rPr>
+            </w:pPr>
+            <w:r>
+              <w:rPr>
+                <w:rFonts w:asciiTheme="minorHAnsi" w:hAnsiTheme="minorHAnsi"/>
+                <w:bCs/>
+              </w:rPr>
+              <w:t>OMR: Short Calls – Inbound</w:t>
+            </w:r>
+          </w:p>
+          <w:p>
+            <w:pPr>
+              <w:rPr>
+                <w:rFonts w:asciiTheme="minorHAnsi" w:hAnsiTheme="minorHAnsi"/>
+                <w:bCs/>
+              </w:rPr>
+            </w:pPr>
+            <w:r>
+              <w:rPr>
+                <w:rFonts w:asciiTheme="minorHAnsi" w:hAnsiTheme="minorHAnsi"/>
+                <w:bCs/>
+              </w:rPr>
+              <w:t>OMR: Short Calls – Outbound</w:t>
+            </w:r>
+          </w:p>
+          <w:p>
+            <w:pPr>
+              <w:rPr>
+                <w:rFonts w:asciiTheme="minorHAnsi" w:hAnsiTheme="minorHAnsi"/>
+                <w:bCs/>
+              </w:rPr>
+            </w:pPr>
+            <w:r>
+              <w:rPr>
+                <w:rFonts w:asciiTheme="minorHAnsi" w:hAnsiTheme="minorHAnsi"/>
+                <w:bCs/>
+              </w:rPr>
+              <w:t>OMR: Special Enrollment Period</w:t>
+            </w:r>
+          </w:p>
+          <w:p>
+            <w:pPr>
+              <w:rPr>
+                <w:rFonts w:asciiTheme="minorHAnsi" w:hAnsiTheme="minorHAnsi"/>
+                <w:bCs/>
+              </w:rPr>
+            </w:pPr>
+            <w:r>
+              <w:rPr>
+                <w:rFonts w:asciiTheme="minorHAnsi" w:hAnsiTheme="minorHAnsi"/>
+                <w:bCs/>
+              </w:rPr>
+              <w:t>Other: Specify reason under coaching details.</w:t>
+            </w:r>
+          </w:p>
+          <w:p>
+            <w:pPr>
+              <w:rPr>
+                <w:rFonts w:asciiTheme="minorHAnsi" w:hAnsiTheme="minorHAnsi"/>
+                <w:bCs/>
+              </w:rPr>
+            </w:pPr>
+          </w:p>
+          <w:p>
+            <w:pPr>
+              <w:rPr>
+                <w:rFonts w:asciiTheme="minorHAnsi" w:hAnsiTheme="minorHAnsi"/>
+                <w:bCs/>
+              </w:rPr>
+            </w:pPr>
+          </w:p>
+        </w:tc>
+        <w:tc>
+          <w:tcPr>
+            <w:tcW w:w="1260" w:type="dxa"/>
+          </w:tcPr>
+          <w:p>
+            <w:pPr>
+              <w:rPr>
+                <w:rFonts w:asciiTheme="minorHAnsi" w:hAnsiTheme="minorHAnsi"/>
+                <w:bCs/>
+              </w:rPr>
+            </w:pPr>
+            <w:r>
+              <w:rPr>
+                <w:rFonts w:asciiTheme="minorHAnsi" w:hAnsiTheme="minorHAnsi"/>
+                <w:bCs/>
+              </w:rPr>
+              <w:lastRenderedPageBreak/>
+              <w:t>P</w:t>
+            </w:r>
+          </w:p>
+        </w:tc>
+        <w:tc>
+          <w:tcPr>
+            <w:tcW w:w="2880" w:type="dxa"/>
+          </w:tcPr>
+          <w:p>
+            <w:pPr>
+              <w:rPr>
+                <w:rFonts w:asciiTheme="minorHAnsi" w:hAnsiTheme="minorHAnsi"/>
+                <w:bCs/>
+              </w:rPr>
+            </w:pPr>
+          </w:p>
+        </w:tc>
+      </w:tr>
+    </w:tbl>
+    <w:p>
+      <w:pPr>
+        <w:pStyle w:val="Heading2"/>
+        <w:ind w:left="360"/>
+      </w:pPr>
+    </w:p>
     <w:p/>
     <w:sectPr>
       <w:headerReference w:type="default" r:id="rId8"/>
@@ -51005,7 +53239,7 @@
         <w:sz w:val="18"/>
         <w:szCs w:val="18"/>
       </w:rPr>
-      <w:t>48</w:t>
+      <w:t>3</w:t>
     </w:r>
     <w:r>
       <w:rPr>
@@ -51054,7 +53288,7 @@
         <w:sz w:val="18"/>
         <w:szCs w:val="18"/>
       </w:rPr>
-      <w:t>50</w:t>
+      <w:t>52</w:t>
     </w:r>
     <w:r>
       <w:rPr>
@@ -51848,6 +54082,122 @@
     </w:lvl>
   </w:abstractNum>
   <w:abstractNum w:abstractNumId="5" w15:restartNumberingAfterBreak="0">
+    <w:nsid w:val="20CD2147"/>
+    <w:multiLevelType w:val="hybridMultilevel"/>
+    <w:tmpl w:val="D138FF1E"/>
+    <w:lvl w:ilvl="0" w:tplc="0409000F">
+      <w:start w:val="1"/>
+      <w:numFmt w:val="decimal"/>
+      <w:lvlText w:val="%1."/>
+      <w:lvlJc w:val="left"/>
+      <w:pPr>
+        <w:tabs>
+          <w:tab w:val="num" w:pos="720"/>
+        </w:tabs>
+        <w:ind w:left="720" w:hanging="360"/>
+      </w:pPr>
+    </w:lvl>
+    <w:lvl w:ilvl="1" w:tplc="4056895E">
+      <w:start w:val="1"/>
+      <w:numFmt w:val="decimal"/>
+      <w:lvlText w:val="%2."/>
+      <w:lvlJc w:val="left"/>
+      <w:pPr>
+        <w:tabs>
+          <w:tab w:val="num" w:pos="1440"/>
+        </w:tabs>
+        <w:ind w:left="1440" w:hanging="360"/>
+      </w:pPr>
+      <w:rPr>
+        <w:rFonts w:hint="default"/>
+      </w:rPr>
+    </w:lvl>
+    <w:lvl w:ilvl="2" w:tplc="0409001B" w:tentative="1">
+      <w:start w:val="1"/>
+      <w:numFmt w:val="lowerRoman"/>
+      <w:lvlText w:val="%3."/>
+      <w:lvlJc w:val="right"/>
+      <w:pPr>
+        <w:tabs>
+          <w:tab w:val="num" w:pos="2160"/>
+        </w:tabs>
+        <w:ind w:left="2160" w:hanging="180"/>
+      </w:pPr>
+    </w:lvl>
+    <w:lvl w:ilvl="3" w:tplc="0409000F" w:tentative="1">
+      <w:start w:val="1"/>
+      <w:numFmt w:val="decimal"/>
+      <w:lvlText w:val="%4."/>
+      <w:lvlJc w:val="left"/>
+      <w:pPr>
+        <w:tabs>
+          <w:tab w:val="num" w:pos="2880"/>
+        </w:tabs>
+        <w:ind w:left="2880" w:hanging="360"/>
+      </w:pPr>
+    </w:lvl>
+    <w:lvl w:ilvl="4" w:tplc="04090019" w:tentative="1">
+      <w:start w:val="1"/>
+      <w:numFmt w:val="lowerLetter"/>
+      <w:lvlText w:val="%5."/>
+      <w:lvlJc w:val="left"/>
+      <w:pPr>
+        <w:tabs>
+          <w:tab w:val="num" w:pos="3600"/>
+        </w:tabs>
+        <w:ind w:left="3600" w:hanging="360"/>
+      </w:pPr>
+    </w:lvl>
+    <w:lvl w:ilvl="5" w:tplc="0409001B" w:tentative="1">
+      <w:start w:val="1"/>
+      <w:numFmt w:val="lowerRoman"/>
+      <w:lvlText w:val="%6."/>
+      <w:lvlJc w:val="right"/>
+      <w:pPr>
+        <w:tabs>
+          <w:tab w:val="num" w:pos="4320"/>
+        </w:tabs>
+        <w:ind w:left="4320" w:hanging="180"/>
+      </w:pPr>
+    </w:lvl>
+    <w:lvl w:ilvl="6" w:tplc="0409000F" w:tentative="1">
+      <w:start w:val="1"/>
+      <w:numFmt w:val="decimal"/>
+      <w:lvlText w:val="%7."/>
+      <w:lvlJc w:val="left"/>
+      <w:pPr>
+        <w:tabs>
+          <w:tab w:val="num" w:pos="5040"/>
+        </w:tabs>
+        <w:ind w:left="5040" w:hanging="360"/>
+      </w:pPr>
+    </w:lvl>
+    <w:lvl w:ilvl="7" w:tplc="04090019" w:tentative="1">
+      <w:start w:val="1"/>
+      <w:numFmt w:val="lowerLetter"/>
+      <w:lvlText w:val="%8."/>
+      <w:lvlJc w:val="left"/>
+      <w:pPr>
+        <w:tabs>
+          <w:tab w:val="num" w:pos="5760"/>
+        </w:tabs>
+        <w:ind w:left="5760" w:hanging="360"/>
+      </w:pPr>
+    </w:lvl>
+    <w:lvl w:ilvl="8" w:tplc="0409001B" w:tentative="1">
+      <w:start w:val="1"/>
+      <w:numFmt w:val="lowerRoman"/>
+      <w:lvlText w:val="%9."/>
+      <w:lvlJc w:val="right"/>
+      <w:pPr>
+        <w:tabs>
+          <w:tab w:val="num" w:pos="6480"/>
+        </w:tabs>
+        <w:ind w:left="6480" w:hanging="180"/>
+      </w:pPr>
+    </w:lvl>
+  </w:abstractNum>
+  <w:abstractNum w:abstractNumId="6" w15:restartNumberingAfterBreak="0">
     <w:nsid w:val="223E5C13"/>
     <w:multiLevelType w:val="hybridMultilevel"/>
     <w:tmpl w:val="C9EAC716"/>
@@ -51963,7 +54313,7 @@
       </w:pPr>
     </w:lvl>
   </w:abstractNum>
-  <w:abstractNum w:abstractNumId="6" w15:restartNumberingAfterBreak="0">
+  <w:abstractNum w:abstractNumId="7" w15:restartNumberingAfterBreak="0">
     <w:nsid w:val="281036F4"/>
     <w:multiLevelType w:val="hybridMultilevel"/>
     <w:tmpl w:val="BA1AEA04"/>
@@ -52079,7 +54429,7 @@
       </w:pPr>
     </w:lvl>
   </w:abstractNum>
-  <w:abstractNum w:abstractNumId="7" w15:restartNumberingAfterBreak="0">
+  <w:abstractNum w:abstractNumId="8" w15:restartNumberingAfterBreak="0">
     <w:nsid w:val="2E326F6D"/>
     <w:multiLevelType w:val="hybridMultilevel"/>
     <w:tmpl w:val="C9EAC716"/>
@@ -52195,7 +54545,7 @@
       </w:pPr>
     </w:lvl>
   </w:abstractNum>
-  <w:abstractNum w:abstractNumId="8" w15:restartNumberingAfterBreak="0">
+  <w:abstractNum w:abstractNumId="9" w15:restartNumberingAfterBreak="0">
     <w:nsid w:val="380C5242"/>
     <w:multiLevelType w:val="hybridMultilevel"/>
     <w:tmpl w:val="05CA8ECE"/>
@@ -52311,10 +54661,10 @@
       </w:pPr>
     </w:lvl>
   </w:abstractNum>
-  <w:abstractNum w:abstractNumId="9" w15:restartNumberingAfterBreak="0">
+  <w:abstractNum w:abstractNumId="10" w15:restartNumberingAfterBreak="0">
     <w:nsid w:val="388921D8"/>
     <w:multiLevelType w:val="hybridMultilevel"/>
-    <w:tmpl w:val="D138FF1E"/>
+    <w:tmpl w:val="BECC1590"/>
     <w:lvl w:ilvl="0" w:tplc="0409000F">
       <w:start w:val="1"/>
       <w:numFmt w:val="decimal"/>
@@ -52427,7 +54777,7 @@
       </w:pPr>
     </w:lvl>
   </w:abstractNum>
-  <w:abstractNum w:abstractNumId="10" w15:restartNumberingAfterBreak="0">
+  <w:abstractNum w:abstractNumId="11" w15:restartNumberingAfterBreak="0">
     <w:nsid w:val="41EC447F"/>
     <w:multiLevelType w:val="hybridMultilevel"/>
     <w:tmpl w:val="5B62482E"/>
@@ -52543,7 +54893,7 @@
       </w:pPr>
     </w:lvl>
   </w:abstractNum>
-  <w:abstractNum w:abstractNumId="11" w15:restartNumberingAfterBreak="0">
+  <w:abstractNum w:abstractNumId="12" w15:restartNumberingAfterBreak="0">
     <w:nsid w:val="43264037"/>
     <w:multiLevelType w:val="hybridMultilevel"/>
     <w:tmpl w:val="CF1E3B96"/>
@@ -52659,7 +55009,7 @@
       </w:pPr>
     </w:lvl>
   </w:abstractNum>
-  <w:abstractNum w:abstractNumId="12" w15:restartNumberingAfterBreak="0">
+  <w:abstractNum w:abstractNumId="13" w15:restartNumberingAfterBreak="0">
     <w:nsid w:val="495E658E"/>
     <w:multiLevelType w:val="hybridMultilevel"/>
     <w:tmpl w:val="937227F2"/>
@@ -52775,7 +55125,7 @@
       </w:pPr>
     </w:lvl>
   </w:abstractNum>
-  <w:abstractNum w:abstractNumId="13" w15:restartNumberingAfterBreak="0">
+  <w:abstractNum w:abstractNumId="14" w15:restartNumberingAfterBreak="0">
     <w:nsid w:val="4C9B20E6"/>
     <w:multiLevelType w:val="hybridMultilevel"/>
     <w:tmpl w:val="126AE5BC"/>
@@ -52887,7 +55237,7 @@
       </w:rPr>
     </w:lvl>
   </w:abstractNum>
-  <w:abstractNum w:abstractNumId="14" w15:restartNumberingAfterBreak="0">
+  <w:abstractNum w:abstractNumId="15" w15:restartNumberingAfterBreak="0">
     <w:nsid w:val="5A4F574F"/>
     <w:multiLevelType w:val="hybridMultilevel"/>
     <w:tmpl w:val="5D0E79A2"/>
@@ -53003,7 +55353,7 @@
       </w:pPr>
     </w:lvl>
   </w:abstractNum>
-  <w:abstractNum w:abstractNumId="15" w15:restartNumberingAfterBreak="0">
+  <w:abstractNum w:abstractNumId="16" w15:restartNumberingAfterBreak="0">
     <w:nsid w:val="61C46C33"/>
     <w:multiLevelType w:val="hybridMultilevel"/>
     <w:tmpl w:val="18DAB43C"/>
@@ -53119,7 +55469,7 @@
       </w:pPr>
     </w:lvl>
   </w:abstractNum>
-  <w:abstractNum w:abstractNumId="16" w15:restartNumberingAfterBreak="0">
+  <w:abstractNum w:abstractNumId="17" w15:restartNumberingAfterBreak="0">
     <w:nsid w:val="63CC6532"/>
     <w:multiLevelType w:val="hybridMultilevel"/>
     <w:tmpl w:val="223482B0"/>
@@ -53235,7 +55585,7 @@
       </w:pPr>
     </w:lvl>
   </w:abstractNum>
-  <w:abstractNum w:abstractNumId="17" w15:restartNumberingAfterBreak="0">
+  <w:abstractNum w:abstractNumId="18" w15:restartNumberingAfterBreak="0">
     <w:nsid w:val="66505162"/>
     <w:multiLevelType w:val="hybridMultilevel"/>
     <w:tmpl w:val="727A2608"/>
@@ -53351,7 +55701,7 @@
       </w:pPr>
     </w:lvl>
   </w:abstractNum>
-  <w:abstractNum w:abstractNumId="18" w15:restartNumberingAfterBreak="0">
+  <w:abstractNum w:abstractNumId="19" w15:restartNumberingAfterBreak="0">
     <w:nsid w:val="765C70F0"/>
     <w:multiLevelType w:val="hybridMultilevel"/>
     <w:tmpl w:val="D360B8B6"/>
@@ -53467,7 +55817,7 @@
       </w:pPr>
     </w:lvl>
   </w:abstractNum>
-  <w:abstractNum w:abstractNumId="19" w15:restartNumberingAfterBreak="0">
+  <w:abstractNum w:abstractNumId="20" w15:restartNumberingAfterBreak="0">
     <w:nsid w:val="77AC6688"/>
     <w:multiLevelType w:val="hybridMultilevel"/>
     <w:tmpl w:val="6E5408FE"/>
@@ -53583,7 +55933,7 @@
       </w:pPr>
     </w:lvl>
   </w:abstractNum>
-  <w:abstractNum w:abstractNumId="20" w15:restartNumberingAfterBreak="0">
+  <w:abstractNum w:abstractNumId="21" w15:restartNumberingAfterBreak="0">
     <w:nsid w:val="78164424"/>
     <w:multiLevelType w:val="hybridMultilevel"/>
     <w:tmpl w:val="D8A0F1E6"/>
@@ -53700,28 +56050,28 @@
     </w:lvl>
   </w:abstractNum>
   <w:num w:numId="1">
-    <w:abstractNumId w:val="13"/>
+    <w:abstractNumId w:val="14"/>
   </w:num>
   <w:num w:numId="2">
-    <w:abstractNumId w:val="9"/>
+    <w:abstractNumId w:val="10"/>
   </w:num>
   <w:num w:numId="3">
-    <w:abstractNumId w:val="15"/>
+    <w:abstractNumId w:val="16"/>
   </w:num>
   <w:num w:numId="4">
+    <w:abstractNumId w:val="7"/>
+  </w:num>
+  <w:num w:numId="5">
+    <w:abstractNumId w:val="12"/>
+  </w:num>
+  <w:num w:numId="6">
+    <w:abstractNumId w:val="8"/>
+  </w:num>
+  <w:num w:numId="7">
     <w:abstractNumId w:val="6"/>
   </w:num>
-  <w:num w:numId="5">
-    <w:abstractNumId w:val="11"/>
-  </w:num>
-  <w:num w:numId="6">
-    <w:abstractNumId w:val="7"/>
-  </w:num>
-  <w:num w:numId="7">
-    <w:abstractNumId w:val="5"/>
-  </w:num>
   <w:num w:numId="8">
-    <w:abstractNumId w:val="16"/>
+    <w:abstractNumId w:val="17"/>
   </w:num>
   <w:num w:numId="9">
     <w:abstractNumId w:val="4"/>
@@ -53730,28 +56080,28 @@
     <w:abstractNumId w:val="3"/>
   </w:num>
   <w:num w:numId="11">
-    <w:abstractNumId w:val="12"/>
+    <w:abstractNumId w:val="13"/>
   </w:num>
   <w:num w:numId="12">
-    <w:abstractNumId w:val="18"/>
+    <w:abstractNumId w:val="19"/>
   </w:num>
   <w:num w:numId="13">
-    <w:abstractNumId w:val="8"/>
+    <w:abstractNumId w:val="9"/>
   </w:num>
   <w:num w:numId="14">
     <w:abstractNumId w:val="2"/>
   </w:num>
   <w:num w:numId="15">
-    <w:abstractNumId w:val="14"/>
+    <w:abstractNumId w:val="15"/>
   </w:num>
   <w:num w:numId="16">
-    <w:abstractNumId w:val="19"/>
+    <w:abstractNumId w:val="20"/>
   </w:num>
   <w:num w:numId="17">
-    <w:abstractNumId w:val="10"/>
+    <w:abstractNumId w:val="11"/>
   </w:num>
   <w:num w:numId="18">
-    <w:abstractNumId w:val="20"/>
+    <w:abstractNumId w:val="21"/>
   </w:num>
   <w:num w:numId="19">
     <w:abstractNumId w:val="0"/>
@@ -53760,7 +56110,10 @@
     <w:abstractNumId w:val="1"/>
   </w:num>
   <w:num w:numId="21">
-    <w:abstractNumId w:val="17"/>
+    <w:abstractNumId w:val="18"/>
+  </w:num>
+  <w:num w:numId="22">
+    <w:abstractNumId w:val="5"/>
   </w:num>
   <w:numIdMacAtCleanup w:val="2"/>
 </w:numbering>
@@ -55102,7 +57455,7 @@
 </file>
 
 <file path=customXml/itemProps1.xml><?xml version="1.0" encoding="utf-8"?>
-<ds:datastoreItem xmlns:ds="http://schemas.openxmlformats.org/officeDocument/2006/customXml" ds:itemID="{D7EDEC54-1756-4178-B262-991E282E280E}">
+<ds:datastoreItem xmlns:ds="http://schemas.openxmlformats.org/officeDocument/2006/customXml" ds:itemID="{A4DBCE5A-D32D-4E0B-8B4D-61436D2761D5}">
   <ds:schemaRefs>
     <ds:schemaRef ds:uri="http://schemas.openxmlformats.org/officeDocument/2006/bibliography"/>
   </ds:schemaRefs>

</xml_diff>

<commit_message>
TFS 12320 - Coach the Coach as new sub-coaching reason to supervisor module
git-tfs-id: [https://tfs.omnicloud.local/tfs/cco%20program/]$/eCoaching_V2;C41017
</commit_message>
<xml_diff>
--- a/Unit Test/DB/CCO_eCoaching_Log_DIM_Table_Maintenance_DB_UTD.docx
+++ b/Unit Test/DB/CCO_eCoaching_Log_DIM_Table_Maintenance_DB_UTD.docx
@@ -14,8 +14,6 @@
           <w:rFonts w:ascii="Times New Roman" w:hAnsi="Times New Roman"/>
         </w:rPr>
       </w:pPr>
-      <w:bookmarkStart w:id="0" w:name="_GoBack"/>
-      <w:bookmarkEnd w:id="0"/>
       <w:r>
         <w:rPr>
           <w:rFonts w:ascii="Times New Roman" w:hAnsi="Times New Roman"/>
@@ -348,19 +346,19 @@
                 <w:i/>
               </w:rPr>
             </w:pPr>
-            <w:bookmarkStart w:id="1" w:name="_Toc487957378"/>
-            <w:bookmarkStart w:id="2" w:name="_Toc487957406"/>
-            <w:bookmarkStart w:id="3" w:name="_Toc487957442"/>
-            <w:bookmarkStart w:id="4" w:name="_Toc488815784"/>
-            <w:bookmarkStart w:id="5" w:name="_Toc489175849"/>
+            <w:bookmarkStart w:id="0" w:name="_Toc487957378"/>
+            <w:bookmarkStart w:id="1" w:name="_Toc487957406"/>
+            <w:bookmarkStart w:id="2" w:name="_Toc487957442"/>
+            <w:bookmarkStart w:id="3" w:name="_Toc488815784"/>
+            <w:bookmarkStart w:id="4" w:name="_Toc489175849"/>
             <w:r>
               <w:t>Date</w:t>
             </w:r>
+            <w:bookmarkEnd w:id="0"/>
             <w:bookmarkEnd w:id="1"/>
             <w:bookmarkEnd w:id="2"/>
             <w:bookmarkEnd w:id="3"/>
             <w:bookmarkEnd w:id="4"/>
-            <w:bookmarkEnd w:id="5"/>
           </w:p>
         </w:tc>
         <w:tc>
@@ -397,19 +395,19 @@
                 <w:i/>
               </w:rPr>
             </w:pPr>
-            <w:bookmarkStart w:id="6" w:name="_Toc487957379"/>
-            <w:bookmarkStart w:id="7" w:name="_Toc487957407"/>
-            <w:bookmarkStart w:id="8" w:name="_Toc487957443"/>
-            <w:bookmarkStart w:id="9" w:name="_Toc488815785"/>
-            <w:bookmarkStart w:id="10" w:name="_Toc489175850"/>
+            <w:bookmarkStart w:id="5" w:name="_Toc487957379"/>
+            <w:bookmarkStart w:id="6" w:name="_Toc487957407"/>
+            <w:bookmarkStart w:id="7" w:name="_Toc487957443"/>
+            <w:bookmarkStart w:id="8" w:name="_Toc488815785"/>
+            <w:bookmarkStart w:id="9" w:name="_Toc489175850"/>
             <w:r>
               <w:t>Change Description</w:t>
             </w:r>
+            <w:bookmarkEnd w:id="5"/>
             <w:bookmarkEnd w:id="6"/>
             <w:bookmarkEnd w:id="7"/>
             <w:bookmarkEnd w:id="8"/>
             <w:bookmarkEnd w:id="9"/>
-            <w:bookmarkEnd w:id="10"/>
           </w:p>
         </w:tc>
         <w:tc>
@@ -429,19 +427,19 @@
                 <w:i/>
               </w:rPr>
             </w:pPr>
-            <w:bookmarkStart w:id="11" w:name="_Toc487957380"/>
-            <w:bookmarkStart w:id="12" w:name="_Toc487957408"/>
-            <w:bookmarkStart w:id="13" w:name="_Toc487957444"/>
-            <w:bookmarkStart w:id="14" w:name="_Toc488815786"/>
-            <w:bookmarkStart w:id="15" w:name="_Toc489175851"/>
+            <w:bookmarkStart w:id="10" w:name="_Toc487957380"/>
+            <w:bookmarkStart w:id="11" w:name="_Toc487957408"/>
+            <w:bookmarkStart w:id="12" w:name="_Toc487957444"/>
+            <w:bookmarkStart w:id="13" w:name="_Toc488815786"/>
+            <w:bookmarkStart w:id="14" w:name="_Toc489175851"/>
             <w:r>
               <w:t>Author</w:t>
             </w:r>
+            <w:bookmarkEnd w:id="10"/>
             <w:bookmarkEnd w:id="11"/>
             <w:bookmarkEnd w:id="12"/>
             <w:bookmarkEnd w:id="13"/>
             <w:bookmarkEnd w:id="14"/>
-            <w:bookmarkEnd w:id="15"/>
           </w:p>
         </w:tc>
       </w:tr>
@@ -2168,6 +2166,84 @@
             </w:r>
             <w:r>
               <w:t xml:space="preserve"> for warnings</w:t>
+            </w:r>
+          </w:p>
+        </w:tc>
+        <w:tc>
+          <w:tcPr>
+            <w:tcW w:w="0" w:type="auto"/>
+            <w:tcBorders>
+              <w:top w:val="single" w:sz="6" w:space="0" w:color="C0C0C0"/>
+              <w:left w:val="single" w:sz="6" w:space="0" w:color="C0C0C0"/>
+              <w:bottom w:val="single" w:sz="6" w:space="0" w:color="C0C0C0"/>
+              <w:right w:val="single" w:sz="6" w:space="0" w:color="C0C0C0"/>
+            </w:tcBorders>
+          </w:tcPr>
+          <w:p>
+            <w:r>
+              <w:t>Susmitha Palacherla</w:t>
+            </w:r>
+          </w:p>
+        </w:tc>
+      </w:tr>
+      <w:tr>
+        <w:tc>
+          <w:tcPr>
+            <w:tcW w:w="0" w:type="auto"/>
+            <w:tcBorders>
+              <w:top w:val="single" w:sz="6" w:space="0" w:color="C0C0C0"/>
+              <w:left w:val="single" w:sz="6" w:space="0" w:color="C0C0C0"/>
+              <w:bottom w:val="single" w:sz="6" w:space="0" w:color="C0C0C0"/>
+              <w:right w:val="single" w:sz="6" w:space="0" w:color="C0C0C0"/>
+            </w:tcBorders>
+          </w:tcPr>
+          <w:p>
+            <w:r>
+              <w:t>10/10/2018</w:t>
+            </w:r>
+          </w:p>
+        </w:tc>
+        <w:tc>
+          <w:tcPr>
+            <w:tcW w:w="0" w:type="auto"/>
+            <w:tcBorders>
+              <w:top w:val="single" w:sz="6" w:space="0" w:color="C0C0C0"/>
+              <w:left w:val="single" w:sz="6" w:space="0" w:color="C0C0C0"/>
+              <w:bottom w:val="single" w:sz="6" w:space="0" w:color="C0C0C0"/>
+              <w:right w:val="single" w:sz="6" w:space="0" w:color="C0C0C0"/>
+            </w:tcBorders>
+          </w:tcPr>
+          <w:p>
+            <w:r>
+              <w:t>26.0</w:t>
+            </w:r>
+          </w:p>
+        </w:tc>
+        <w:tc>
+          <w:tcPr>
+            <w:tcW w:w="0" w:type="auto"/>
+            <w:tcBorders>
+              <w:top w:val="single" w:sz="6" w:space="0" w:color="C0C0C0"/>
+              <w:left w:val="single" w:sz="6" w:space="0" w:color="C0C0C0"/>
+              <w:bottom w:val="single" w:sz="6" w:space="0" w:color="C0C0C0"/>
+              <w:right w:val="single" w:sz="6" w:space="0" w:color="C0C0C0"/>
+            </w:tcBorders>
+          </w:tcPr>
+          <w:p>
+            <w:r>
+              <w:t>TFS 12320 - N</w:t>
+            </w:r>
+            <w:r>
+              <w:t xml:space="preserve">ew </w:t>
+            </w:r>
+            <w:r>
+              <w:t xml:space="preserve">sub </w:t>
+            </w:r>
+            <w:r>
+              <w:t>reason</w:t>
+            </w:r>
+            <w:r>
+              <w:t>s for Supervisors</w:t>
             </w:r>
           </w:p>
         </w:tc>
@@ -2237,6 +2313,8 @@
           <w:r>
             <w:t>Contents</w:t>
           </w:r>
+          <w:bookmarkStart w:id="15" w:name="_GoBack"/>
+          <w:bookmarkEnd w:id="15"/>
         </w:p>
         <w:p>
           <w:pPr>
@@ -2261,7 +2339,7 @@
           <w:r>
             <w:fldChar w:fldCharType="separate"/>
           </w:r>
-          <w:hyperlink w:anchor="_Toc526945882" w:history="1">
+          <w:hyperlink w:anchor="_Toc526955197" w:history="1">
             <w:r>
               <w:rPr>
                 <w:rStyle w:val="Hyperlink"/>
@@ -2304,7 +2382,7 @@
                 <w:noProof/>
                 <w:webHidden/>
               </w:rPr>
-              <w:instrText xml:space="preserve"> PAGEREF _Toc526945882 \h </w:instrText>
+              <w:instrText xml:space="preserve"> PAGEREF _Toc526955197 \h </w:instrText>
             </w:r>
             <w:r>
               <w:rPr>
@@ -2349,7 +2427,7 @@
               <w:szCs w:val="22"/>
             </w:rPr>
           </w:pPr>
-          <w:hyperlink w:anchor="_Toc526945883" w:history="1">
+          <w:hyperlink w:anchor="_Toc526955198" w:history="1">
             <w:r>
               <w:rPr>
                 <w:rStyle w:val="Hyperlink"/>
@@ -2392,7 +2470,7 @@
                 <w:noProof/>
                 <w:webHidden/>
               </w:rPr>
-              <w:instrText xml:space="preserve"> PAGEREF _Toc526945883 \h </w:instrText>
+              <w:instrText xml:space="preserve"> PAGEREF _Toc526955198 \h </w:instrText>
             </w:r>
             <w:r>
               <w:rPr>
@@ -2437,7 +2515,7 @@
               <w:szCs w:val="22"/>
             </w:rPr>
           </w:pPr>
-          <w:hyperlink w:anchor="_Toc526945884" w:history="1">
+          <w:hyperlink w:anchor="_Toc526955199" w:history="1">
             <w:r>
               <w:rPr>
                 <w:rStyle w:val="Hyperlink"/>
@@ -2480,7 +2558,7 @@
                 <w:noProof/>
                 <w:webHidden/>
               </w:rPr>
-              <w:instrText xml:space="preserve"> PAGEREF _Toc526945884 \h </w:instrText>
+              <w:instrText xml:space="preserve"> PAGEREF _Toc526955199 \h </w:instrText>
             </w:r>
             <w:r>
               <w:rPr>
@@ -2525,7 +2603,7 @@
               <w:szCs w:val="22"/>
             </w:rPr>
           </w:pPr>
-          <w:hyperlink w:anchor="_Toc526945885" w:history="1">
+          <w:hyperlink w:anchor="_Toc526955200" w:history="1">
             <w:r>
               <w:rPr>
                 <w:rStyle w:val="Hyperlink"/>
@@ -2568,7 +2646,7 @@
                 <w:noProof/>
                 <w:webHidden/>
               </w:rPr>
-              <w:instrText xml:space="preserve"> PAGEREF _Toc526945885 \h </w:instrText>
+              <w:instrText xml:space="preserve"> PAGEREF _Toc526955200 \h </w:instrText>
             </w:r>
             <w:r>
               <w:rPr>
@@ -2613,7 +2691,7 @@
               <w:szCs w:val="22"/>
             </w:rPr>
           </w:pPr>
-          <w:hyperlink w:anchor="_Toc526945886" w:history="1">
+          <w:hyperlink w:anchor="_Toc526955201" w:history="1">
             <w:r>
               <w:rPr>
                 <w:rStyle w:val="Hyperlink"/>
@@ -2656,7 +2734,7 @@
                 <w:noProof/>
                 <w:webHidden/>
               </w:rPr>
-              <w:instrText xml:space="preserve"> PAGEREF _Toc526945886 \h </w:instrText>
+              <w:instrText xml:space="preserve"> PAGEREF _Toc526955201 \h </w:instrText>
             </w:r>
             <w:r>
               <w:rPr>
@@ -2701,7 +2779,7 @@
               <w:szCs w:val="22"/>
             </w:rPr>
           </w:pPr>
-          <w:hyperlink w:anchor="_Toc526945887" w:history="1">
+          <w:hyperlink w:anchor="_Toc526955202" w:history="1">
             <w:r>
               <w:rPr>
                 <w:rStyle w:val="Hyperlink"/>
@@ -2744,7 +2822,7 @@
                 <w:noProof/>
                 <w:webHidden/>
               </w:rPr>
-              <w:instrText xml:space="preserve"> PAGEREF _Toc526945887 \h </w:instrText>
+              <w:instrText xml:space="preserve"> PAGEREF _Toc526955202 \h </w:instrText>
             </w:r>
             <w:r>
               <w:rPr>
@@ -2789,7 +2867,7 @@
               <w:szCs w:val="22"/>
             </w:rPr>
           </w:pPr>
-          <w:hyperlink w:anchor="_Toc526945888" w:history="1">
+          <w:hyperlink w:anchor="_Toc526955203" w:history="1">
             <w:r>
               <w:rPr>
                 <w:rStyle w:val="Hyperlink"/>
@@ -2832,7 +2910,7 @@
                 <w:noProof/>
                 <w:webHidden/>
               </w:rPr>
-              <w:instrText xml:space="preserve"> PAGEREF _Toc526945888 \h </w:instrText>
+              <w:instrText xml:space="preserve"> PAGEREF _Toc526955203 \h </w:instrText>
             </w:r>
             <w:r>
               <w:rPr>
@@ -2877,7 +2955,7 @@
               <w:szCs w:val="22"/>
             </w:rPr>
           </w:pPr>
-          <w:hyperlink w:anchor="_Toc526945889" w:history="1">
+          <w:hyperlink w:anchor="_Toc526955204" w:history="1">
             <w:r>
               <w:rPr>
                 <w:rStyle w:val="Hyperlink"/>
@@ -2920,7 +2998,7 @@
                 <w:noProof/>
                 <w:webHidden/>
               </w:rPr>
-              <w:instrText xml:space="preserve"> PAGEREF _Toc526945889 \h </w:instrText>
+              <w:instrText xml:space="preserve"> PAGEREF _Toc526955204 \h </w:instrText>
             </w:r>
             <w:r>
               <w:rPr>
@@ -2965,7 +3043,7 @@
               <w:szCs w:val="22"/>
             </w:rPr>
           </w:pPr>
-          <w:hyperlink w:anchor="_Toc526945890" w:history="1">
+          <w:hyperlink w:anchor="_Toc526955205" w:history="1">
             <w:r>
               <w:rPr>
                 <w:rStyle w:val="Hyperlink"/>
@@ -3008,7 +3086,7 @@
                 <w:noProof/>
                 <w:webHidden/>
               </w:rPr>
-              <w:instrText xml:space="preserve"> PAGEREF _Toc526945890 \h </w:instrText>
+              <w:instrText xml:space="preserve"> PAGEREF _Toc526955205 \h </w:instrText>
             </w:r>
             <w:r>
               <w:rPr>
@@ -3053,7 +3131,7 @@
               <w:szCs w:val="22"/>
             </w:rPr>
           </w:pPr>
-          <w:hyperlink w:anchor="_Toc526945891" w:history="1">
+          <w:hyperlink w:anchor="_Toc526955206" w:history="1">
             <w:r>
               <w:rPr>
                 <w:rStyle w:val="Hyperlink"/>
@@ -3096,7 +3174,7 @@
                 <w:noProof/>
                 <w:webHidden/>
               </w:rPr>
-              <w:instrText xml:space="preserve"> PAGEREF _Toc526945891 \h </w:instrText>
+              <w:instrText xml:space="preserve"> PAGEREF _Toc526955206 \h </w:instrText>
             </w:r>
             <w:r>
               <w:rPr>
@@ -3141,7 +3219,7 @@
               <w:szCs w:val="22"/>
             </w:rPr>
           </w:pPr>
-          <w:hyperlink w:anchor="_Toc526945892" w:history="1">
+          <w:hyperlink w:anchor="_Toc526955207" w:history="1">
             <w:r>
               <w:rPr>
                 <w:rStyle w:val="Hyperlink"/>
@@ -3184,7 +3262,7 @@
                 <w:noProof/>
                 <w:webHidden/>
               </w:rPr>
-              <w:instrText xml:space="preserve"> PAGEREF _Toc526945892 \h </w:instrText>
+              <w:instrText xml:space="preserve"> PAGEREF _Toc526955207 \h </w:instrText>
             </w:r>
             <w:r>
               <w:rPr>
@@ -3229,7 +3307,7 @@
               <w:szCs w:val="22"/>
             </w:rPr>
           </w:pPr>
-          <w:hyperlink w:anchor="_Toc526945893" w:history="1">
+          <w:hyperlink w:anchor="_Toc526955208" w:history="1">
             <w:r>
               <w:rPr>
                 <w:rStyle w:val="Hyperlink"/>
@@ -3272,7 +3350,7 @@
                 <w:noProof/>
                 <w:webHidden/>
               </w:rPr>
-              <w:instrText xml:space="preserve"> PAGEREF _Toc526945893 \h </w:instrText>
+              <w:instrText xml:space="preserve"> PAGEREF _Toc526955208 \h </w:instrText>
             </w:r>
             <w:r>
               <w:rPr>
@@ -3317,7 +3395,7 @@
               <w:szCs w:val="22"/>
             </w:rPr>
           </w:pPr>
-          <w:hyperlink w:anchor="_Toc526945894" w:history="1">
+          <w:hyperlink w:anchor="_Toc526955209" w:history="1">
             <w:r>
               <w:rPr>
                 <w:rStyle w:val="Hyperlink"/>
@@ -3360,7 +3438,7 @@
                 <w:noProof/>
                 <w:webHidden/>
               </w:rPr>
-              <w:instrText xml:space="preserve"> PAGEREF _Toc526945894 \h </w:instrText>
+              <w:instrText xml:space="preserve"> PAGEREF _Toc526955209 \h </w:instrText>
             </w:r>
             <w:r>
               <w:rPr>
@@ -3405,7 +3483,7 @@
               <w:szCs w:val="22"/>
             </w:rPr>
           </w:pPr>
-          <w:hyperlink w:anchor="_Toc526945895" w:history="1">
+          <w:hyperlink w:anchor="_Toc526955210" w:history="1">
             <w:r>
               <w:rPr>
                 <w:rStyle w:val="Hyperlink"/>
@@ -3448,7 +3526,7 @@
                 <w:noProof/>
                 <w:webHidden/>
               </w:rPr>
-              <w:instrText xml:space="preserve"> PAGEREF _Toc526945895 \h </w:instrText>
+              <w:instrText xml:space="preserve"> PAGEREF _Toc526955210 \h </w:instrText>
             </w:r>
             <w:r>
               <w:rPr>
@@ -3493,7 +3571,7 @@
               <w:szCs w:val="22"/>
             </w:rPr>
           </w:pPr>
-          <w:hyperlink w:anchor="_Toc526945896" w:history="1">
+          <w:hyperlink w:anchor="_Toc526955211" w:history="1">
             <w:r>
               <w:rPr>
                 <w:rStyle w:val="Hyperlink"/>
@@ -3536,7 +3614,7 @@
                 <w:noProof/>
                 <w:webHidden/>
               </w:rPr>
-              <w:instrText xml:space="preserve"> PAGEREF _Toc526945896 \h </w:instrText>
+              <w:instrText xml:space="preserve"> PAGEREF _Toc526955211 \h </w:instrText>
             </w:r>
             <w:r>
               <w:rPr>
@@ -3581,7 +3659,7 @@
               <w:szCs w:val="22"/>
             </w:rPr>
           </w:pPr>
-          <w:hyperlink w:anchor="_Toc526945897" w:history="1">
+          <w:hyperlink w:anchor="_Toc526955212" w:history="1">
             <w:r>
               <w:rPr>
                 <w:rStyle w:val="Hyperlink"/>
@@ -3624,7 +3702,7 @@
                 <w:noProof/>
                 <w:webHidden/>
               </w:rPr>
-              <w:instrText xml:space="preserve"> PAGEREF _Toc526945897 \h </w:instrText>
+              <w:instrText xml:space="preserve"> PAGEREF _Toc526955212 \h </w:instrText>
             </w:r>
             <w:r>
               <w:rPr>
@@ -3669,7 +3747,7 @@
               <w:szCs w:val="22"/>
             </w:rPr>
           </w:pPr>
-          <w:hyperlink w:anchor="_Toc526945898" w:history="1">
+          <w:hyperlink w:anchor="_Toc526955213" w:history="1">
             <w:r>
               <w:rPr>
                 <w:rStyle w:val="Hyperlink"/>
@@ -3712,7 +3790,7 @@
                 <w:noProof/>
                 <w:webHidden/>
               </w:rPr>
-              <w:instrText xml:space="preserve"> PAGEREF _Toc526945898 \h </w:instrText>
+              <w:instrText xml:space="preserve"> PAGEREF _Toc526955213 \h </w:instrText>
             </w:r>
             <w:r>
               <w:rPr>
@@ -3757,7 +3835,7 @@
               <w:szCs w:val="22"/>
             </w:rPr>
           </w:pPr>
-          <w:hyperlink w:anchor="_Toc526945899" w:history="1">
+          <w:hyperlink w:anchor="_Toc526955214" w:history="1">
             <w:r>
               <w:rPr>
                 <w:rStyle w:val="Hyperlink"/>
@@ -3800,7 +3878,7 @@
                 <w:noProof/>
                 <w:webHidden/>
               </w:rPr>
-              <w:instrText xml:space="preserve"> PAGEREF _Toc526945899 \h </w:instrText>
+              <w:instrText xml:space="preserve"> PAGEREF _Toc526955214 \h </w:instrText>
             </w:r>
             <w:r>
               <w:rPr>
@@ -3845,7 +3923,7 @@
               <w:szCs w:val="22"/>
             </w:rPr>
           </w:pPr>
-          <w:hyperlink w:anchor="_Toc526945900" w:history="1">
+          <w:hyperlink w:anchor="_Toc526955215" w:history="1">
             <w:r>
               <w:rPr>
                 <w:rStyle w:val="Hyperlink"/>
@@ -3888,7 +3966,7 @@
                 <w:noProof/>
                 <w:webHidden/>
               </w:rPr>
-              <w:instrText xml:space="preserve"> PAGEREF _Toc526945900 \h </w:instrText>
+              <w:instrText xml:space="preserve"> PAGEREF _Toc526955215 \h </w:instrText>
             </w:r>
             <w:r>
               <w:rPr>
@@ -3933,7 +4011,7 @@
               <w:szCs w:val="22"/>
             </w:rPr>
           </w:pPr>
-          <w:hyperlink w:anchor="_Toc526945901" w:history="1">
+          <w:hyperlink w:anchor="_Toc526955216" w:history="1">
             <w:r>
               <w:rPr>
                 <w:rStyle w:val="Hyperlink"/>
@@ -3976,7 +4054,7 @@
                 <w:noProof/>
                 <w:webHidden/>
               </w:rPr>
-              <w:instrText xml:space="preserve"> PAGEREF _Toc526945901 \h </w:instrText>
+              <w:instrText xml:space="preserve"> PAGEREF _Toc526955216 \h </w:instrText>
             </w:r>
             <w:r>
               <w:rPr>
@@ -4021,7 +4099,7 @@
               <w:szCs w:val="22"/>
             </w:rPr>
           </w:pPr>
-          <w:hyperlink w:anchor="_Toc526945902" w:history="1">
+          <w:hyperlink w:anchor="_Toc526955217" w:history="1">
             <w:r>
               <w:rPr>
                 <w:rStyle w:val="Hyperlink"/>
@@ -4064,7 +4142,7 @@
                 <w:noProof/>
                 <w:webHidden/>
               </w:rPr>
-              <w:instrText xml:space="preserve"> PAGEREF _Toc526945902 \h </w:instrText>
+              <w:instrText xml:space="preserve"> PAGEREF _Toc526955217 \h </w:instrText>
             </w:r>
             <w:r>
               <w:rPr>
@@ -4109,7 +4187,7 @@
               <w:szCs w:val="22"/>
             </w:rPr>
           </w:pPr>
-          <w:hyperlink w:anchor="_Toc526945903" w:history="1">
+          <w:hyperlink w:anchor="_Toc526955218" w:history="1">
             <w:r>
               <w:rPr>
                 <w:rStyle w:val="Hyperlink"/>
@@ -4152,7 +4230,7 @@
                 <w:noProof/>
                 <w:webHidden/>
               </w:rPr>
-              <w:instrText xml:space="preserve"> PAGEREF _Toc526945903 \h </w:instrText>
+              <w:instrText xml:space="preserve"> PAGEREF _Toc526955218 \h </w:instrText>
             </w:r>
             <w:r>
               <w:rPr>
@@ -4197,7 +4275,7 @@
               <w:szCs w:val="22"/>
             </w:rPr>
           </w:pPr>
-          <w:hyperlink w:anchor="_Toc526945904" w:history="1">
+          <w:hyperlink w:anchor="_Toc526955219" w:history="1">
             <w:r>
               <w:rPr>
                 <w:rStyle w:val="Hyperlink"/>
@@ -4240,7 +4318,7 @@
                 <w:noProof/>
                 <w:webHidden/>
               </w:rPr>
-              <w:instrText xml:space="preserve"> PAGEREF _Toc526945904 \h </w:instrText>
+              <w:instrText xml:space="preserve"> PAGEREF _Toc526955219 \h </w:instrText>
             </w:r>
             <w:r>
               <w:rPr>
@@ -4285,7 +4363,7 @@
               <w:szCs w:val="22"/>
             </w:rPr>
           </w:pPr>
-          <w:hyperlink w:anchor="_Toc526945905" w:history="1">
+          <w:hyperlink w:anchor="_Toc526955220" w:history="1">
             <w:r>
               <w:rPr>
                 <w:rStyle w:val="Hyperlink"/>
@@ -4328,7 +4406,7 @@
                 <w:noProof/>
                 <w:webHidden/>
               </w:rPr>
-              <w:instrText xml:space="preserve"> PAGEREF _Toc526945905 \h </w:instrText>
+              <w:instrText xml:space="preserve"> PAGEREF _Toc526955220 \h </w:instrText>
             </w:r>
             <w:r>
               <w:rPr>
@@ -4373,7 +4451,7 @@
               <w:szCs w:val="22"/>
             </w:rPr>
           </w:pPr>
-          <w:hyperlink w:anchor="_Toc526945906" w:history="1">
+          <w:hyperlink w:anchor="_Toc526955221" w:history="1">
             <w:r>
               <w:rPr>
                 <w:rStyle w:val="Hyperlink"/>
@@ -4416,7 +4494,7 @@
                 <w:noProof/>
                 <w:webHidden/>
               </w:rPr>
-              <w:instrText xml:space="preserve"> PAGEREF _Toc526945906 \h </w:instrText>
+              <w:instrText xml:space="preserve"> PAGEREF _Toc526955221 \h </w:instrText>
             </w:r>
             <w:r>
               <w:rPr>
@@ -4437,6 +4515,94 @@
                 <w:webHidden/>
               </w:rPr>
               <w:t>52</w:t>
+            </w:r>
+            <w:r>
+              <w:rPr>
+                <w:noProof/>
+                <w:webHidden/>
+              </w:rPr>
+              <w:fldChar w:fldCharType="end"/>
+            </w:r>
+          </w:hyperlink>
+        </w:p>
+        <w:p>
+          <w:pPr>
+            <w:pStyle w:val="TOC2"/>
+            <w:tabs>
+              <w:tab w:val="left" w:pos="880"/>
+              <w:tab w:val="right" w:leader="dot" w:pos="13670"/>
+            </w:tabs>
+            <w:rPr>
+              <w:rFonts w:asciiTheme="minorHAnsi" w:eastAsiaTheme="minorEastAsia" w:hAnsiTheme="minorHAnsi" w:cstheme="minorBidi"/>
+              <w:noProof/>
+              <w:sz w:val="22"/>
+              <w:szCs w:val="22"/>
+            </w:rPr>
+          </w:pPr>
+          <w:hyperlink w:anchor="_Toc526955222" w:history="1">
+            <w:r>
+              <w:rPr>
+                <w:rStyle w:val="Hyperlink"/>
+                <w:noProof/>
+              </w:rPr>
+              <w:t>26.</w:t>
+            </w:r>
+            <w:r>
+              <w:rPr>
+                <w:rFonts w:asciiTheme="minorHAnsi" w:eastAsiaTheme="minorEastAsia" w:hAnsiTheme="minorHAnsi" w:cstheme="minorBidi"/>
+                <w:noProof/>
+                <w:sz w:val="22"/>
+                <w:szCs w:val="22"/>
+              </w:rPr>
+              <w:tab/>
+            </w:r>
+            <w:r>
+              <w:rPr>
+                <w:rStyle w:val="Hyperlink"/>
+                <w:noProof/>
+              </w:rPr>
+              <w:t>TFS 12320- New sub reason for Supervisors</w:t>
+            </w:r>
+            <w:r>
+              <w:rPr>
+                <w:noProof/>
+                <w:webHidden/>
+              </w:rPr>
+              <w:tab/>
+            </w:r>
+            <w:r>
+              <w:rPr>
+                <w:noProof/>
+                <w:webHidden/>
+              </w:rPr>
+              <w:fldChar w:fldCharType="begin"/>
+            </w:r>
+            <w:r>
+              <w:rPr>
+                <w:noProof/>
+                <w:webHidden/>
+              </w:rPr>
+              <w:instrText xml:space="preserve"> PAGEREF _Toc526955222 \h </w:instrText>
+            </w:r>
+            <w:r>
+              <w:rPr>
+                <w:noProof/>
+                <w:webHidden/>
+              </w:rPr>
+            </w:r>
+            <w:r>
+              <w:rPr>
+                <w:noProof/>
+                <w:webHidden/>
+              </w:rPr>
+              <w:fldChar w:fldCharType="separate"/>
+            </w:r>
+            <w:r>
+              <w:rPr>
+                <w:noProof/>
+                <w:webHidden/>
+              </w:rPr>
+              <w:t>54</w:t>
             </w:r>
             <w:r>
               <w:rPr>
@@ -4454,6 +4620,7 @@
               <w:bCs/>
               <w:noProof/>
             </w:rPr>
+            <w:lastRenderedPageBreak/>
             <w:fldChar w:fldCharType="end"/>
           </w:r>
         </w:p>
@@ -4509,8 +4676,8 @@
           <w:numId w:val="2"/>
         </w:numPr>
       </w:pPr>
-      <w:bookmarkStart w:id="16" w:name="_Toc526945882"/>
-      <w:bookmarkStart w:id="17" w:name="_Toc391395339"/>
+      <w:bookmarkStart w:id="16" w:name="_Toc391395339"/>
+      <w:bookmarkStart w:id="17" w:name="_Toc526955197"/>
       <w:r>
         <w:t>SCR 1</w:t>
       </w:r>
@@ -4526,9 +4693,9 @@
       <w:r>
         <w:t>ew sub Coaching Reason value</w:t>
       </w:r>
-      <w:bookmarkEnd w:id="16"/>
+      <w:bookmarkEnd w:id="17"/>
     </w:p>
-    <w:bookmarkEnd w:id="17"/>
+    <w:bookmarkEnd w:id="16"/>
     <w:p/>
     <w:tbl>
       <w:tblPr>
@@ -4605,6 +4772,7 @@
           </w:tcPr>
           <w:p>
             <w:r>
+              <w:lastRenderedPageBreak/>
               <w:t>Change Description</w:t>
             </w:r>
           </w:p>
@@ -4640,7 +4808,6 @@
           </w:tcPr>
           <w:p>
             <w:r>
-              <w:lastRenderedPageBreak/>
               <w:t>Test Environment</w:t>
             </w:r>
           </w:p>
@@ -5380,7 +5547,7 @@
           <w:numId w:val="2"/>
         </w:numPr>
       </w:pPr>
-      <w:bookmarkStart w:id="18" w:name="_Toc526945883"/>
+      <w:bookmarkStart w:id="18" w:name="_Toc526955198"/>
       <w:r>
         <w:t>SCR 13515 Update Receiver values in Email_Notifications table</w:t>
       </w:r>
@@ -7270,7 +7437,7 @@
           <w:numId w:val="2"/>
         </w:numPr>
       </w:pPr>
-      <w:bookmarkStart w:id="19" w:name="_Toc526945884"/>
+      <w:bookmarkStart w:id="19" w:name="_Toc526955199"/>
       <w:r>
         <w:t>SCR 13609 Quality Alignment Specialists to receive Coaching Logs</w:t>
       </w:r>
@@ -8890,7 +9057,7 @@
           <w:numId w:val="2"/>
         </w:numPr>
       </w:pPr>
-      <w:bookmarkStart w:id="20" w:name="_Toc526945885"/>
+      <w:bookmarkStart w:id="20" w:name="_Toc526955200"/>
       <w:r>
         <w:t>SCR 13653 Changes for supporting LSA Module value</w:t>
       </w:r>
@@ -13783,7 +13950,7 @@
           <w:numId w:val="2"/>
         </w:numPr>
       </w:pPr>
-      <w:bookmarkStart w:id="21" w:name="_Toc526945886"/>
+      <w:bookmarkStart w:id="21" w:name="_Toc526955201"/>
       <w:r>
         <w:t>SCR 14512 Changes for supporting Training Module</w:t>
       </w:r>
@@ -20576,7 +20743,7 @@
           <w:numId w:val="2"/>
         </w:numPr>
       </w:pPr>
-      <w:bookmarkStart w:id="22" w:name="_Toc526945887"/>
+      <w:bookmarkStart w:id="22" w:name="_Toc526955202"/>
       <w:r>
         <w:t>SCR 15008 Additional job codes for Sup Module submission</w:t>
       </w:r>
@@ -22002,7 +22169,7 @@
           <w:numId w:val="2"/>
         </w:numPr>
       </w:pPr>
-      <w:bookmarkStart w:id="23" w:name="_Toc526945888"/>
+      <w:bookmarkStart w:id="23" w:name="_Toc526955203"/>
       <w:r>
         <w:t>SCR 15075 Set Reinforcement to 1 for non CSE subCoaching Reasons for Training Module.</w:t>
       </w:r>
@@ -23141,7 +23308,7 @@
           <w:numId w:val="2"/>
         </w:numPr>
       </w:pPr>
-      <w:bookmarkStart w:id="24" w:name="_Toc526945889"/>
+      <w:bookmarkStart w:id="24" w:name="_Toc526955204"/>
       <w:r>
         <w:t>TFS 604 – Additional AHT Sub Coaching Reason for CSR and SUP Modules.</w:t>
       </w:r>
@@ -25233,7 +25400,7 @@
           <w:numId w:val="2"/>
         </w:numPr>
       </w:pPr>
-      <w:bookmarkStart w:id="25" w:name="_Toc526945890"/>
+      <w:bookmarkStart w:id="25" w:name="_Toc526955205"/>
       <w:r>
         <w:t>TFS 667- Allow submission to all modules for job code WPOP70</w:t>
       </w:r>
@@ -26187,7 +26354,7 @@
           <w:numId w:val="2"/>
         </w:numPr>
       </w:pPr>
-      <w:bookmarkStart w:id="26" w:name="_Toc526945891"/>
+      <w:bookmarkStart w:id="26" w:name="_Toc526955206"/>
       <w:r>
         <w:t>TFS 841- Allow supervisor Module Submissions for WACQ13</w:t>
       </w:r>
@@ -27270,7 +27437,7 @@
           <w:numId w:val="2"/>
         </w:numPr>
       </w:pPr>
-      <w:bookmarkStart w:id="27" w:name="_Toc526945892"/>
+      <w:bookmarkStart w:id="27" w:name="_Toc526955207"/>
       <w:r>
         <w:t>TFS 861- Allow Warnings submissions for all Modules</w:t>
       </w:r>
@@ -28427,7 +28594,7 @@
           <w:numId w:val="2"/>
         </w:numPr>
       </w:pPr>
-      <w:bookmarkStart w:id="28" w:name="_Toc526945893"/>
+      <w:bookmarkStart w:id="28" w:name="_Toc526955208"/>
       <w:r>
         <w:t xml:space="preserve">TFS 1013 </w:t>
       </w:r>
@@ -29981,7 +30148,7 @@
           <w:numId w:val="2"/>
         </w:numPr>
       </w:pPr>
-      <w:bookmarkStart w:id="29" w:name="_Toc526945894"/>
+      <w:bookmarkStart w:id="29" w:name="_Toc526955209"/>
       <w:r>
         <w:t>TFS 1016 – Additional CCI Sub Coaching Reason for CSR Module.</w:t>
       </w:r>
@@ -32076,7 +32243,7 @@
           <w:numId w:val="2"/>
         </w:numPr>
       </w:pPr>
-      <w:bookmarkStart w:id="30" w:name="_Toc526945895"/>
+      <w:bookmarkStart w:id="30" w:name="_Toc526955210"/>
       <w:r>
         <w:t>TFS 1555 Additional LSA job codes for Submission and review</w:t>
       </w:r>
@@ -33629,7 +33796,7 @@
           <w:numId w:val="2"/>
         </w:numPr>
       </w:pPr>
-      <w:bookmarkStart w:id="31" w:name="_Toc526945896"/>
+      <w:bookmarkStart w:id="31" w:name="_Toc526955211"/>
       <w:r>
         <w:t xml:space="preserve">TFS 2668 </w:t>
       </w:r>
@@ -36854,7 +37021,7 @@
           <w:numId w:val="2"/>
         </w:numPr>
       </w:pPr>
-      <w:bookmarkStart w:id="32" w:name="_Toc526945897"/>
+      <w:bookmarkStart w:id="32" w:name="_Toc526955212"/>
       <w:r>
         <w:t xml:space="preserve">TFS 2269 – Additional Sub Coaching Reason </w:t>
       </w:r>
@@ -39141,7 +39308,7 @@
           <w:numId w:val="2"/>
         </w:numPr>
       </w:pPr>
-      <w:bookmarkStart w:id="33" w:name="_Toc526945898"/>
+      <w:bookmarkStart w:id="33" w:name="_Toc526955213"/>
       <w:r>
         <w:t xml:space="preserve">TFS 2830 – Additional Sub Coaching Reason </w:t>
       </w:r>
@@ -40762,7 +40929,7 @@
           <w:numId w:val="2"/>
         </w:numPr>
       </w:pPr>
-      <w:bookmarkStart w:id="34" w:name="_Toc526945899"/>
+      <w:bookmarkStart w:id="34" w:name="_Toc526955214"/>
       <w:r>
         <w:t>TFS 3605 – Additional Sub Coaching Reason 237 for CSR Module.</w:t>
       </w:r>
@@ -42349,7 +42516,7 @@
           <w:numId w:val="2"/>
         </w:numPr>
       </w:pPr>
-      <w:bookmarkStart w:id="35" w:name="_Toc526945900"/>
+      <w:bookmarkStart w:id="35" w:name="_Toc526955215"/>
       <w:r>
         <w:t>TFS 3440 – Update job code WISY13 to WISY14 in module submission table</w:t>
       </w:r>
@@ -43812,7 +43979,7 @@
           <w:numId w:val="2"/>
         </w:numPr>
       </w:pPr>
-      <w:bookmarkStart w:id="36" w:name="_Toc526945901"/>
+      <w:bookmarkStart w:id="36" w:name="_Toc526955216"/>
       <w:r>
         <w:t>TFS 4137 – Add call efficiency as a Coaching Reason for CSR and sup Modules.</w:t>
       </w:r>
@@ -45546,7 +45713,7 @@
           <w:numId w:val="2"/>
         </w:numPr>
       </w:pPr>
-      <w:bookmarkStart w:id="37" w:name="_Toc526945902"/>
+      <w:bookmarkStart w:id="37" w:name="_Toc526955217"/>
       <w:r>
         <w:t xml:space="preserve">TFS 6582 – Update record in Email_Notification table to support new workflow for </w:t>
       </w:r>
@@ -47326,7 +47493,7 @@
           <w:numId w:val="2"/>
         </w:numPr>
       </w:pPr>
-      <w:bookmarkStart w:id="38" w:name="_Toc526945903"/>
+      <w:bookmarkStart w:id="38" w:name="_Toc526955218"/>
       <w:r>
         <w:t>TFS 9091 – Additional Sub Coaching Reason 243 for CSR and Sup Modules.</w:t>
       </w:r>
@@ -49229,7 +49396,7 @@
           <w:numId w:val="2"/>
         </w:numPr>
       </w:pPr>
-      <w:bookmarkStart w:id="39" w:name="_Toc526945904"/>
+      <w:bookmarkStart w:id="39" w:name="_Toc526955219"/>
       <w:r>
         <w:t>TFS 9544 – Additional Sub Coaching Reason 244 for Sup Module.</w:t>
       </w:r>
@@ -51037,7 +51204,7 @@
           <w:numId w:val="2"/>
         </w:numPr>
       </w:pPr>
-      <w:bookmarkStart w:id="40" w:name="_Toc526945905"/>
+      <w:bookmarkStart w:id="40" w:name="_Toc526955220"/>
       <w:r>
         <w:t>TFS 11500 – Additional Sub Coaching Reason Potential Hardship for OMR Coaching Reason</w:t>
       </w:r>
@@ -53161,7 +53328,7 @@
           <w:numId w:val="2"/>
         </w:numPr>
       </w:pPr>
-      <w:bookmarkStart w:id="41" w:name="_Toc526945906"/>
+      <w:bookmarkStart w:id="41" w:name="_Toc526955221"/>
       <w:r>
         <w:t>TFS 12308 - N</w:t>
       </w:r>
@@ -55287,6 +55454,1978 @@
                 <w:bCs/>
               </w:rPr>
             </w:pPr>
+          </w:p>
+        </w:tc>
+        <w:tc>
+          <w:tcPr>
+            <w:tcW w:w="1260" w:type="dxa"/>
+          </w:tcPr>
+          <w:p>
+            <w:pPr>
+              <w:rPr>
+                <w:rFonts w:asciiTheme="minorHAnsi" w:hAnsiTheme="minorHAnsi"/>
+                <w:bCs/>
+              </w:rPr>
+            </w:pPr>
+            <w:r>
+              <w:rPr>
+                <w:rFonts w:asciiTheme="minorHAnsi" w:hAnsiTheme="minorHAnsi"/>
+                <w:bCs/>
+              </w:rPr>
+              <w:t>P</w:t>
+            </w:r>
+          </w:p>
+        </w:tc>
+        <w:tc>
+          <w:tcPr>
+            <w:tcW w:w="2880" w:type="dxa"/>
+          </w:tcPr>
+          <w:p>
+            <w:pPr>
+              <w:rPr>
+                <w:rFonts w:asciiTheme="minorHAnsi" w:hAnsiTheme="minorHAnsi"/>
+                <w:bCs/>
+              </w:rPr>
+            </w:pPr>
+          </w:p>
+        </w:tc>
+      </w:tr>
+    </w:tbl>
+    <w:p>
+      <w:pPr>
+        <w:pStyle w:val="Heading2"/>
+        <w:ind w:left="360"/>
+      </w:pPr>
+    </w:p>
+    <w:p/>
+    <w:p>
+      <w:pPr>
+        <w:pStyle w:val="Heading2"/>
+        <w:numPr>
+          <w:ilvl w:val="0"/>
+          <w:numId w:val="2"/>
+        </w:numPr>
+      </w:pPr>
+      <w:bookmarkStart w:id="42" w:name="_Toc526955222"/>
+      <w:r>
+        <w:t>TFS 12320</w:t>
+      </w:r>
+      <w:r>
+        <w:t>- N</w:t>
+      </w:r>
+      <w:r>
+        <w:t xml:space="preserve">ew </w:t>
+      </w:r>
+      <w:r>
+        <w:t xml:space="preserve">sub </w:t>
+      </w:r>
+      <w:r>
+        <w:t>reason</w:t>
+      </w:r>
+      <w:r>
+        <w:t xml:space="preserve"> for Supervisors</w:t>
+      </w:r>
+      <w:bookmarkEnd w:id="42"/>
+    </w:p>
+    <w:tbl>
+      <w:tblPr>
+        <w:tblW w:w="0" w:type="auto"/>
+        <w:tblInd w:w="-612" w:type="dxa"/>
+        <w:tblBorders>
+          <w:top w:val="single" w:sz="4" w:space="0" w:color="auto"/>
+          <w:left w:val="single" w:sz="4" w:space="0" w:color="auto"/>
+          <w:bottom w:val="single" w:sz="4" w:space="0" w:color="auto"/>
+          <w:right w:val="single" w:sz="4" w:space="0" w:color="auto"/>
+          <w:insideH w:val="single" w:sz="4" w:space="0" w:color="auto"/>
+          <w:insideV w:val="single" w:sz="4" w:space="0" w:color="auto"/>
+        </w:tblBorders>
+        <w:tblLayout w:type="fixed"/>
+        <w:tblLook w:val="0000" w:firstRow="0" w:lastRow="0" w:firstColumn="0" w:lastColumn="0" w:noHBand="0" w:noVBand="0"/>
+      </w:tblPr>
+      <w:tblGrid>
+        <w:gridCol w:w="2549"/>
+        <w:gridCol w:w="10455"/>
+      </w:tblGrid>
+      <w:tr>
+        <w:trPr>
+          <w:tblHeader/>
+        </w:trPr>
+        <w:tc>
+          <w:tcPr>
+            <w:tcW w:w="2549" w:type="dxa"/>
+            <w:shd w:val="solid" w:color="auto" w:fill="000000"/>
+          </w:tcPr>
+          <w:p>
+            <w:r>
+              <w:t>Item</w:t>
+            </w:r>
+          </w:p>
+        </w:tc>
+        <w:tc>
+          <w:tcPr>
+            <w:tcW w:w="10455" w:type="dxa"/>
+            <w:shd w:val="solid" w:color="auto" w:fill="000000"/>
+          </w:tcPr>
+          <w:p>
+            <w:r>
+              <w:t>Description</w:t>
+            </w:r>
+          </w:p>
+        </w:tc>
+      </w:tr>
+      <w:tr>
+        <w:tc>
+          <w:tcPr>
+            <w:tcW w:w="2549" w:type="dxa"/>
+          </w:tcPr>
+          <w:p>
+            <w:r>
+              <w:t>Change Type</w:t>
+            </w:r>
+          </w:p>
+        </w:tc>
+        <w:tc>
+          <w:tcPr>
+            <w:tcW w:w="10455" w:type="dxa"/>
+          </w:tcPr>
+          <w:p>
+            <w:r>
+              <w:t>Change</w:t>
+            </w:r>
+          </w:p>
+        </w:tc>
+      </w:tr>
+      <w:tr>
+        <w:tc>
+          <w:tcPr>
+            <w:tcW w:w="2549" w:type="dxa"/>
+          </w:tcPr>
+          <w:p>
+            <w:r>
+              <w:t>Change Description</w:t>
+            </w:r>
+          </w:p>
+        </w:tc>
+        <w:tc>
+          <w:tcPr>
+            <w:tcW w:w="10455" w:type="dxa"/>
+          </w:tcPr>
+          <w:p>
+            <w:r>
+              <w:t>Additional 1</w:t>
+            </w:r>
+            <w:r>
+              <w:t xml:space="preserve"> new Sub Coaching Reason for </w:t>
+            </w:r>
+            <w:r>
+              <w:t>Supervisors</w:t>
+            </w:r>
+          </w:p>
+        </w:tc>
+      </w:tr>
+      <w:tr>
+        <w:tc>
+          <w:tcPr>
+            <w:tcW w:w="2549" w:type="dxa"/>
+          </w:tcPr>
+          <w:p>
+            <w:r>
+              <w:t>Test Environment</w:t>
+            </w:r>
+          </w:p>
+        </w:tc>
+        <w:tc>
+          <w:tcPr>
+            <w:tcW w:w="10455" w:type="dxa"/>
+          </w:tcPr>
+          <w:p>
+            <w:r>
+              <w:t xml:space="preserve">eCoachingDev database on f3420-ecldbd01 </w:t>
+            </w:r>
+          </w:p>
+        </w:tc>
+      </w:tr>
+      <w:tr>
+        <w:tc>
+          <w:tcPr>
+            <w:tcW w:w="2549" w:type="dxa"/>
+          </w:tcPr>
+          <w:p>
+            <w:r>
+              <w:t>Code Modules created/updated</w:t>
+            </w:r>
+          </w:p>
+        </w:tc>
+        <w:tc>
+          <w:tcPr>
+            <w:tcW w:w="10455" w:type="dxa"/>
+          </w:tcPr>
+          <w:p>
+            <w:r>
+              <w:t xml:space="preserve">Table </w:t>
+            </w:r>
+            <w:r>
+              <w:t>[EC].[DIM_Sub_Coaching_Reason</w:t>
+            </w:r>
+          </w:p>
+          <w:p>
+            <w:r>
+              <w:t xml:space="preserve">Table </w:t>
+            </w:r>
+            <w:r>
+              <w:t>[EC].[Coaching_Reason_Selection]</w:t>
+            </w:r>
+          </w:p>
+          <w:p/>
+        </w:tc>
+      </w:tr>
+      <w:tr>
+        <w:tc>
+          <w:tcPr>
+            <w:tcW w:w="2549" w:type="dxa"/>
+          </w:tcPr>
+          <w:p>
+            <w:r>
+              <w:t>Code doc</w:t>
+            </w:r>
+          </w:p>
+        </w:tc>
+        <w:tc>
+          <w:tcPr>
+            <w:tcW w:w="10455" w:type="dxa"/>
+          </w:tcPr>
+          <w:p>
+            <w:r>
+              <w:t>CCO_eCoaching_Dimension_Table_Data.xlsx</w:t>
+            </w:r>
+          </w:p>
+        </w:tc>
+      </w:tr>
+      <w:tr>
+        <w:tc>
+          <w:tcPr>
+            <w:tcW w:w="2549" w:type="dxa"/>
+          </w:tcPr>
+          <w:p>
+            <w:r>
+              <w:t>Notes</w:t>
+            </w:r>
+          </w:p>
+        </w:tc>
+        <w:tc>
+          <w:tcPr>
+            <w:tcW w:w="10455" w:type="dxa"/>
+          </w:tcPr>
+          <w:p>
+            <w:r>
+              <w:t>New Subcoaching reason id 24</w:t>
+            </w:r>
+            <w:r>
+              <w:t>9</w:t>
+            </w:r>
+          </w:p>
+        </w:tc>
+      </w:tr>
+    </w:tbl>
+    <w:p/>
+    <w:tbl>
+      <w:tblPr>
+        <w:tblW w:w="13500" w:type="dxa"/>
+        <w:tblInd w:w="-612" w:type="dxa"/>
+        <w:tblBorders>
+          <w:top w:val="double" w:sz="4" w:space="0" w:color="auto"/>
+          <w:left w:val="double" w:sz="4" w:space="0" w:color="auto"/>
+          <w:bottom w:val="double" w:sz="4" w:space="0" w:color="auto"/>
+          <w:right w:val="double" w:sz="4" w:space="0" w:color="auto"/>
+          <w:insideH w:val="single" w:sz="6" w:space="0" w:color="auto"/>
+          <w:insideV w:val="single" w:sz="6" w:space="0" w:color="auto"/>
+        </w:tblBorders>
+        <w:tblLayout w:type="fixed"/>
+        <w:tblLook w:val="0000" w:firstRow="0" w:lastRow="0" w:firstColumn="0" w:lastColumn="0" w:noHBand="0" w:noVBand="0"/>
+      </w:tblPr>
+      <w:tblGrid>
+        <w:gridCol w:w="900"/>
+        <w:gridCol w:w="3960"/>
+        <w:gridCol w:w="4500"/>
+        <w:gridCol w:w="1260"/>
+        <w:gridCol w:w="2880"/>
+      </w:tblGrid>
+      <w:tr>
+        <w:trPr>
+          <w:cantSplit/>
+          <w:tblHeader/>
+        </w:trPr>
+        <w:tc>
+          <w:tcPr>
+            <w:tcW w:w="900" w:type="dxa"/>
+            <w:shd w:val="clear" w:color="auto" w:fill="A6A6A6"/>
+          </w:tcPr>
+          <w:p>
+            <w:pPr>
+              <w:rPr>
+                <w:i/>
+              </w:rPr>
+            </w:pPr>
+            <w:r>
+              <w:lastRenderedPageBreak/>
+              <w:t>TEST#</w:t>
+            </w:r>
+          </w:p>
+        </w:tc>
+        <w:tc>
+          <w:tcPr>
+            <w:tcW w:w="3960" w:type="dxa"/>
+            <w:shd w:val="clear" w:color="auto" w:fill="A6A6A6"/>
+          </w:tcPr>
+          <w:p>
+            <w:pPr>
+              <w:rPr>
+                <w:i/>
+              </w:rPr>
+            </w:pPr>
+            <w:r>
+              <w:t>ACTION</w:t>
+            </w:r>
+          </w:p>
+        </w:tc>
+        <w:tc>
+          <w:tcPr>
+            <w:tcW w:w="4500" w:type="dxa"/>
+            <w:shd w:val="clear" w:color="auto" w:fill="A6A6A6"/>
+          </w:tcPr>
+          <w:p>
+            <w:pPr>
+              <w:rPr>
+                <w:i/>
+              </w:rPr>
+            </w:pPr>
+            <w:r>
+              <w:t xml:space="preserve">EXPECTED RESULTS </w:t>
+            </w:r>
+          </w:p>
+        </w:tc>
+        <w:tc>
+          <w:tcPr>
+            <w:tcW w:w="1260" w:type="dxa"/>
+            <w:shd w:val="clear" w:color="auto" w:fill="A6A6A6"/>
+          </w:tcPr>
+          <w:p>
+            <w:pPr>
+              <w:rPr>
+                <w:i/>
+              </w:rPr>
+            </w:pPr>
+            <w:r>
+              <w:t>RESULTS</w:t>
+            </w:r>
+          </w:p>
+          <w:p>
+            <w:pPr>
+              <w:rPr>
+                <w:i/>
+              </w:rPr>
+            </w:pPr>
+            <w:r>
+              <w:t>P/F/I</w:t>
+            </w:r>
+          </w:p>
+        </w:tc>
+        <w:tc>
+          <w:tcPr>
+            <w:tcW w:w="2880" w:type="dxa"/>
+            <w:shd w:val="clear" w:color="auto" w:fill="A6A6A6"/>
+          </w:tcPr>
+          <w:p>
+            <w:pPr>
+              <w:rPr>
+                <w:i/>
+              </w:rPr>
+            </w:pPr>
+            <w:r>
+              <w:t>COMMENTS</w:t>
+            </w:r>
+          </w:p>
+        </w:tc>
+      </w:tr>
+      <w:tr>
+        <w:trPr>
+          <w:cantSplit/>
+        </w:trPr>
+        <w:tc>
+          <w:tcPr>
+            <w:tcW w:w="900" w:type="dxa"/>
+          </w:tcPr>
+          <w:p>
+            <w:pPr>
+              <w:rPr>
+                <w:i/>
+              </w:rPr>
+            </w:pPr>
+            <w:r>
+              <w:rPr>
+                <w:rFonts w:asciiTheme="minorHAnsi" w:hAnsiTheme="minorHAnsi"/>
+                <w:bCs/>
+              </w:rPr>
+              <w:t>2</w:t>
+            </w:r>
+            <w:r>
+              <w:rPr>
+                <w:rFonts w:asciiTheme="minorHAnsi" w:hAnsiTheme="minorHAnsi"/>
+                <w:bCs/>
+              </w:rPr>
+              <w:t>6</w:t>
+            </w:r>
+            <w:r>
+              <w:rPr>
+                <w:rFonts w:asciiTheme="minorHAnsi" w:hAnsiTheme="minorHAnsi"/>
+                <w:bCs/>
+              </w:rPr>
+              <w:t>.1</w:t>
+            </w:r>
+          </w:p>
+        </w:tc>
+        <w:tc>
+          <w:tcPr>
+            <w:tcW w:w="3960" w:type="dxa"/>
+          </w:tcPr>
+          <w:p>
+            <w:r>
+              <w:t xml:space="preserve">Verify </w:t>
+            </w:r>
+            <w:r>
+              <w:t xml:space="preserve">new reasons are added in table </w:t>
+            </w:r>
+            <w:r>
+              <w:t>[EC].[DIM_Sub_Coaching_Reason</w:t>
+            </w:r>
+          </w:p>
+          <w:p/>
+          <w:p>
+            <w:pPr>
+              <w:overflowPunct/>
+              <w:textAlignment w:val="auto"/>
+              <w:rPr>
+                <w:rFonts w:ascii="Consolas" w:hAnsi="Consolas" w:cs="Consolas"/>
+                <w:sz w:val="19"/>
+                <w:szCs w:val="19"/>
+              </w:rPr>
+            </w:pPr>
+            <w:r>
+              <w:rPr>
+                <w:rFonts w:ascii="Consolas" w:hAnsi="Consolas" w:cs="Consolas"/>
+                <w:color w:val="0000FF"/>
+                <w:sz w:val="19"/>
+                <w:szCs w:val="19"/>
+              </w:rPr>
+              <w:t>SELECT</w:t>
+            </w:r>
+            <w:r>
+              <w:rPr>
+                <w:rFonts w:ascii="Consolas" w:hAnsi="Consolas" w:cs="Consolas"/>
+                <w:sz w:val="19"/>
+                <w:szCs w:val="19"/>
+              </w:rPr>
+              <w:t xml:space="preserve"> </w:t>
+            </w:r>
+            <w:r>
+              <w:rPr>
+                <w:rFonts w:ascii="Consolas" w:hAnsi="Consolas" w:cs="Consolas"/>
+                <w:color w:val="808080"/>
+                <w:sz w:val="19"/>
+                <w:szCs w:val="19"/>
+              </w:rPr>
+              <w:t>*</w:t>
+            </w:r>
+          </w:p>
+          <w:p>
+            <w:pPr>
+              <w:overflowPunct/>
+              <w:textAlignment w:val="auto"/>
+              <w:rPr>
+                <w:rFonts w:ascii="Consolas" w:hAnsi="Consolas" w:cs="Consolas"/>
+                <w:sz w:val="19"/>
+                <w:szCs w:val="19"/>
+              </w:rPr>
+            </w:pPr>
+            <w:r>
+              <w:rPr>
+                <w:rFonts w:ascii="Consolas" w:hAnsi="Consolas" w:cs="Consolas"/>
+                <w:sz w:val="19"/>
+                <w:szCs w:val="19"/>
+              </w:rPr>
+              <w:t xml:space="preserve">  </w:t>
+            </w:r>
+            <w:r>
+              <w:rPr>
+                <w:rFonts w:ascii="Consolas" w:hAnsi="Consolas" w:cs="Consolas"/>
+                <w:color w:val="0000FF"/>
+                <w:sz w:val="19"/>
+                <w:szCs w:val="19"/>
+              </w:rPr>
+              <w:t>FROM</w:t>
+            </w:r>
+            <w:r>
+              <w:rPr>
+                <w:rFonts w:ascii="Consolas" w:hAnsi="Consolas" w:cs="Consolas"/>
+                <w:sz w:val="19"/>
+                <w:szCs w:val="19"/>
+              </w:rPr>
+              <w:t xml:space="preserve"> [EC]</w:t>
+            </w:r>
+            <w:r>
+              <w:rPr>
+                <w:rFonts w:ascii="Consolas" w:hAnsi="Consolas" w:cs="Consolas"/>
+                <w:color w:val="808080"/>
+                <w:sz w:val="19"/>
+                <w:szCs w:val="19"/>
+              </w:rPr>
+              <w:t>.</w:t>
+            </w:r>
+            <w:r>
+              <w:rPr>
+                <w:rFonts w:ascii="Consolas" w:hAnsi="Consolas" w:cs="Consolas"/>
+                <w:sz w:val="19"/>
+                <w:szCs w:val="19"/>
+              </w:rPr>
+              <w:t>[DIM_Sub_Coaching_Reason]</w:t>
+            </w:r>
+          </w:p>
+          <w:p>
+            <w:pPr>
+              <w:overflowPunct/>
+              <w:textAlignment w:val="auto"/>
+              <w:rPr>
+                <w:rFonts w:ascii="Consolas" w:hAnsi="Consolas" w:cs="Consolas"/>
+                <w:sz w:val="19"/>
+                <w:szCs w:val="19"/>
+              </w:rPr>
+            </w:pPr>
+            <w:r>
+              <w:rPr>
+                <w:rFonts w:ascii="Consolas" w:hAnsi="Consolas" w:cs="Consolas"/>
+                <w:sz w:val="19"/>
+                <w:szCs w:val="19"/>
+              </w:rPr>
+              <w:t xml:space="preserve">  </w:t>
+            </w:r>
+            <w:r>
+              <w:rPr>
+                <w:rFonts w:ascii="Consolas" w:hAnsi="Consolas" w:cs="Consolas"/>
+                <w:color w:val="0000FF"/>
+                <w:sz w:val="19"/>
+                <w:szCs w:val="19"/>
+              </w:rPr>
+              <w:t>where</w:t>
+            </w:r>
+            <w:r>
+              <w:rPr>
+                <w:rFonts w:ascii="Consolas" w:hAnsi="Consolas" w:cs="Consolas"/>
+                <w:sz w:val="19"/>
+                <w:szCs w:val="19"/>
+              </w:rPr>
+              <w:t xml:space="preserve"> [SubCoachingReason]</w:t>
+            </w:r>
+            <w:r>
+              <w:rPr>
+                <w:rFonts w:ascii="Consolas" w:hAnsi="Consolas" w:cs="Consolas"/>
+                <w:color w:val="808080"/>
+                <w:sz w:val="19"/>
+                <w:szCs w:val="19"/>
+              </w:rPr>
+              <w:t>=</w:t>
+            </w:r>
+            <w:r>
+              <w:rPr>
+                <w:rFonts w:ascii="Consolas" w:hAnsi="Consolas" w:cs="Consolas"/>
+                <w:sz w:val="19"/>
+                <w:szCs w:val="19"/>
+              </w:rPr>
+              <w:t xml:space="preserve"> </w:t>
+            </w:r>
+            <w:r>
+              <w:rPr>
+                <w:rFonts w:ascii="Consolas" w:hAnsi="Consolas" w:cs="Consolas"/>
+                <w:color w:val="FF0000"/>
+                <w:sz w:val="19"/>
+                <w:szCs w:val="19"/>
+              </w:rPr>
+              <w:t>'Coach the Coach'</w:t>
+            </w:r>
+          </w:p>
+          <w:p>
+            <w:pPr>
+              <w:overflowPunct/>
+              <w:textAlignment w:val="auto"/>
+              <w:rPr>
+                <w:rFonts w:ascii="Consolas" w:hAnsi="Consolas" w:cs="Consolas"/>
+                <w:sz w:val="19"/>
+                <w:szCs w:val="19"/>
+              </w:rPr>
+            </w:pPr>
+            <w:r>
+              <w:rPr>
+                <w:rFonts w:ascii="Consolas" w:hAnsi="Consolas" w:cs="Consolas"/>
+                <w:color w:val="0000FF"/>
+                <w:sz w:val="19"/>
+                <w:szCs w:val="19"/>
+              </w:rPr>
+              <w:t>GO</w:t>
+            </w:r>
+          </w:p>
+          <w:p>
+            <w:pPr>
+              <w:overflowPunct/>
+              <w:textAlignment w:val="auto"/>
+              <w:rPr>
+                <w:rFonts w:ascii="Consolas" w:hAnsi="Consolas" w:cs="Consolas"/>
+                <w:sz w:val="19"/>
+                <w:szCs w:val="19"/>
+              </w:rPr>
+            </w:pPr>
+          </w:p>
+          <w:p>
+            <w:pPr>
+              <w:overflowPunct/>
+              <w:textAlignment w:val="auto"/>
+              <w:rPr>
+                <w:rFonts w:ascii="Consolas" w:hAnsi="Consolas" w:cs="Consolas"/>
+                <w:sz w:val="19"/>
+                <w:szCs w:val="19"/>
+              </w:rPr>
+            </w:pPr>
+          </w:p>
+          <w:p>
+            <w:r>
+              <w:t xml:space="preserve"> </w:t>
+            </w:r>
+          </w:p>
+        </w:tc>
+        <w:tc>
+          <w:tcPr>
+            <w:tcW w:w="4500" w:type="dxa"/>
+          </w:tcPr>
+          <w:p>
+            <w:r>
+              <w:t xml:space="preserve">1 row </w:t>
+            </w:r>
+            <w:r>
+              <w:t xml:space="preserve">returned :IDs </w:t>
+            </w:r>
+            <w:r>
+              <w:t>249</w:t>
+            </w:r>
+          </w:p>
+          <w:p>
+            <w:r>
+              <w:t>SubCoachingReasonID</w:t>
+            </w:r>
+            <w:r>
+              <w:tab/>
+              <w:t>SubCoachingReason</w:t>
+            </w:r>
+          </w:p>
+          <w:p>
+            <w:pPr>
+              <w:rPr>
+                <w:b/>
+              </w:rPr>
+            </w:pPr>
+            <w:r>
+              <w:t>249</w:t>
+            </w:r>
+            <w:r>
+              <w:tab/>
+              <w:t>Coach the Coach</w:t>
+            </w:r>
+          </w:p>
+        </w:tc>
+        <w:tc>
+          <w:tcPr>
+            <w:tcW w:w="1260" w:type="dxa"/>
+          </w:tcPr>
+          <w:p>
+            <w:pPr>
+              <w:rPr>
+                <w:rFonts w:asciiTheme="minorHAnsi" w:hAnsiTheme="minorHAnsi"/>
+                <w:bCs/>
+              </w:rPr>
+            </w:pPr>
+            <w:r>
+              <w:rPr>
+                <w:rFonts w:asciiTheme="minorHAnsi" w:hAnsiTheme="minorHAnsi"/>
+                <w:bCs/>
+              </w:rPr>
+              <w:t>P</w:t>
+            </w:r>
+          </w:p>
+        </w:tc>
+        <w:tc>
+          <w:tcPr>
+            <w:tcW w:w="2880" w:type="dxa"/>
+          </w:tcPr>
+          <w:p>
+            <w:pPr>
+              <w:rPr>
+                <w:rFonts w:asciiTheme="minorHAnsi" w:hAnsiTheme="minorHAnsi"/>
+                <w:bCs/>
+              </w:rPr>
+            </w:pPr>
+          </w:p>
+          <w:p>
+            <w:pPr>
+              <w:rPr>
+                <w:rFonts w:asciiTheme="minorHAnsi" w:hAnsiTheme="minorHAnsi"/>
+                <w:bCs/>
+              </w:rPr>
+            </w:pPr>
+          </w:p>
+        </w:tc>
+      </w:tr>
+      <w:tr>
+        <w:trPr>
+          <w:cantSplit/>
+        </w:trPr>
+        <w:tc>
+          <w:tcPr>
+            <w:tcW w:w="900" w:type="dxa"/>
+          </w:tcPr>
+          <w:p>
+            <w:pPr>
+              <w:rPr>
+                <w:i/>
+              </w:rPr>
+            </w:pPr>
+            <w:r>
+              <w:rPr>
+                <w:rFonts w:asciiTheme="minorHAnsi" w:hAnsiTheme="minorHAnsi"/>
+                <w:bCs/>
+              </w:rPr>
+              <w:t>2</w:t>
+            </w:r>
+            <w:r>
+              <w:rPr>
+                <w:rFonts w:asciiTheme="minorHAnsi" w:hAnsiTheme="minorHAnsi"/>
+                <w:bCs/>
+              </w:rPr>
+              <w:t>6</w:t>
+            </w:r>
+            <w:r>
+              <w:rPr>
+                <w:rFonts w:asciiTheme="minorHAnsi" w:hAnsiTheme="minorHAnsi"/>
+                <w:bCs/>
+              </w:rPr>
+              <w:t>.2</w:t>
+            </w:r>
+          </w:p>
+        </w:tc>
+        <w:tc>
+          <w:tcPr>
+            <w:tcW w:w="3960" w:type="dxa"/>
+          </w:tcPr>
+          <w:p>
+            <w:pPr>
+              <w:rPr>
+                <w:rFonts w:ascii="Courier New" w:hAnsi="Courier New" w:cs="Courier New"/>
+                <w:noProof/>
+              </w:rPr>
+            </w:pPr>
+            <w:r>
+              <w:rPr>
+                <w:rFonts w:ascii="Courier New" w:hAnsi="Courier New" w:cs="Courier New"/>
+                <w:noProof/>
+              </w:rPr>
+              <w:t xml:space="preserve">Verify data row in Table </w:t>
+            </w:r>
+            <w:r>
+              <w:rPr>
+                <w:rFonts w:ascii="Courier New" w:hAnsi="Courier New" w:cs="Courier New"/>
+                <w:noProof/>
+              </w:rPr>
+              <w:t>[EC]</w:t>
+            </w:r>
+            <w:r>
+              <w:rPr>
+                <w:rFonts w:ascii="Courier New" w:hAnsi="Courier New" w:cs="Courier New"/>
+                <w:noProof/>
+                <w:color w:val="808080"/>
+              </w:rPr>
+              <w:t>.</w:t>
+            </w:r>
+            <w:r>
+              <w:rPr>
+                <w:rFonts w:ascii="Courier New" w:hAnsi="Courier New" w:cs="Courier New"/>
+                <w:noProof/>
+              </w:rPr>
+              <w:t>[Coaching_Reason_Selection]</w:t>
+            </w:r>
+          </w:p>
+          <w:p/>
+          <w:p>
+            <w:pPr>
+              <w:overflowPunct/>
+              <w:textAlignment w:val="auto"/>
+              <w:rPr>
+                <w:rFonts w:ascii="Consolas" w:hAnsi="Consolas" w:cs="Consolas"/>
+                <w:sz w:val="19"/>
+                <w:szCs w:val="19"/>
+              </w:rPr>
+            </w:pPr>
+          </w:p>
+          <w:p>
+            <w:pPr>
+              <w:overflowPunct/>
+              <w:textAlignment w:val="auto"/>
+              <w:rPr>
+                <w:rFonts w:ascii="Consolas" w:hAnsi="Consolas" w:cs="Consolas"/>
+                <w:sz w:val="19"/>
+                <w:szCs w:val="19"/>
+              </w:rPr>
+            </w:pPr>
+            <w:r>
+              <w:rPr>
+                <w:rFonts w:ascii="Consolas" w:hAnsi="Consolas" w:cs="Consolas"/>
+                <w:color w:val="0000FF"/>
+                <w:sz w:val="19"/>
+                <w:szCs w:val="19"/>
+              </w:rPr>
+              <w:t>Select</w:t>
+            </w:r>
+            <w:r>
+              <w:rPr>
+                <w:rFonts w:ascii="Consolas" w:hAnsi="Consolas" w:cs="Consolas"/>
+                <w:sz w:val="19"/>
+                <w:szCs w:val="19"/>
+              </w:rPr>
+              <w:t xml:space="preserve"> </w:t>
+            </w:r>
+            <w:r>
+              <w:rPr>
+                <w:rFonts w:ascii="Consolas" w:hAnsi="Consolas" w:cs="Consolas"/>
+                <w:color w:val="808080"/>
+                <w:sz w:val="19"/>
+                <w:szCs w:val="19"/>
+              </w:rPr>
+              <w:t>*</w:t>
+            </w:r>
+            <w:r>
+              <w:rPr>
+                <w:rFonts w:ascii="Consolas" w:hAnsi="Consolas" w:cs="Consolas"/>
+                <w:sz w:val="19"/>
+                <w:szCs w:val="19"/>
+              </w:rPr>
+              <w:t xml:space="preserve"> </w:t>
+            </w:r>
+            <w:r>
+              <w:rPr>
+                <w:rFonts w:ascii="Consolas" w:hAnsi="Consolas" w:cs="Consolas"/>
+                <w:color w:val="0000FF"/>
+                <w:sz w:val="19"/>
+                <w:szCs w:val="19"/>
+              </w:rPr>
+              <w:t>from</w:t>
+            </w:r>
+            <w:r>
+              <w:rPr>
+                <w:rFonts w:ascii="Consolas" w:hAnsi="Consolas" w:cs="Consolas"/>
+                <w:sz w:val="19"/>
+                <w:szCs w:val="19"/>
+              </w:rPr>
+              <w:t xml:space="preserve"> [EC]</w:t>
+            </w:r>
+            <w:r>
+              <w:rPr>
+                <w:rFonts w:ascii="Consolas" w:hAnsi="Consolas" w:cs="Consolas"/>
+                <w:color w:val="808080"/>
+                <w:sz w:val="19"/>
+                <w:szCs w:val="19"/>
+              </w:rPr>
+              <w:t>.</w:t>
+            </w:r>
+            <w:r>
+              <w:rPr>
+                <w:rFonts w:ascii="Consolas" w:hAnsi="Consolas" w:cs="Consolas"/>
+                <w:sz w:val="19"/>
+                <w:szCs w:val="19"/>
+              </w:rPr>
+              <w:t>[Coaching_Reason_Selection]</w:t>
+            </w:r>
+          </w:p>
+          <w:p>
+            <w:pPr>
+              <w:overflowPunct/>
+              <w:textAlignment w:val="auto"/>
+              <w:rPr>
+                <w:rFonts w:ascii="Consolas" w:hAnsi="Consolas" w:cs="Consolas"/>
+                <w:sz w:val="19"/>
+                <w:szCs w:val="19"/>
+              </w:rPr>
+            </w:pPr>
+            <w:r>
+              <w:rPr>
+                <w:rFonts w:ascii="Consolas" w:hAnsi="Consolas" w:cs="Consolas"/>
+                <w:color w:val="0000FF"/>
+                <w:sz w:val="19"/>
+                <w:szCs w:val="19"/>
+              </w:rPr>
+              <w:t>where</w:t>
+            </w:r>
+            <w:r>
+              <w:rPr>
+                <w:rFonts w:ascii="Consolas" w:hAnsi="Consolas" w:cs="Consolas"/>
+                <w:sz w:val="19"/>
+                <w:szCs w:val="19"/>
+              </w:rPr>
+              <w:t xml:space="preserve"> coachingReason </w:t>
+            </w:r>
+            <w:r>
+              <w:rPr>
+                <w:rFonts w:ascii="Consolas" w:hAnsi="Consolas" w:cs="Consolas"/>
+                <w:color w:val="808080"/>
+                <w:sz w:val="19"/>
+                <w:szCs w:val="19"/>
+              </w:rPr>
+              <w:t>=</w:t>
+            </w:r>
+            <w:r>
+              <w:rPr>
+                <w:rFonts w:ascii="Consolas" w:hAnsi="Consolas" w:cs="Consolas"/>
+                <w:sz w:val="19"/>
+                <w:szCs w:val="19"/>
+              </w:rPr>
+              <w:t xml:space="preserve"> </w:t>
+            </w:r>
+            <w:r>
+              <w:rPr>
+                <w:rFonts w:ascii="Consolas" w:hAnsi="Consolas" w:cs="Consolas"/>
+                <w:color w:val="FF0000"/>
+                <w:sz w:val="19"/>
+                <w:szCs w:val="19"/>
+              </w:rPr>
+              <w:t>'Professional Development'</w:t>
+            </w:r>
+          </w:p>
+          <w:p>
+            <w:pPr>
+              <w:overflowPunct/>
+              <w:textAlignment w:val="auto"/>
+              <w:rPr>
+                <w:rFonts w:ascii="Consolas" w:hAnsi="Consolas" w:cs="Consolas"/>
+                <w:sz w:val="19"/>
+                <w:szCs w:val="19"/>
+              </w:rPr>
+            </w:pPr>
+            <w:r>
+              <w:rPr>
+                <w:rFonts w:ascii="Consolas" w:hAnsi="Consolas" w:cs="Consolas"/>
+                <w:color w:val="808080"/>
+                <w:sz w:val="19"/>
+                <w:szCs w:val="19"/>
+              </w:rPr>
+              <w:t>and</w:t>
+            </w:r>
+            <w:r>
+              <w:rPr>
+                <w:rFonts w:ascii="Consolas" w:hAnsi="Consolas" w:cs="Consolas"/>
+                <w:sz w:val="19"/>
+                <w:szCs w:val="19"/>
+              </w:rPr>
+              <w:t xml:space="preserve"> [SubCoachingReasonID] </w:t>
+            </w:r>
+            <w:r>
+              <w:rPr>
+                <w:rFonts w:ascii="Consolas" w:hAnsi="Consolas" w:cs="Consolas"/>
+                <w:color w:val="808080"/>
+                <w:sz w:val="19"/>
+                <w:szCs w:val="19"/>
+              </w:rPr>
+              <w:t>=</w:t>
+            </w:r>
+            <w:r>
+              <w:rPr>
+                <w:rFonts w:ascii="Consolas" w:hAnsi="Consolas" w:cs="Consolas"/>
+                <w:sz w:val="19"/>
+                <w:szCs w:val="19"/>
+              </w:rPr>
+              <w:t xml:space="preserve"> 249</w:t>
+            </w:r>
+          </w:p>
+          <w:p/>
+        </w:tc>
+        <w:tc>
+          <w:tcPr>
+            <w:tcW w:w="4500" w:type="dxa"/>
+          </w:tcPr>
+          <w:p>
+            <w:r>
+              <w:t>1 row</w:t>
+            </w:r>
+            <w:r>
+              <w:t xml:space="preserve"> returned.</w:t>
+            </w:r>
+          </w:p>
+          <w:p/>
+        </w:tc>
+        <w:tc>
+          <w:tcPr>
+            <w:tcW w:w="1260" w:type="dxa"/>
+          </w:tcPr>
+          <w:p>
+            <w:pPr>
+              <w:rPr>
+                <w:rFonts w:asciiTheme="minorHAnsi" w:hAnsiTheme="minorHAnsi"/>
+                <w:bCs/>
+              </w:rPr>
+            </w:pPr>
+            <w:r>
+              <w:rPr>
+                <w:rFonts w:asciiTheme="minorHAnsi" w:hAnsiTheme="minorHAnsi"/>
+                <w:bCs/>
+              </w:rPr>
+              <w:t>P</w:t>
+            </w:r>
+          </w:p>
+        </w:tc>
+        <w:tc>
+          <w:tcPr>
+            <w:tcW w:w="2880" w:type="dxa"/>
+          </w:tcPr>
+          <w:p>
+            <w:pPr>
+              <w:rPr>
+                <w:rFonts w:asciiTheme="minorHAnsi" w:hAnsiTheme="minorHAnsi"/>
+                <w:bCs/>
+              </w:rPr>
+            </w:pPr>
+          </w:p>
+        </w:tc>
+      </w:tr>
+      <w:tr>
+        <w:tc>
+          <w:tcPr>
+            <w:tcW w:w="900" w:type="dxa"/>
+          </w:tcPr>
+          <w:p>
+            <w:pPr>
+              <w:rPr>
+                <w:rFonts w:asciiTheme="minorHAnsi" w:hAnsiTheme="minorHAnsi"/>
+                <w:bCs/>
+              </w:rPr>
+            </w:pPr>
+            <w:r>
+              <w:rPr>
+                <w:rFonts w:asciiTheme="minorHAnsi" w:hAnsiTheme="minorHAnsi"/>
+                <w:bCs/>
+              </w:rPr>
+              <w:t>2</w:t>
+            </w:r>
+            <w:r>
+              <w:rPr>
+                <w:rFonts w:asciiTheme="minorHAnsi" w:hAnsiTheme="minorHAnsi"/>
+                <w:bCs/>
+              </w:rPr>
+              <w:t>6</w:t>
+            </w:r>
+            <w:r>
+              <w:rPr>
+                <w:rFonts w:asciiTheme="minorHAnsi" w:hAnsiTheme="minorHAnsi"/>
+                <w:bCs/>
+              </w:rPr>
+              <w:t>.3</w:t>
+            </w:r>
+          </w:p>
+        </w:tc>
+        <w:tc>
+          <w:tcPr>
+            <w:tcW w:w="3960" w:type="dxa"/>
+          </w:tcPr>
+          <w:p>
+            <w:pPr>
+              <w:rPr>
+                <w:rFonts w:ascii="Courier New" w:hAnsi="Courier New" w:cs="Courier New"/>
+                <w:noProof/>
+              </w:rPr>
+            </w:pPr>
+            <w:r>
+              <w:rPr>
+                <w:rFonts w:asciiTheme="minorHAnsi" w:hAnsiTheme="minorHAnsi"/>
+                <w:bCs/>
+              </w:rPr>
+              <w:t xml:space="preserve">Check several combinations of procedure </w:t>
+            </w:r>
+            <w:r>
+              <w:rPr>
+                <w:rFonts w:ascii="Courier New" w:hAnsi="Courier New" w:cs="Courier New"/>
+                <w:noProof/>
+              </w:rPr>
+              <w:t>[EC]</w:t>
+            </w:r>
+            <w:r>
+              <w:rPr>
+                <w:rFonts w:ascii="Courier New" w:hAnsi="Courier New" w:cs="Courier New"/>
+                <w:noProof/>
+                <w:color w:val="808080"/>
+              </w:rPr>
+              <w:t>.</w:t>
+            </w:r>
+            <w:r>
+              <w:rPr>
+                <w:rFonts w:ascii="Courier New" w:hAnsi="Courier New" w:cs="Courier New"/>
+                <w:noProof/>
+              </w:rPr>
+              <w:t>[sp_Select_SubCoachingReasons_By_Reason]for both Direct and Indirect submissions.</w:t>
+            </w:r>
+          </w:p>
+          <w:p>
+            <w:pPr>
+              <w:rPr>
+                <w:rFonts w:ascii="Courier New" w:hAnsi="Courier New" w:cs="Courier New"/>
+                <w:noProof/>
+              </w:rPr>
+            </w:pPr>
+          </w:p>
+          <w:p>
+            <w:pPr>
+              <w:overflowPunct/>
+              <w:textAlignment w:val="auto"/>
+              <w:rPr>
+                <w:rFonts w:ascii="Consolas" w:hAnsi="Consolas" w:cs="Consolas"/>
+                <w:sz w:val="19"/>
+                <w:szCs w:val="19"/>
+              </w:rPr>
+            </w:pPr>
+            <w:r>
+              <w:rPr>
+                <w:rFonts w:ascii="Consolas" w:hAnsi="Consolas" w:cs="Consolas"/>
+                <w:color w:val="0000FF"/>
+                <w:sz w:val="19"/>
+                <w:szCs w:val="19"/>
+              </w:rPr>
+              <w:t>DECLARE</w:t>
+            </w:r>
+            <w:r>
+              <w:rPr>
+                <w:rFonts w:ascii="Consolas" w:hAnsi="Consolas" w:cs="Consolas"/>
+                <w:sz w:val="19"/>
+                <w:szCs w:val="19"/>
+              </w:rPr>
+              <w:tab/>
+              <w:t xml:space="preserve">@return_value </w:t>
+            </w:r>
+            <w:r>
+              <w:rPr>
+                <w:rFonts w:ascii="Consolas" w:hAnsi="Consolas" w:cs="Consolas"/>
+                <w:color w:val="0000FF"/>
+                <w:sz w:val="19"/>
+                <w:szCs w:val="19"/>
+              </w:rPr>
+              <w:t>int</w:t>
+            </w:r>
+          </w:p>
+          <w:p>
+            <w:pPr>
+              <w:overflowPunct/>
+              <w:textAlignment w:val="auto"/>
+              <w:rPr>
+                <w:rFonts w:ascii="Consolas" w:hAnsi="Consolas" w:cs="Consolas"/>
+                <w:sz w:val="19"/>
+                <w:szCs w:val="19"/>
+              </w:rPr>
+            </w:pPr>
+            <w:r>
+              <w:rPr>
+                <w:rFonts w:ascii="Consolas" w:hAnsi="Consolas" w:cs="Consolas"/>
+                <w:color w:val="0000FF"/>
+                <w:sz w:val="19"/>
+                <w:szCs w:val="19"/>
+              </w:rPr>
+              <w:t>EXEC</w:t>
+            </w:r>
+            <w:r>
+              <w:rPr>
+                <w:rFonts w:ascii="Consolas" w:hAnsi="Consolas" w:cs="Consolas"/>
+                <w:sz w:val="19"/>
+                <w:szCs w:val="19"/>
+              </w:rPr>
+              <w:tab/>
+              <w:t xml:space="preserve">@return_value </w:t>
+            </w:r>
+            <w:r>
+              <w:rPr>
+                <w:rFonts w:ascii="Consolas" w:hAnsi="Consolas" w:cs="Consolas"/>
+                <w:color w:val="808080"/>
+                <w:sz w:val="19"/>
+                <w:szCs w:val="19"/>
+              </w:rPr>
+              <w:t>=</w:t>
+            </w:r>
+            <w:r>
+              <w:rPr>
+                <w:rFonts w:ascii="Consolas" w:hAnsi="Consolas" w:cs="Consolas"/>
+                <w:sz w:val="19"/>
+                <w:szCs w:val="19"/>
+              </w:rPr>
+              <w:t xml:space="preserve"> [EC]</w:t>
+            </w:r>
+            <w:r>
+              <w:rPr>
+                <w:rFonts w:ascii="Consolas" w:hAnsi="Consolas" w:cs="Consolas"/>
+                <w:color w:val="808080"/>
+                <w:sz w:val="19"/>
+                <w:szCs w:val="19"/>
+              </w:rPr>
+              <w:t>.</w:t>
+            </w:r>
+            <w:r>
+              <w:rPr>
+                <w:rFonts w:ascii="Consolas" w:hAnsi="Consolas" w:cs="Consolas"/>
+                <w:sz w:val="19"/>
+                <w:szCs w:val="19"/>
+              </w:rPr>
+              <w:t>[sp_Select_SubCoachingReasons_By_Reason]</w:t>
+            </w:r>
+          </w:p>
+          <w:p>
+            <w:pPr>
+              <w:overflowPunct/>
+              <w:textAlignment w:val="auto"/>
+              <w:rPr>
+                <w:rFonts w:ascii="Consolas" w:hAnsi="Consolas" w:cs="Consolas"/>
+                <w:sz w:val="19"/>
+                <w:szCs w:val="19"/>
+              </w:rPr>
+            </w:pPr>
+            <w:r>
+              <w:rPr>
+                <w:rFonts w:ascii="Consolas" w:hAnsi="Consolas" w:cs="Consolas"/>
+                <w:color w:val="0000FF"/>
+                <w:sz w:val="19"/>
+                <w:szCs w:val="19"/>
+              </w:rPr>
+              <w:tab/>
+            </w:r>
+            <w:r>
+              <w:rPr>
+                <w:rFonts w:ascii="Consolas" w:hAnsi="Consolas" w:cs="Consolas"/>
+                <w:color w:val="0000FF"/>
+                <w:sz w:val="19"/>
+                <w:szCs w:val="19"/>
+              </w:rPr>
+              <w:tab/>
+            </w:r>
+            <w:r>
+              <w:rPr>
+                <w:rFonts w:ascii="Consolas" w:hAnsi="Consolas" w:cs="Consolas"/>
+                <w:sz w:val="19"/>
+                <w:szCs w:val="19"/>
+              </w:rPr>
+              <w:t xml:space="preserve">@intReasonIDin </w:t>
+            </w:r>
+            <w:r>
+              <w:rPr>
+                <w:rFonts w:ascii="Consolas" w:hAnsi="Consolas" w:cs="Consolas"/>
+                <w:color w:val="808080"/>
+                <w:sz w:val="19"/>
+                <w:szCs w:val="19"/>
+              </w:rPr>
+              <w:t>=</w:t>
+            </w:r>
+            <w:r>
+              <w:rPr>
+                <w:rFonts w:ascii="Consolas" w:hAnsi="Consolas" w:cs="Consolas"/>
+                <w:sz w:val="19"/>
+                <w:szCs w:val="19"/>
+              </w:rPr>
+              <w:t xml:space="preserve"> 2</w:t>
+            </w:r>
+            <w:r>
+              <w:rPr>
+                <w:rFonts w:ascii="Consolas" w:hAnsi="Consolas" w:cs="Consolas"/>
+                <w:sz w:val="19"/>
+                <w:szCs w:val="19"/>
+              </w:rPr>
+              <w:t>5</w:t>
+            </w:r>
+            <w:r>
+              <w:rPr>
+                <w:rFonts w:ascii="Consolas" w:hAnsi="Consolas" w:cs="Consolas"/>
+                <w:color w:val="808080"/>
+                <w:sz w:val="19"/>
+                <w:szCs w:val="19"/>
+              </w:rPr>
+              <w:t>,</w:t>
+            </w:r>
+          </w:p>
+          <w:p>
+            <w:pPr>
+              <w:overflowPunct/>
+              <w:textAlignment w:val="auto"/>
+              <w:rPr>
+                <w:rFonts w:ascii="Consolas" w:hAnsi="Consolas" w:cs="Consolas"/>
+                <w:sz w:val="19"/>
+                <w:szCs w:val="19"/>
+              </w:rPr>
+            </w:pPr>
+            <w:r>
+              <w:rPr>
+                <w:rFonts w:ascii="Consolas" w:hAnsi="Consolas" w:cs="Consolas"/>
+                <w:sz w:val="19"/>
+                <w:szCs w:val="19"/>
+              </w:rPr>
+              <w:tab/>
+            </w:r>
+            <w:r>
+              <w:rPr>
+                <w:rFonts w:ascii="Consolas" w:hAnsi="Consolas" w:cs="Consolas"/>
+                <w:sz w:val="19"/>
+                <w:szCs w:val="19"/>
+              </w:rPr>
+              <w:tab/>
+              <w:t xml:space="preserve">@intModuleIDin </w:t>
+            </w:r>
+            <w:r>
+              <w:rPr>
+                <w:rFonts w:ascii="Consolas" w:hAnsi="Consolas" w:cs="Consolas"/>
+                <w:color w:val="808080"/>
+                <w:sz w:val="19"/>
+                <w:szCs w:val="19"/>
+              </w:rPr>
+              <w:t>=</w:t>
+            </w:r>
+            <w:r>
+              <w:rPr>
+                <w:rFonts w:ascii="Consolas" w:hAnsi="Consolas" w:cs="Consolas"/>
+                <w:sz w:val="19"/>
+                <w:szCs w:val="19"/>
+              </w:rPr>
+              <w:t>1</w:t>
+            </w:r>
+            <w:r>
+              <w:rPr>
+                <w:rFonts w:ascii="Consolas" w:hAnsi="Consolas" w:cs="Consolas"/>
+                <w:color w:val="808080"/>
+                <w:sz w:val="19"/>
+                <w:szCs w:val="19"/>
+              </w:rPr>
+              <w:t>,</w:t>
+            </w:r>
+          </w:p>
+          <w:p>
+            <w:pPr>
+              <w:overflowPunct/>
+              <w:textAlignment w:val="auto"/>
+              <w:rPr>
+                <w:rFonts w:ascii="Consolas" w:hAnsi="Consolas" w:cs="Consolas"/>
+                <w:sz w:val="19"/>
+                <w:szCs w:val="19"/>
+              </w:rPr>
+            </w:pPr>
+            <w:r>
+              <w:rPr>
+                <w:rFonts w:ascii="Consolas" w:hAnsi="Consolas" w:cs="Consolas"/>
+                <w:sz w:val="19"/>
+                <w:szCs w:val="19"/>
+              </w:rPr>
+              <w:tab/>
+            </w:r>
+            <w:r>
+              <w:rPr>
+                <w:rFonts w:ascii="Consolas" w:hAnsi="Consolas" w:cs="Consolas"/>
+                <w:sz w:val="19"/>
+                <w:szCs w:val="19"/>
+              </w:rPr>
+              <w:tab/>
+            </w:r>
+            <w:r>
+              <w:rPr>
+                <w:rFonts w:ascii="Consolas" w:hAnsi="Consolas" w:cs="Consolas"/>
+                <w:color w:val="008000"/>
+                <w:sz w:val="19"/>
+                <w:szCs w:val="19"/>
+              </w:rPr>
+              <w:t>--@intModuleIDin= 2,</w:t>
+            </w:r>
+          </w:p>
+          <w:p>
+            <w:pPr>
+              <w:overflowPunct/>
+              <w:textAlignment w:val="auto"/>
+              <w:rPr>
+                <w:rFonts w:ascii="Consolas" w:hAnsi="Consolas" w:cs="Consolas"/>
+                <w:sz w:val="19"/>
+                <w:szCs w:val="19"/>
+              </w:rPr>
+            </w:pPr>
+            <w:r>
+              <w:rPr>
+                <w:rFonts w:ascii="Consolas" w:hAnsi="Consolas" w:cs="Consolas"/>
+                <w:sz w:val="19"/>
+                <w:szCs w:val="19"/>
+              </w:rPr>
+              <w:tab/>
+            </w:r>
+            <w:r>
+              <w:rPr>
+                <w:rFonts w:ascii="Consolas" w:hAnsi="Consolas" w:cs="Consolas"/>
+                <w:sz w:val="19"/>
+                <w:szCs w:val="19"/>
+              </w:rPr>
+              <w:tab/>
+            </w:r>
+            <w:r>
+              <w:rPr>
+                <w:rFonts w:ascii="Consolas" w:hAnsi="Consolas" w:cs="Consolas"/>
+                <w:color w:val="008000"/>
+                <w:sz w:val="19"/>
+                <w:szCs w:val="19"/>
+              </w:rPr>
+              <w:t>--@intModuleIDin = 3,</w:t>
+            </w:r>
+          </w:p>
+          <w:p>
+            <w:pPr>
+              <w:overflowPunct/>
+              <w:textAlignment w:val="auto"/>
+              <w:rPr>
+                <w:rFonts w:ascii="Consolas" w:hAnsi="Consolas" w:cs="Consolas"/>
+                <w:sz w:val="19"/>
+                <w:szCs w:val="19"/>
+              </w:rPr>
+            </w:pPr>
+            <w:r>
+              <w:rPr>
+                <w:rFonts w:ascii="Consolas" w:hAnsi="Consolas" w:cs="Consolas"/>
+                <w:sz w:val="19"/>
+                <w:szCs w:val="19"/>
+              </w:rPr>
+              <w:tab/>
+            </w:r>
+            <w:r>
+              <w:rPr>
+                <w:rFonts w:ascii="Consolas" w:hAnsi="Consolas" w:cs="Consolas"/>
+                <w:sz w:val="19"/>
+                <w:szCs w:val="19"/>
+              </w:rPr>
+              <w:tab/>
+            </w:r>
+            <w:r>
+              <w:rPr>
+                <w:rFonts w:ascii="Consolas" w:hAnsi="Consolas" w:cs="Consolas"/>
+                <w:color w:val="008000"/>
+                <w:sz w:val="19"/>
+                <w:szCs w:val="19"/>
+              </w:rPr>
+              <w:t>--@intModuleIDin = 4',</w:t>
+            </w:r>
+          </w:p>
+          <w:p>
+            <w:pPr>
+              <w:overflowPunct/>
+              <w:textAlignment w:val="auto"/>
+              <w:rPr>
+                <w:rFonts w:ascii="Consolas" w:hAnsi="Consolas" w:cs="Consolas"/>
+                <w:sz w:val="19"/>
+                <w:szCs w:val="19"/>
+              </w:rPr>
+            </w:pPr>
+            <w:r>
+              <w:rPr>
+                <w:rFonts w:ascii="Consolas" w:hAnsi="Consolas" w:cs="Consolas"/>
+                <w:sz w:val="19"/>
+                <w:szCs w:val="19"/>
+              </w:rPr>
+              <w:tab/>
+            </w:r>
+            <w:r>
+              <w:rPr>
+                <w:rFonts w:ascii="Consolas" w:hAnsi="Consolas" w:cs="Consolas"/>
+                <w:sz w:val="19"/>
+                <w:szCs w:val="19"/>
+              </w:rPr>
+              <w:tab/>
+            </w:r>
+            <w:r>
+              <w:rPr>
+                <w:rFonts w:ascii="Consolas" w:hAnsi="Consolas" w:cs="Consolas"/>
+                <w:color w:val="008000"/>
+                <w:sz w:val="19"/>
+                <w:szCs w:val="19"/>
+              </w:rPr>
+              <w:t>--@intModuleIDin = 5',</w:t>
+            </w:r>
+          </w:p>
+          <w:p>
+            <w:pPr>
+              <w:overflowPunct/>
+              <w:textAlignment w:val="auto"/>
+              <w:rPr>
+                <w:rFonts w:ascii="Consolas" w:hAnsi="Consolas" w:cs="Consolas"/>
+                <w:sz w:val="19"/>
+                <w:szCs w:val="19"/>
+              </w:rPr>
+            </w:pPr>
+            <w:r>
+              <w:rPr>
+                <w:rFonts w:ascii="Consolas" w:hAnsi="Consolas" w:cs="Consolas"/>
+                <w:sz w:val="19"/>
+                <w:szCs w:val="19"/>
+              </w:rPr>
+              <w:tab/>
+            </w:r>
+            <w:r>
+              <w:rPr>
+                <w:rFonts w:ascii="Consolas" w:hAnsi="Consolas" w:cs="Consolas"/>
+                <w:sz w:val="19"/>
+                <w:szCs w:val="19"/>
+              </w:rPr>
+              <w:tab/>
+              <w:t xml:space="preserve">@strSourcein </w:t>
+            </w:r>
+            <w:r>
+              <w:rPr>
+                <w:rFonts w:ascii="Consolas" w:hAnsi="Consolas" w:cs="Consolas"/>
+                <w:color w:val="808080"/>
+                <w:sz w:val="19"/>
+                <w:szCs w:val="19"/>
+              </w:rPr>
+              <w:t>=</w:t>
+            </w:r>
+            <w:r>
+              <w:rPr>
+                <w:rFonts w:ascii="Consolas" w:hAnsi="Consolas" w:cs="Consolas"/>
+                <w:sz w:val="19"/>
+                <w:szCs w:val="19"/>
+              </w:rPr>
+              <w:t xml:space="preserve"> </w:t>
+            </w:r>
+            <w:r>
+              <w:rPr>
+                <w:rFonts w:ascii="Consolas" w:hAnsi="Consolas" w:cs="Consolas"/>
+                <w:color w:val="FF0000"/>
+                <w:sz w:val="19"/>
+                <w:szCs w:val="19"/>
+              </w:rPr>
+              <w:t>N'Direct'</w:t>
+            </w:r>
+            <w:r>
+              <w:rPr>
+                <w:rFonts w:ascii="Consolas" w:hAnsi="Consolas" w:cs="Consolas"/>
+                <w:color w:val="808080"/>
+                <w:sz w:val="19"/>
+                <w:szCs w:val="19"/>
+              </w:rPr>
+              <w:t>,</w:t>
+            </w:r>
+          </w:p>
+          <w:p>
+            <w:pPr>
+              <w:overflowPunct/>
+              <w:textAlignment w:val="auto"/>
+              <w:rPr>
+                <w:rFonts w:ascii="Consolas" w:hAnsi="Consolas" w:cs="Consolas"/>
+                <w:sz w:val="19"/>
+                <w:szCs w:val="19"/>
+              </w:rPr>
+            </w:pPr>
+            <w:r>
+              <w:rPr>
+                <w:rFonts w:ascii="Consolas" w:hAnsi="Consolas" w:cs="Consolas"/>
+                <w:sz w:val="19"/>
+                <w:szCs w:val="19"/>
+              </w:rPr>
+              <w:lastRenderedPageBreak/>
+              <w:tab/>
+            </w:r>
+            <w:r>
+              <w:rPr>
+                <w:rFonts w:ascii="Consolas" w:hAnsi="Consolas" w:cs="Consolas"/>
+                <w:sz w:val="19"/>
+                <w:szCs w:val="19"/>
+              </w:rPr>
+              <w:tab/>
+              <w:t xml:space="preserve">@nvcEmpIDin </w:t>
+            </w:r>
+            <w:r>
+              <w:rPr>
+                <w:rFonts w:ascii="Consolas" w:hAnsi="Consolas" w:cs="Consolas"/>
+                <w:color w:val="808080"/>
+                <w:sz w:val="19"/>
+                <w:szCs w:val="19"/>
+              </w:rPr>
+              <w:t>=</w:t>
+            </w:r>
+            <w:r>
+              <w:rPr>
+                <w:rFonts w:ascii="Consolas" w:hAnsi="Consolas" w:cs="Consolas"/>
+                <w:sz w:val="19"/>
+                <w:szCs w:val="19"/>
+              </w:rPr>
+              <w:t xml:space="preserve"> </w:t>
+            </w:r>
+            <w:r>
+              <w:rPr>
+                <w:rFonts w:ascii="Consolas" w:hAnsi="Consolas" w:cs="Consolas"/>
+                <w:color w:val="FF0000"/>
+                <w:sz w:val="19"/>
+                <w:szCs w:val="19"/>
+              </w:rPr>
+              <w:t>'345712'</w:t>
+            </w:r>
+          </w:p>
+          <w:p>
+            <w:pPr>
+              <w:overflowPunct/>
+              <w:textAlignment w:val="auto"/>
+              <w:rPr>
+                <w:rFonts w:ascii="Consolas" w:hAnsi="Consolas" w:cs="Consolas"/>
+                <w:sz w:val="19"/>
+                <w:szCs w:val="19"/>
+              </w:rPr>
+            </w:pPr>
+          </w:p>
+          <w:p>
+            <w:pPr>
+              <w:overflowPunct/>
+              <w:textAlignment w:val="auto"/>
+              <w:rPr>
+                <w:rFonts w:ascii="Consolas" w:hAnsi="Consolas" w:cs="Consolas"/>
+                <w:sz w:val="19"/>
+                <w:szCs w:val="19"/>
+              </w:rPr>
+            </w:pPr>
+            <w:r>
+              <w:rPr>
+                <w:rFonts w:ascii="Consolas" w:hAnsi="Consolas" w:cs="Consolas"/>
+                <w:color w:val="0000FF"/>
+                <w:sz w:val="19"/>
+                <w:szCs w:val="19"/>
+              </w:rPr>
+              <w:t>SELECT</w:t>
+            </w:r>
+            <w:r>
+              <w:rPr>
+                <w:rFonts w:ascii="Consolas" w:hAnsi="Consolas" w:cs="Consolas"/>
+                <w:sz w:val="19"/>
+                <w:szCs w:val="19"/>
+              </w:rPr>
+              <w:tab/>
+            </w:r>
+            <w:r>
+              <w:rPr>
+                <w:rFonts w:ascii="Consolas" w:hAnsi="Consolas" w:cs="Consolas"/>
+                <w:color w:val="FF0000"/>
+                <w:sz w:val="19"/>
+                <w:szCs w:val="19"/>
+              </w:rPr>
+              <w:t>'Return Value'</w:t>
+            </w:r>
+            <w:r>
+              <w:rPr>
+                <w:rFonts w:ascii="Consolas" w:hAnsi="Consolas" w:cs="Consolas"/>
+                <w:sz w:val="19"/>
+                <w:szCs w:val="19"/>
+              </w:rPr>
+              <w:t xml:space="preserve"> </w:t>
+            </w:r>
+            <w:r>
+              <w:rPr>
+                <w:rFonts w:ascii="Consolas" w:hAnsi="Consolas" w:cs="Consolas"/>
+                <w:color w:val="808080"/>
+                <w:sz w:val="19"/>
+                <w:szCs w:val="19"/>
+              </w:rPr>
+              <w:t>=</w:t>
+            </w:r>
+            <w:r>
+              <w:rPr>
+                <w:rFonts w:ascii="Consolas" w:hAnsi="Consolas" w:cs="Consolas"/>
+                <w:sz w:val="19"/>
+                <w:szCs w:val="19"/>
+              </w:rPr>
+              <w:t xml:space="preserve"> @return_value</w:t>
+            </w:r>
+          </w:p>
+          <w:p>
+            <w:pPr>
+              <w:overflowPunct/>
+              <w:textAlignment w:val="auto"/>
+              <w:rPr>
+                <w:rFonts w:ascii="Consolas" w:hAnsi="Consolas" w:cs="Consolas"/>
+                <w:sz w:val="19"/>
+                <w:szCs w:val="19"/>
+              </w:rPr>
+            </w:pPr>
+          </w:p>
+          <w:p>
+            <w:pPr>
+              <w:overflowPunct/>
+              <w:textAlignment w:val="auto"/>
+              <w:rPr>
+                <w:rFonts w:ascii="Consolas" w:hAnsi="Consolas" w:cs="Consolas"/>
+                <w:sz w:val="19"/>
+                <w:szCs w:val="19"/>
+              </w:rPr>
+            </w:pPr>
+            <w:r>
+              <w:rPr>
+                <w:rFonts w:ascii="Consolas" w:hAnsi="Consolas" w:cs="Consolas"/>
+                <w:color w:val="0000FF"/>
+                <w:sz w:val="19"/>
+                <w:szCs w:val="19"/>
+              </w:rPr>
+              <w:t>GO</w:t>
+            </w:r>
+          </w:p>
+          <w:p>
+            <w:pPr>
+              <w:overflowPunct/>
+              <w:textAlignment w:val="auto"/>
+              <w:rPr>
+                <w:rFonts w:ascii="Consolas" w:hAnsi="Consolas" w:cs="Consolas"/>
+                <w:sz w:val="19"/>
+                <w:szCs w:val="19"/>
+              </w:rPr>
+            </w:pPr>
+          </w:p>
+          <w:p>
+            <w:pPr>
+              <w:overflowPunct/>
+              <w:textAlignment w:val="auto"/>
+              <w:rPr>
+                <w:rFonts w:ascii="Consolas" w:hAnsi="Consolas" w:cs="Consolas"/>
+                <w:sz w:val="19"/>
+                <w:szCs w:val="19"/>
+              </w:rPr>
+            </w:pPr>
+            <w:r>
+              <w:rPr>
+                <w:rFonts w:ascii="Consolas" w:hAnsi="Consolas" w:cs="Consolas"/>
+                <w:sz w:val="19"/>
+                <w:szCs w:val="19"/>
+              </w:rPr>
+              <w:t xml:space="preserve">--Repeat for </w:t>
+            </w:r>
+            <w:r>
+              <w:rPr>
+                <w:rFonts w:ascii="Consolas" w:hAnsi="Consolas" w:cs="Consolas"/>
+                <w:sz w:val="19"/>
+                <w:szCs w:val="19"/>
+              </w:rPr>
+              <w:t>all modules</w:t>
+            </w:r>
+          </w:p>
+          <w:p>
+            <w:pPr>
+              <w:overflowPunct/>
+              <w:textAlignment w:val="auto"/>
+              <w:rPr>
+                <w:rFonts w:ascii="Consolas" w:hAnsi="Consolas" w:cs="Consolas"/>
+                <w:sz w:val="19"/>
+                <w:szCs w:val="19"/>
+              </w:rPr>
+            </w:pPr>
+          </w:p>
+          <w:p>
+            <w:pPr>
+              <w:overflowPunct/>
+              <w:textAlignment w:val="auto"/>
+              <w:rPr>
+                <w:rFonts w:ascii="Consolas" w:hAnsi="Consolas" w:cs="Consolas"/>
+                <w:sz w:val="19"/>
+                <w:szCs w:val="19"/>
+              </w:rPr>
+            </w:pPr>
+            <w:r>
+              <w:rPr>
+                <w:rFonts w:ascii="Consolas" w:hAnsi="Consolas" w:cs="Consolas"/>
+                <w:sz w:val="19"/>
+                <w:szCs w:val="19"/>
+              </w:rPr>
+              <w:t xml:space="preserve"> </w:t>
+            </w:r>
+          </w:p>
+          <w:p>
+            <w:pPr>
+              <w:overflowPunct/>
+              <w:textAlignment w:val="auto"/>
+              <w:rPr>
+                <w:rFonts w:ascii="Courier New" w:hAnsi="Courier New" w:cs="Courier New"/>
+                <w:noProof/>
+                <w:color w:val="0000FF"/>
+              </w:rPr>
+            </w:pPr>
+          </w:p>
+          <w:p>
+            <w:pPr>
+              <w:overflowPunct/>
+              <w:textAlignment w:val="auto"/>
+              <w:rPr>
+                <w:rFonts w:ascii="Courier New" w:hAnsi="Courier New" w:cs="Courier New"/>
+                <w:noProof/>
+                <w:color w:val="0000FF"/>
+              </w:rPr>
+            </w:pPr>
+          </w:p>
+          <w:p>
+            <w:pPr>
+              <w:overflowPunct/>
+              <w:textAlignment w:val="auto"/>
+              <w:rPr>
+                <w:rFonts w:ascii="Courier New" w:hAnsi="Courier New" w:cs="Courier New"/>
+                <w:noProof/>
+                <w:color w:val="0000FF"/>
+              </w:rPr>
+            </w:pPr>
+          </w:p>
+          <w:p>
+            <w:pPr>
+              <w:overflowPunct/>
+              <w:textAlignment w:val="auto"/>
+              <w:rPr>
+                <w:rFonts w:asciiTheme="minorHAnsi" w:hAnsiTheme="minorHAnsi"/>
+                <w:bCs/>
+              </w:rPr>
+            </w:pPr>
+          </w:p>
+        </w:tc>
+        <w:tc>
+          <w:tcPr>
+            <w:tcW w:w="4500" w:type="dxa"/>
+          </w:tcPr>
+          <w:p>
+            <w:pPr>
+              <w:rPr>
+                <w:rFonts w:asciiTheme="minorHAnsi" w:hAnsiTheme="minorHAnsi"/>
+                <w:bCs/>
+              </w:rPr>
+            </w:pPr>
+          </w:p>
+          <w:p>
+            <w:pPr>
+              <w:rPr>
+                <w:rFonts w:asciiTheme="minorHAnsi" w:hAnsiTheme="minorHAnsi"/>
+                <w:bCs/>
+              </w:rPr>
+            </w:pPr>
+            <w:r>
+              <w:rPr>
+                <w:rFonts w:asciiTheme="minorHAnsi" w:hAnsiTheme="minorHAnsi"/>
+                <w:bCs/>
+              </w:rPr>
+              <w:t>6 rows returned for Supervisor Module.</w:t>
+            </w:r>
+          </w:p>
+          <w:p>
+            <w:pPr>
+              <w:rPr>
+                <w:rFonts w:asciiTheme="minorHAnsi" w:hAnsiTheme="minorHAnsi"/>
+                <w:bCs/>
+              </w:rPr>
+            </w:pPr>
+            <w:r>
+              <w:rPr>
+                <w:rFonts w:asciiTheme="minorHAnsi" w:hAnsiTheme="minorHAnsi"/>
+                <w:bCs/>
+              </w:rPr>
+              <w:t>No rows returned for other modules.</w:t>
+            </w:r>
+          </w:p>
+          <w:p>
+            <w:pPr>
+              <w:rPr>
+                <w:rFonts w:asciiTheme="minorHAnsi" w:hAnsiTheme="minorHAnsi"/>
+                <w:bCs/>
+              </w:rPr>
+            </w:pPr>
+          </w:p>
+          <w:p>
+            <w:pPr>
+              <w:rPr>
+                <w:rFonts w:asciiTheme="minorHAnsi" w:hAnsiTheme="minorHAnsi"/>
+                <w:bCs/>
+              </w:rPr>
+            </w:pPr>
+            <w:r>
+              <w:rPr>
+                <w:rFonts w:asciiTheme="minorHAnsi" w:hAnsiTheme="minorHAnsi"/>
+                <w:bCs/>
+              </w:rPr>
+              <w:t>Business Acumen</w:t>
+            </w:r>
+          </w:p>
+          <w:p>
+            <w:pPr>
+              <w:rPr>
+                <w:rFonts w:asciiTheme="minorHAnsi" w:hAnsiTheme="minorHAnsi"/>
+                <w:bCs/>
+              </w:rPr>
+            </w:pPr>
+            <w:r>
+              <w:rPr>
+                <w:rFonts w:asciiTheme="minorHAnsi" w:hAnsiTheme="minorHAnsi"/>
+                <w:bCs/>
+              </w:rPr>
+              <w:t>Coach the Coach</w:t>
+            </w:r>
+          </w:p>
+          <w:p>
+            <w:pPr>
+              <w:rPr>
+                <w:rFonts w:asciiTheme="minorHAnsi" w:hAnsiTheme="minorHAnsi"/>
+                <w:bCs/>
+              </w:rPr>
+            </w:pPr>
+            <w:r>
+              <w:rPr>
+                <w:rFonts w:asciiTheme="minorHAnsi" w:hAnsiTheme="minorHAnsi"/>
+                <w:bCs/>
+              </w:rPr>
+              <w:t>Critical Thinking</w:t>
+            </w:r>
+          </w:p>
+          <w:p>
+            <w:pPr>
+              <w:rPr>
+                <w:rFonts w:asciiTheme="minorHAnsi" w:hAnsiTheme="minorHAnsi"/>
+                <w:bCs/>
+              </w:rPr>
+            </w:pPr>
+            <w:r>
+              <w:rPr>
+                <w:rFonts w:asciiTheme="minorHAnsi" w:hAnsiTheme="minorHAnsi"/>
+                <w:bCs/>
+              </w:rPr>
+              <w:t>IDP</w:t>
+            </w:r>
+          </w:p>
+          <w:p>
+            <w:pPr>
+              <w:rPr>
+                <w:rFonts w:asciiTheme="minorHAnsi" w:hAnsiTheme="minorHAnsi"/>
+                <w:bCs/>
+              </w:rPr>
+            </w:pPr>
+            <w:r>
+              <w:rPr>
+                <w:rFonts w:asciiTheme="minorHAnsi" w:hAnsiTheme="minorHAnsi"/>
+                <w:bCs/>
+              </w:rPr>
+              <w:t>Leadership Skills</w:t>
+            </w:r>
+          </w:p>
+          <w:p>
+            <w:pPr>
+              <w:rPr>
+                <w:rFonts w:asciiTheme="minorHAnsi" w:hAnsiTheme="minorHAnsi"/>
+                <w:bCs/>
+              </w:rPr>
+            </w:pPr>
+            <w:r>
+              <w:rPr>
+                <w:rFonts w:asciiTheme="minorHAnsi" w:hAnsiTheme="minorHAnsi"/>
+                <w:bCs/>
+              </w:rPr>
+              <w:t>Other: Specify reason under coaching details.</w:t>
+            </w:r>
           </w:p>
         </w:tc>
         <w:tc>
@@ -55486,7 +57625,7 @@
         <w:sz w:val="18"/>
         <w:szCs w:val="18"/>
       </w:rPr>
-      <w:t>54</w:t>
+      <w:t>4</w:t>
     </w:r>
     <w:r>
       <w:rPr>
@@ -55535,7 +57674,7 @@
         <w:sz w:val="18"/>
         <w:szCs w:val="18"/>
       </w:rPr>
-      <w:t>54</w:t>
+      <w:t>56</w:t>
     </w:r>
     <w:r>
       <w:rPr>
@@ -57027,7 +59166,7 @@
   <w:abstractNum w:abstractNumId="11" w15:restartNumberingAfterBreak="0">
     <w:nsid w:val="388921D8"/>
     <w:multiLevelType w:val="hybridMultilevel"/>
-    <w:tmpl w:val="3C3639D8"/>
+    <w:tmpl w:val="D92274B2"/>
     <w:lvl w:ilvl="0" w:tplc="0409000F">
       <w:start w:val="1"/>
       <w:numFmt w:val="decimal"/>
@@ -58065,6 +60204,122 @@
     </w:lvl>
   </w:abstractNum>
   <w:abstractNum w:abstractNumId="20" w15:restartNumberingAfterBreak="0">
+    <w:nsid w:val="69897AD4"/>
+    <w:multiLevelType w:val="hybridMultilevel"/>
+    <w:tmpl w:val="3C3639D8"/>
+    <w:lvl w:ilvl="0" w:tplc="0409000F">
+      <w:start w:val="1"/>
+      <w:numFmt w:val="decimal"/>
+      <w:lvlText w:val="%1."/>
+      <w:lvlJc w:val="left"/>
+      <w:pPr>
+        <w:tabs>
+          <w:tab w:val="num" w:pos="720"/>
+        </w:tabs>
+        <w:ind w:left="720" w:hanging="360"/>
+      </w:pPr>
+    </w:lvl>
+    <w:lvl w:ilvl="1" w:tplc="4056895E">
+      <w:start w:val="1"/>
+      <w:numFmt w:val="decimal"/>
+      <w:lvlText w:val="%2."/>
+      <w:lvlJc w:val="left"/>
+      <w:pPr>
+        <w:tabs>
+          <w:tab w:val="num" w:pos="1440"/>
+        </w:tabs>
+        <w:ind w:left="1440" w:hanging="360"/>
+      </w:pPr>
+      <w:rPr>
+        <w:rFonts w:hint="default"/>
+      </w:rPr>
+    </w:lvl>
+    <w:lvl w:ilvl="2" w:tplc="0409001B" w:tentative="1">
+      <w:start w:val="1"/>
+      <w:numFmt w:val="lowerRoman"/>
+      <w:lvlText w:val="%3."/>
+      <w:lvlJc w:val="right"/>
+      <w:pPr>
+        <w:tabs>
+          <w:tab w:val="num" w:pos="2160"/>
+        </w:tabs>
+        <w:ind w:left="2160" w:hanging="180"/>
+      </w:pPr>
+    </w:lvl>
+    <w:lvl w:ilvl="3" w:tplc="0409000F" w:tentative="1">
+      <w:start w:val="1"/>
+      <w:numFmt w:val="decimal"/>
+      <w:lvlText w:val="%4."/>
+      <w:lvlJc w:val="left"/>
+      <w:pPr>
+        <w:tabs>
+          <w:tab w:val="num" w:pos="2880"/>
+        </w:tabs>
+        <w:ind w:left="2880" w:hanging="360"/>
+      </w:pPr>
+    </w:lvl>
+    <w:lvl w:ilvl="4" w:tplc="04090019" w:tentative="1">
+      <w:start w:val="1"/>
+      <w:numFmt w:val="lowerLetter"/>
+      <w:lvlText w:val="%5."/>
+      <w:lvlJc w:val="left"/>
+      <w:pPr>
+        <w:tabs>
+          <w:tab w:val="num" w:pos="3600"/>
+        </w:tabs>
+        <w:ind w:left="3600" w:hanging="360"/>
+      </w:pPr>
+    </w:lvl>
+    <w:lvl w:ilvl="5" w:tplc="0409001B" w:tentative="1">
+      <w:start w:val="1"/>
+      <w:numFmt w:val="lowerRoman"/>
+      <w:lvlText w:val="%6."/>
+      <w:lvlJc w:val="right"/>
+      <w:pPr>
+        <w:tabs>
+          <w:tab w:val="num" w:pos="4320"/>
+        </w:tabs>
+        <w:ind w:left="4320" w:hanging="180"/>
+      </w:pPr>
+    </w:lvl>
+    <w:lvl w:ilvl="6" w:tplc="0409000F" w:tentative="1">
+      <w:start w:val="1"/>
+      <w:numFmt w:val="decimal"/>
+      <w:lvlText w:val="%7."/>
+      <w:lvlJc w:val="left"/>
+      <w:pPr>
+        <w:tabs>
+          <w:tab w:val="num" w:pos="5040"/>
+        </w:tabs>
+        <w:ind w:left="5040" w:hanging="360"/>
+      </w:pPr>
+    </w:lvl>
+    <w:lvl w:ilvl="7" w:tplc="04090019" w:tentative="1">
+      <w:start w:val="1"/>
+      <w:numFmt w:val="lowerLetter"/>
+      <w:lvlText w:val="%8."/>
+      <w:lvlJc w:val="left"/>
+      <w:pPr>
+        <w:tabs>
+          <w:tab w:val="num" w:pos="5760"/>
+        </w:tabs>
+        <w:ind w:left="5760" w:hanging="360"/>
+      </w:pPr>
+    </w:lvl>
+    <w:lvl w:ilvl="8" w:tplc="0409001B" w:tentative="1">
+      <w:start w:val="1"/>
+      <w:numFmt w:val="lowerRoman"/>
+      <w:lvlText w:val="%9."/>
+      <w:lvlJc w:val="right"/>
+      <w:pPr>
+        <w:tabs>
+          <w:tab w:val="num" w:pos="6480"/>
+        </w:tabs>
+        <w:ind w:left="6480" w:hanging="180"/>
+      </w:pPr>
+    </w:lvl>
+  </w:abstractNum>
+  <w:abstractNum w:abstractNumId="21" w15:restartNumberingAfterBreak="0">
     <w:nsid w:val="765C70F0"/>
     <w:multiLevelType w:val="hybridMultilevel"/>
     <w:tmpl w:val="D360B8B6"/>
@@ -58180,7 +60435,7 @@
       </w:pPr>
     </w:lvl>
   </w:abstractNum>
-  <w:abstractNum w:abstractNumId="21" w15:restartNumberingAfterBreak="0">
+  <w:abstractNum w:abstractNumId="22" w15:restartNumberingAfterBreak="0">
     <w:nsid w:val="77AC6688"/>
     <w:multiLevelType w:val="hybridMultilevel"/>
     <w:tmpl w:val="6E5408FE"/>
@@ -58296,7 +60551,7 @@
       </w:pPr>
     </w:lvl>
   </w:abstractNum>
-  <w:abstractNum w:abstractNumId="22" w15:restartNumberingAfterBreak="0">
+  <w:abstractNum w:abstractNumId="23" w15:restartNumberingAfterBreak="0">
     <w:nsid w:val="78164424"/>
     <w:multiLevelType w:val="hybridMultilevel"/>
     <w:tmpl w:val="D8A0F1E6"/>
@@ -58446,7 +60701,7 @@
     <w:abstractNumId w:val="14"/>
   </w:num>
   <w:num w:numId="12">
-    <w:abstractNumId w:val="20"/>
+    <w:abstractNumId w:val="21"/>
   </w:num>
   <w:num w:numId="13">
     <w:abstractNumId w:val="10"/>
@@ -58458,13 +60713,13 @@
     <w:abstractNumId w:val="16"/>
   </w:num>
   <w:num w:numId="16">
-    <w:abstractNumId w:val="21"/>
+    <w:abstractNumId w:val="22"/>
   </w:num>
   <w:num w:numId="17">
     <w:abstractNumId w:val="12"/>
   </w:num>
   <w:num w:numId="18">
-    <w:abstractNumId w:val="22"/>
+    <w:abstractNumId w:val="23"/>
   </w:num>
   <w:num w:numId="19">
     <w:abstractNumId w:val="0"/>
@@ -58480,6 +60735,9 @@
   </w:num>
   <w:num w:numId="23">
     <w:abstractNumId w:val="4"/>
+  </w:num>
+  <w:num w:numId="24">
+    <w:abstractNumId w:val="20"/>
   </w:num>
   <w:numIdMacAtCleanup w:val="2"/>
 </w:numbering>
@@ -59821,7 +62079,7 @@
 </file>
 
 <file path=customXml/itemProps1.xml><?xml version="1.0" encoding="utf-8"?>
-<ds:datastoreItem xmlns:ds="http://schemas.openxmlformats.org/officeDocument/2006/customXml" ds:itemID="{AB90CDA8-EE72-4230-A6E3-8669CCA2B125}">
+<ds:datastoreItem xmlns:ds="http://schemas.openxmlformats.org/officeDocument/2006/customXml" ds:itemID="{6D1FBB51-6DE9-48A7-BB0F-D5186FA7744E}">
   <ds:schemaRefs>
     <ds:schemaRef ds:uri="http://schemas.openxmlformats.org/officeDocument/2006/bibliography"/>
   </ds:schemaRefs>

</xml_diff>